<commit_message>
changed 0.14 in module0
</commit_message>
<xml_diff>
--- a/module0.docx
+++ b/module0.docx
@@ -313,383 +313,67 @@
         </w:pBdr>
       </w:pPr>
     </w:p>
-    <w:tbl>
-      <w:tblPr>
-        <w:tblStyle w:val="TableGrid"/>
-        <w:tblW w:w="0" w:type="auto"/>
-        <w:tblLook w:val="04A0" w:firstRow="1" w:lastRow="0" w:firstColumn="1" w:lastColumn="0" w:noHBand="0" w:noVBand="1"/>
-      </w:tblPr>
-      <w:tblGrid>
-        <w:gridCol w:w="2105"/>
-        <w:gridCol w:w="836"/>
-        <w:gridCol w:w="5717"/>
-      </w:tblGrid>
-      <w:tr>
-        <w:tc>
-          <w:tcPr>
-            <w:tcW w:w="2105" w:type="dxa"/>
-          </w:tcPr>
-          <w:p>
-            <w:pPr>
-              <w:rPr>
-                <w:b/>
-              </w:rPr>
-            </w:pPr>
-            <w:r>
-              <w:rPr>
-                <w:b/>
-              </w:rPr>
-              <w:t>Step</w:t>
-            </w:r>
-          </w:p>
-        </w:tc>
-        <w:tc>
-          <w:tcPr>
-            <w:tcW w:w="836" w:type="dxa"/>
-          </w:tcPr>
-          <w:p>
-            <w:pPr>
-              <w:rPr>
-                <w:b/>
-              </w:rPr>
-            </w:pPr>
-            <w:proofErr w:type="gramStart"/>
-            <w:r>
-              <w:rPr>
-                <w:b/>
-              </w:rPr>
-              <w:t>last</w:t>
-            </w:r>
-            <w:proofErr w:type="gramEnd"/>
-          </w:p>
-        </w:tc>
-        <w:tc>
-          <w:tcPr>
-            <w:tcW w:w="5717" w:type="dxa"/>
-          </w:tcPr>
-          <w:p>
-            <w:pPr>
-              <w:rPr>
-                <w:b/>
-              </w:rPr>
-            </w:pPr>
-            <w:proofErr w:type="gramStart"/>
-            <w:r>
-              <w:rPr>
-                <w:b/>
-              </w:rPr>
-              <w:t>s</w:t>
-            </w:r>
-            <w:proofErr w:type="gramEnd"/>
-          </w:p>
-        </w:tc>
-      </w:tr>
-      <w:tr>
-        <w:tc>
-          <w:tcPr>
-            <w:tcW w:w="2105" w:type="dxa"/>
-          </w:tcPr>
-          <w:p>
-            <w:r>
-              <w:t>1 Enter method from main</w:t>
-            </w:r>
-          </w:p>
-        </w:tc>
-        <w:tc>
-          <w:tcPr>
-            <w:tcW w:w="836" w:type="dxa"/>
-          </w:tcPr>
-          <w:p>
-            <w:r>
-              <w:t>4</w:t>
-            </w:r>
-          </w:p>
-        </w:tc>
-        <w:tc>
-          <w:tcPr>
-            <w:tcW w:w="5717" w:type="dxa"/>
-          </w:tcPr>
-          <w:p>
-            <w:r>
-              <w:t>9 = (</w:t>
-            </w:r>
-            <w:proofErr w:type="gramStart"/>
-            <w:r>
-              <w:t>A[</w:t>
-            </w:r>
-            <w:proofErr w:type="gramEnd"/>
-            <w:r>
-              <w:t xml:space="preserve">4]=9) + </w:t>
-            </w:r>
-            <w:proofErr w:type="spellStart"/>
-            <w:r>
-              <w:t>findSumRecursive</w:t>
-            </w:r>
-            <w:proofErr w:type="spellEnd"/>
-            <w:r>
-              <w:t>(A, 3)</w:t>
-            </w:r>
-          </w:p>
-        </w:tc>
-      </w:tr>
-      <w:tr>
-        <w:tc>
-          <w:tcPr>
-            <w:tcW w:w="2105" w:type="dxa"/>
-          </w:tcPr>
-          <w:p>
-            <w:r>
-              <w:t xml:space="preserve">2. First recursion, </w:t>
-            </w:r>
-            <w:proofErr w:type="gramStart"/>
-            <w:r>
-              <w:t>last !=</w:t>
-            </w:r>
-            <w:proofErr w:type="gramEnd"/>
-            <w:r>
-              <w:t xml:space="preserve"> 0</w:t>
-            </w:r>
-          </w:p>
-        </w:tc>
-        <w:tc>
-          <w:tcPr>
-            <w:tcW w:w="836" w:type="dxa"/>
-          </w:tcPr>
-          <w:p>
-            <w:r>
-              <w:t>3</w:t>
-            </w:r>
-          </w:p>
-        </w:tc>
-        <w:tc>
-          <w:tcPr>
-            <w:tcW w:w="5717" w:type="dxa"/>
-          </w:tcPr>
-          <w:p>
-            <w:r>
-              <w:t>16 = 9 + (</w:t>
-            </w:r>
-            <w:proofErr w:type="gramStart"/>
-            <w:r>
-              <w:t>A[</w:t>
-            </w:r>
-            <w:proofErr w:type="gramEnd"/>
-            <w:r>
-              <w:t xml:space="preserve">3]=7) + </w:t>
-            </w:r>
-            <w:proofErr w:type="spellStart"/>
-            <w:r>
-              <w:t>findSumRecursive</w:t>
-            </w:r>
-            <w:proofErr w:type="spellEnd"/>
-            <w:r>
-              <w:t>(A, 2)</w:t>
-            </w:r>
-          </w:p>
-        </w:tc>
-      </w:tr>
-      <w:tr>
-        <w:tc>
-          <w:tcPr>
-            <w:tcW w:w="2105" w:type="dxa"/>
-          </w:tcPr>
-          <w:p>
-            <w:r>
-              <w:t xml:space="preserve">3. Second recursion, </w:t>
-            </w:r>
-            <w:proofErr w:type="gramStart"/>
-            <w:r>
-              <w:t>last !=</w:t>
-            </w:r>
-            <w:proofErr w:type="gramEnd"/>
-            <w:r>
-              <w:t xml:space="preserve"> 0</w:t>
-            </w:r>
-          </w:p>
-        </w:tc>
-        <w:tc>
-          <w:tcPr>
-            <w:tcW w:w="836" w:type="dxa"/>
-          </w:tcPr>
-          <w:p>
-            <w:r>
-              <w:t>2</w:t>
-            </w:r>
-          </w:p>
-        </w:tc>
-        <w:tc>
-          <w:tcPr>
-            <w:tcW w:w="5717" w:type="dxa"/>
-          </w:tcPr>
-          <w:p>
-            <w:r>
-              <w:t>21 = 16 + (</w:t>
-            </w:r>
-            <w:proofErr w:type="gramStart"/>
-            <w:r>
-              <w:t>A[</w:t>
-            </w:r>
-            <w:proofErr w:type="gramEnd"/>
-            <w:r>
-              <w:t xml:space="preserve">2]=5) </w:t>
-            </w:r>
-            <w:r>
-              <w:t xml:space="preserve">+ </w:t>
-            </w:r>
-            <w:proofErr w:type="spellStart"/>
-            <w:r>
-              <w:t>findSumRecursive</w:t>
-            </w:r>
-            <w:proofErr w:type="spellEnd"/>
-            <w:r>
-              <w:t>(A, 1</w:t>
-            </w:r>
-            <w:r>
-              <w:t>)</w:t>
-            </w:r>
-          </w:p>
-        </w:tc>
-      </w:tr>
-      <w:tr>
-        <w:tc>
-          <w:tcPr>
-            <w:tcW w:w="2105" w:type="dxa"/>
-          </w:tcPr>
-          <w:p>
-            <w:r>
-              <w:t xml:space="preserve">4. Third recursion, </w:t>
-            </w:r>
-            <w:proofErr w:type="gramStart"/>
-            <w:r>
-              <w:t>last !=</w:t>
-            </w:r>
-            <w:proofErr w:type="gramEnd"/>
-            <w:r>
-              <w:t xml:space="preserve"> 0</w:t>
-            </w:r>
-          </w:p>
-        </w:tc>
-        <w:tc>
-          <w:tcPr>
-            <w:tcW w:w="836" w:type="dxa"/>
-          </w:tcPr>
-          <w:p>
-            <w:r>
-              <w:t>1</w:t>
-            </w:r>
-          </w:p>
-        </w:tc>
-        <w:tc>
-          <w:tcPr>
-            <w:tcW w:w="5717" w:type="dxa"/>
-          </w:tcPr>
-          <w:p>
-            <w:r>
-              <w:t>24 = 21 + (</w:t>
-            </w:r>
-            <w:proofErr w:type="gramStart"/>
-            <w:r>
-              <w:t>A[</w:t>
-            </w:r>
-            <w:proofErr w:type="gramEnd"/>
-            <w:r>
-              <w:t xml:space="preserve">1]=3) + </w:t>
-            </w:r>
-            <w:proofErr w:type="spellStart"/>
-            <w:r>
-              <w:t>findSumRecursive</w:t>
-            </w:r>
-            <w:proofErr w:type="spellEnd"/>
-            <w:r>
-              <w:t>(A, 0)</w:t>
-            </w:r>
-          </w:p>
-        </w:tc>
-      </w:tr>
-      <w:tr>
-        <w:tc>
-          <w:tcPr>
-            <w:tcW w:w="2105" w:type="dxa"/>
-          </w:tcPr>
-          <w:p>
-            <w:r>
-              <w:t>5.  Fourth recursion, last == 0</w:t>
-            </w:r>
-          </w:p>
-        </w:tc>
-        <w:tc>
-          <w:tcPr>
-            <w:tcW w:w="836" w:type="dxa"/>
-          </w:tcPr>
-          <w:p>
-            <w:r>
-              <w:t>0</w:t>
-            </w:r>
-          </w:p>
-        </w:tc>
-        <w:tc>
-          <w:tcPr>
-            <w:tcW w:w="5717" w:type="dxa"/>
-          </w:tcPr>
-          <w:p>
-            <w:r>
-              <w:t>25 = 24 + (</w:t>
-            </w:r>
-            <w:proofErr w:type="gramStart"/>
-            <w:r>
-              <w:t>A[</w:t>
-            </w:r>
-            <w:proofErr w:type="gramEnd"/>
-            <w:r>
-              <w:t xml:space="preserve">0]=1) + </w:t>
-            </w:r>
-            <w:proofErr w:type="spellStart"/>
-            <w:r>
-              <w:t>findSumRecursive</w:t>
-            </w:r>
-            <w:proofErr w:type="spellEnd"/>
-            <w:r>
-              <w:t>(A, -1)</w:t>
-            </w:r>
-          </w:p>
-        </w:tc>
-      </w:tr>
-    </w:tbl>
-    <w:p>
-      <w:pPr>
-        <w:pBdr>
-          <w:top w:val="single" w:sz="4" w:space="1" w:color="auto"/>
-        </w:pBdr>
-        <w:tabs>
-          <w:tab w:val="left" w:pos="1190"/>
-        </w:tabs>
-      </w:pPr>
-      <w:r>
-        <w:t>I’m not sure how the recursion stops and s is returned to main.</w:t>
-      </w:r>
-      <w:r>
-        <w:t xml:space="preserve"> In if (last == 0) return </w:t>
-      </w:r>
-      <w:proofErr w:type="gramStart"/>
-      <w:r>
-        <w:t>A[</w:t>
-      </w:r>
-      <w:proofErr w:type="gramEnd"/>
-      <w:r>
-        <w:t>0], where is A[0] returned? To the call in main or to the call inside findSumRecursive?</w:t>
-      </w:r>
-      <w:bookmarkStart w:id="0" w:name="_GoBack"/>
-      <w:bookmarkEnd w:id="0"/>
-      <w:r>
-        <w:tab/>
-      </w:r>
-    </w:p>
     <w:p>
       <w:pPr>
         <w:pBdr>
           <w:top w:val="single" w:sz="4" w:space="1" w:color="auto"/>
         </w:pBdr>
       </w:pPr>
+      <w:r>
+        <w:rPr>
+          <w:noProof/>
+        </w:rPr>
+        <w:lastRenderedPageBreak/>
+        <w:drawing>
+          <wp:inline distT="0" distB="0" distL="0" distR="0" wp14:anchorId="014F5DC0" wp14:editId="692DB80A">
+            <wp:extent cx="5788025" cy="4517212"/>
+            <wp:effectExtent l="635" t="0" r="3810" b="3810"/>
+            <wp:docPr id="1" name="Picture 1"/>
+            <wp:cNvGraphicFramePr>
+              <a:graphicFrameLocks xmlns:a="http://schemas.openxmlformats.org/drawingml/2006/main" noChangeAspect="1"/>
+            </wp:cNvGraphicFramePr>
+            <a:graphic xmlns:a="http://schemas.openxmlformats.org/drawingml/2006/main">
+              <a:graphicData uri="http://schemas.openxmlformats.org/drawingml/2006/picture">
+                <pic:pic xmlns:pic="http://schemas.openxmlformats.org/drawingml/2006/picture">
+                  <pic:nvPicPr>
+                    <pic:cNvPr id="1" name="20230108_174656.jpg"/>
+                    <pic:cNvPicPr/>
+                  </pic:nvPicPr>
+                  <pic:blipFill rotWithShape="1">
+                    <a:blip r:embed="rId5">
+                      <a:extLst>
+                        <a:ext uri="{28A0092B-C50C-407E-A947-70E740481C1C}">
+                          <a14:useLocalDpi xmlns:a14="http://schemas.microsoft.com/office/drawing/2010/main" val="0"/>
+                        </a:ext>
+                      </a:extLst>
+                    </a:blip>
+                    <a:srcRect l="10678" b="7052"/>
+                    <a:stretch/>
+                  </pic:blipFill>
+                  <pic:spPr bwMode="auto">
+                    <a:xfrm rot="5400000">
+                      <a:off x="0" y="0"/>
+                      <a:ext cx="5789351" cy="4518247"/>
+                    </a:xfrm>
+                    <a:prstGeom prst="rect">
+                      <a:avLst/>
+                    </a:prstGeom>
+                    <a:noFill/>
+                    <a:ln>
+                      <a:noFill/>
+                    </a:ln>
+                    <a:extLst>
+                      <a:ext uri="{53640926-AAD7-44d8-BBD7-CCE9431645EC}">
+                        <a14:shadowObscured xmlns:a14="http://schemas.microsoft.com/office/drawing/2010/main"/>
+                      </a:ext>
+                    </a:extLst>
+                  </pic:spPr>
+                </pic:pic>
+              </a:graphicData>
+            </a:graphic>
+          </wp:inline>
+        </w:drawing>
+      </w:r>
     </w:p>
     <w:p>
       <w:pPr>
@@ -705,6 +389,15 @@
         </w:pBdr>
       </w:pPr>
     </w:p>
+    <w:p/>
+    <w:p>
+      <w:bookmarkStart w:id="0" w:name="_GoBack"/>
+      <w:bookmarkEnd w:id="0"/>
+    </w:p>
+    <w:p/>
+    <w:p/>
+    <w:p/>
+    <w:p/>
     <w:sectPr>
       <w:pgSz w:w="12240" w:h="15840"/>
       <w:pgMar w:top="1440" w:right="1800" w:bottom="1440" w:left="1800" w:header="720" w:footer="720" w:gutter="0"/>
@@ -921,6 +614,44 @@
       </w:tblCellMar>
     </w:tblPr>
   </w:style>
+  <w:style w:type="paragraph" w:styleId="ListParagraph">
+    <w:name w:val="List Paragraph"/>
+    <w:basedOn w:val="Normal"/>
+    <w:uiPriority w:val="34"/>
+    <w:qFormat/>
+    <w:rsid w:val="00E23EFF"/>
+    <w:pPr>
+      <w:ind w:left="720"/>
+      <w:contextualSpacing/>
+    </w:pPr>
+  </w:style>
+  <w:style w:type="paragraph" w:styleId="BalloonText">
+    <w:name w:val="Balloon Text"/>
+    <w:basedOn w:val="Normal"/>
+    <w:link w:val="BalloonTextChar"/>
+    <w:uiPriority w:val="99"/>
+    <w:semiHidden/>
+    <w:unhideWhenUsed/>
+    <w:rsid w:val="000574DA"/>
+    <w:rPr>
+      <w:rFonts w:ascii="Lucida Grande" w:hAnsi="Lucida Grande" w:cs="Lucida Grande"/>
+      <w:sz w:val="18"/>
+      <w:szCs w:val="18"/>
+    </w:rPr>
+  </w:style>
+  <w:style w:type="character" w:customStyle="1" w:styleId="BalloonTextChar">
+    <w:name w:val="Balloon Text Char"/>
+    <w:basedOn w:val="DefaultParagraphFont"/>
+    <w:link w:val="BalloonText"/>
+    <w:uiPriority w:val="99"/>
+    <w:semiHidden/>
+    <w:rsid w:val="000574DA"/>
+    <w:rPr>
+      <w:rFonts w:ascii="Lucida Grande" w:hAnsi="Lucida Grande" w:cs="Lucida Grande"/>
+      <w:sz w:val="18"/>
+      <w:szCs w:val="18"/>
+    </w:rPr>
+  </w:style>
 </w:styles>
 </file>
 
@@ -1129,6 +860,44 @@
         <w:right w:w="108" w:type="dxa"/>
       </w:tblCellMar>
     </w:tblPr>
+  </w:style>
+  <w:style w:type="paragraph" w:styleId="ListParagraph">
+    <w:name w:val="List Paragraph"/>
+    <w:basedOn w:val="Normal"/>
+    <w:uiPriority w:val="34"/>
+    <w:qFormat/>
+    <w:rsid w:val="00E23EFF"/>
+    <w:pPr>
+      <w:ind w:left="720"/>
+      <w:contextualSpacing/>
+    </w:pPr>
+  </w:style>
+  <w:style w:type="paragraph" w:styleId="BalloonText">
+    <w:name w:val="Balloon Text"/>
+    <w:basedOn w:val="Normal"/>
+    <w:link w:val="BalloonTextChar"/>
+    <w:uiPriority w:val="99"/>
+    <w:semiHidden/>
+    <w:unhideWhenUsed/>
+    <w:rsid w:val="000574DA"/>
+    <w:rPr>
+      <w:rFonts w:ascii="Lucida Grande" w:hAnsi="Lucida Grande" w:cs="Lucida Grande"/>
+      <w:sz w:val="18"/>
+      <w:szCs w:val="18"/>
+    </w:rPr>
+  </w:style>
+  <w:style w:type="character" w:customStyle="1" w:styleId="BalloonTextChar">
+    <w:name w:val="Balloon Text Char"/>
+    <w:basedOn w:val="DefaultParagraphFont"/>
+    <w:link w:val="BalloonText"/>
+    <w:uiPriority w:val="99"/>
+    <w:semiHidden/>
+    <w:rsid w:val="000574DA"/>
+    <w:rPr>
+      <w:rFonts w:ascii="Lucida Grande" w:hAnsi="Lucida Grande" w:cs="Lucida Grande"/>
+      <w:sz w:val="18"/>
+      <w:szCs w:val="18"/>
+    </w:rPr>
   </w:style>
 </w:styles>
 </file>

</xml_diff>

<commit_message>
changed ArraySearch and added Ex. 0.17 to module0
</commit_message>
<xml_diff>
--- a/module0.docx
+++ b/module0.docx
@@ -524,9 +524,168 @@
       </w:r>
     </w:p>
     <w:p/>
-    <w:p>
+    <w:p/>
+    <w:p/>
+    <w:p>
+      <w:pPr>
+        <w:pBdr>
+          <w:top w:val="single" w:sz="4" w:space="1" w:color="auto"/>
+        </w:pBdr>
+      </w:pPr>
+      <w:r>
+        <w:t>Ex. 0.17</w:t>
+      </w:r>
+    </w:p>
+    <w:p>
+      <w:r>
+        <w:t>N=20</w:t>
+      </w:r>
+    </w:p>
+    <w:p>
+      <w:r>
+        <w:t>Searched value=5</w:t>
+      </w:r>
+    </w:p>
+    <w:p/>
+    <w:p>
+      <w:r>
+        <w:t>Iteration 1:</w:t>
+      </w:r>
+    </w:p>
+    <w:p>
+      <w:proofErr w:type="gramStart"/>
+      <w:r>
+        <w:t>start</w:t>
+      </w:r>
+      <w:proofErr w:type="gramEnd"/>
+      <w:r>
+        <w:t>=0 end=19</w:t>
+      </w:r>
+    </w:p>
+    <w:p>
+      <w:proofErr w:type="gramStart"/>
+      <w:r>
+        <w:t>mid</w:t>
+      </w:r>
+      <w:proofErr w:type="gramEnd"/>
+      <w:r>
+        <w:t>=9</w:t>
+      </w:r>
+    </w:p>
+    <w:p/>
+    <w:p>
+      <w:r>
+        <w:t>Iteration 2</w:t>
+      </w:r>
+      <w:r>
+        <w:t>:</w:t>
+      </w:r>
+    </w:p>
+    <w:p>
+      <w:proofErr w:type="gramStart"/>
+      <w:r>
+        <w:t>start</w:t>
+      </w:r>
+      <w:proofErr w:type="gramEnd"/>
+      <w:r>
+        <w:t>=0 end=8</w:t>
+      </w:r>
+    </w:p>
+    <w:p>
+      <w:proofErr w:type="gramStart"/>
+      <w:r>
+        <w:t>mid</w:t>
+      </w:r>
+      <w:proofErr w:type="gramEnd"/>
+      <w:r>
+        <w:t>=4</w:t>
+      </w:r>
+    </w:p>
+    <w:p/>
+    <w:p>
+      <w:r>
+        <w:t>Iteration 3</w:t>
+      </w:r>
+      <w:r>
+        <w:t>:</w:t>
+      </w:r>
+    </w:p>
+    <w:p>
+      <w:proofErr w:type="gramStart"/>
+      <w:r>
+        <w:t>start</w:t>
+      </w:r>
+      <w:proofErr w:type="gramEnd"/>
+      <w:r>
+        <w:t>=5 end=8</w:t>
+      </w:r>
+    </w:p>
+    <w:p>
+      <w:proofErr w:type="gramStart"/>
+      <w:r>
+        <w:t>mid</w:t>
+      </w:r>
+      <w:proofErr w:type="gramEnd"/>
+      <w:r>
+        <w:t>=6</w:t>
+      </w:r>
+    </w:p>
+    <w:p/>
+    <w:p>
+      <w:r>
+        <w:t>Iteration 4</w:t>
+      </w:r>
+      <w:r>
+        <w:t>:</w:t>
+      </w:r>
+    </w:p>
+    <w:p>
+      <w:proofErr w:type="gramStart"/>
+      <w:r>
+        <w:t>start</w:t>
+      </w:r>
+      <w:proofErr w:type="gramEnd"/>
+      <w:r>
+        <w:t>=5 end=5</w:t>
+      </w:r>
+    </w:p>
+    <w:p>
+      <w:proofErr w:type="gramStart"/>
+      <w:r>
+        <w:t>mid</w:t>
+      </w:r>
+      <w:proofErr w:type="gramEnd"/>
+      <w:r>
+        <w:t>=5</w:t>
+      </w:r>
+    </w:p>
+    <w:p/>
+    <w:p>
+      <w:r>
+        <w:t>On every iteration</w:t>
+      </w:r>
+      <w:r>
+        <w:t xml:space="preserve"> after the first</w:t>
+      </w:r>
+      <w:r>
+        <w:t xml:space="preserve"> and before the </w:t>
+      </w:r>
       <w:bookmarkStart w:id="0" w:name="_GoBack"/>
       <w:bookmarkEnd w:id="0"/>
+      <w:r>
+        <w:t>last</w:t>
+      </w:r>
+      <w:r>
+        <w:t xml:space="preserve">, </w:t>
+      </w:r>
+      <w:proofErr w:type="gramStart"/>
+      <w:r>
+        <w:t>the searched range is halved by readjusting the values of start or end, depending of whether the searched value may appear before or after mid</w:t>
+      </w:r>
+      <w:proofErr w:type="gramEnd"/>
+      <w:r>
+        <w:t>.</w:t>
+      </w:r>
     </w:p>
     <w:sectPr>
       <w:pgSz w:w="12240" w:h="15840"/>

</xml_diff>

<commit_message>
added Ex. 0.17 to module0
</commit_message>
<xml_diff>
--- a/module0.docx
+++ b/module0.docx
@@ -335,7 +335,7 @@
                     <pic:cNvPicPr/>
                   </pic:nvPicPr>
                   <pic:blipFill rotWithShape="1">
-                    <a:blip r:embed="rId5">
+                    <a:blip r:embed="rId6">
                       <a:extLst>
                         <a:ext uri="{28A0092B-C50C-407E-A947-70E740481C1C}">
                           <a14:useLocalDpi xmlns:a14="http://schemas.microsoft.com/office/drawing/2010/main" val="0"/>
@@ -575,10 +575,7 @@
     <w:p/>
     <w:p>
       <w:r>
-        <w:t>Iteration 2</w:t>
-      </w:r>
-      <w:r>
-        <w:t>:</w:t>
+        <w:t>Iteration 2:</w:t>
       </w:r>
     </w:p>
     <w:p>
@@ -604,10 +601,7 @@
     <w:p/>
     <w:p>
       <w:r>
-        <w:t>Iteration 3</w:t>
-      </w:r>
-      <w:r>
-        <w:t>:</w:t>
+        <w:t>Iteration 3:</w:t>
       </w:r>
     </w:p>
     <w:p>
@@ -633,10 +627,7 @@
     <w:p/>
     <w:p>
       <w:r>
-        <w:t>Iteration 4</w:t>
-      </w:r>
-      <w:r>
-        <w:t>:</w:t>
+        <w:t>Iteration 4:</w:t>
       </w:r>
     </w:p>
     <w:p>
@@ -668,25 +659,3787 @@
         <w:t xml:space="preserve"> after the first</w:t>
       </w:r>
       <w:r>
-        <w:t xml:space="preserve"> and before the </w:t>
+        <w:t xml:space="preserve"> and before the last</w:t>
+      </w:r>
+      <w:r>
+        <w:t xml:space="preserve">, </w:t>
+      </w:r>
+      <w:proofErr w:type="gramStart"/>
+      <w:r>
+        <w:t>the searched range is halved by readjusting the values of start or end, depending of whether the searched value may appear before or after mid</w:t>
+      </w:r>
+      <w:proofErr w:type="gramEnd"/>
+      <w:r>
+        <w:t>.</w:t>
+      </w:r>
+    </w:p>
+    <w:p/>
+    <w:p/>
+    <w:p>
+      <w:pPr>
+        <w:pBdr>
+          <w:top w:val="single" w:sz="4" w:space="1" w:color="auto"/>
+        </w:pBdr>
+      </w:pPr>
+      <w:r>
+        <w:t>Ex. 0.19</w:t>
+      </w:r>
+    </w:p>
+    <w:p>
+      <w:pPr>
+        <w:pBdr>
+          <w:top w:val="single" w:sz="4" w:space="1" w:color="auto"/>
+        </w:pBdr>
+      </w:pPr>
+    </w:p>
+    <w:p>
+      <w:pPr>
+        <w:pBdr>
+          <w:top w:val="single" w:sz="4" w:space="1" w:color="auto"/>
+        </w:pBdr>
+      </w:pPr>
+      <w:r>
+        <w:t>Sear</w:t>
+      </w:r>
+      <w:r>
+        <w:t xml:space="preserve">ch value = </w:t>
+      </w:r>
+      <w:r>
+        <w:t>16</w:t>
+      </w:r>
+    </w:p>
+    <w:p>
+      <w:pPr>
+        <w:pBdr>
+          <w:top w:val="single" w:sz="4" w:space="1" w:color="auto"/>
+        </w:pBdr>
+      </w:pPr>
+    </w:p>
+    <w:p>
+      <w:pPr>
+        <w:pBdr>
+          <w:top w:val="single" w:sz="4" w:space="1" w:color="auto"/>
+        </w:pBdr>
+      </w:pPr>
+    </w:p>
+    <w:p>
+      <w:pPr>
+        <w:pBdr>
+          <w:top w:val="single" w:sz="4" w:space="1" w:color="auto"/>
+        </w:pBdr>
+      </w:pPr>
+      <w:r>
+        <w:t>Before while loop</w:t>
+      </w:r>
+    </w:p>
+    <w:tbl>
+      <w:tblPr>
+        <w:tblStyle w:val="TableGrid"/>
+        <w:tblW w:w="0" w:type="auto"/>
+        <w:tblLook w:val="04A0" w:firstRow="1" w:lastRow="0" w:firstColumn="1" w:lastColumn="0" w:noHBand="0" w:noVBand="1"/>
+      </w:tblPr>
+      <w:tblGrid>
+        <w:gridCol w:w="578"/>
+        <w:gridCol w:w="422"/>
+        <w:gridCol w:w="423"/>
+        <w:gridCol w:w="423"/>
+        <w:gridCol w:w="423"/>
+        <w:gridCol w:w="423"/>
+        <w:gridCol w:w="423"/>
+        <w:gridCol w:w="423"/>
+        <w:gridCol w:w="423"/>
+        <w:gridCol w:w="439"/>
+        <w:gridCol w:w="439"/>
+        <w:gridCol w:w="439"/>
+        <w:gridCol w:w="439"/>
+        <w:gridCol w:w="439"/>
+        <w:gridCol w:w="439"/>
+        <w:gridCol w:w="439"/>
+        <w:gridCol w:w="439"/>
+        <w:gridCol w:w="439"/>
+        <w:gridCol w:w="439"/>
+        <w:gridCol w:w="505"/>
+      </w:tblGrid>
+      <w:tr>
+        <w:tc>
+          <w:tcPr>
+            <w:tcW w:w="442" w:type="dxa"/>
+          </w:tcPr>
+          <w:p>
+            <w:pPr>
+              <w:rPr>
+                <w:sz w:val="18"/>
+                <w:szCs w:val="18"/>
+              </w:rPr>
+            </w:pPr>
+            <w:r>
+              <w:rPr>
+                <w:sz w:val="18"/>
+                <w:szCs w:val="18"/>
+              </w:rPr>
+              <w:t>1</w:t>
+            </w:r>
+          </w:p>
+        </w:tc>
+        <w:tc>
+          <w:tcPr>
+            <w:tcW w:w="442" w:type="dxa"/>
+          </w:tcPr>
+          <w:p>
+            <w:pPr>
+              <w:rPr>
+                <w:sz w:val="18"/>
+                <w:szCs w:val="18"/>
+              </w:rPr>
+            </w:pPr>
+            <w:r>
+              <w:rPr>
+                <w:sz w:val="18"/>
+                <w:szCs w:val="18"/>
+              </w:rPr>
+              <w:t>2</w:t>
+            </w:r>
+          </w:p>
+        </w:tc>
+        <w:tc>
+          <w:tcPr>
+            <w:tcW w:w="442" w:type="dxa"/>
+          </w:tcPr>
+          <w:p>
+            <w:pPr>
+              <w:rPr>
+                <w:sz w:val="18"/>
+                <w:szCs w:val="18"/>
+              </w:rPr>
+            </w:pPr>
+            <w:r>
+              <w:rPr>
+                <w:sz w:val="18"/>
+                <w:szCs w:val="18"/>
+              </w:rPr>
+              <w:t>3</w:t>
+            </w:r>
+          </w:p>
+        </w:tc>
+        <w:tc>
+          <w:tcPr>
+            <w:tcW w:w="442" w:type="dxa"/>
+          </w:tcPr>
+          <w:p>
+            <w:pPr>
+              <w:rPr>
+                <w:sz w:val="18"/>
+                <w:szCs w:val="18"/>
+              </w:rPr>
+            </w:pPr>
+            <w:r>
+              <w:rPr>
+                <w:sz w:val="18"/>
+                <w:szCs w:val="18"/>
+              </w:rPr>
+              <w:t>4</w:t>
+            </w:r>
+          </w:p>
+        </w:tc>
+        <w:tc>
+          <w:tcPr>
+            <w:tcW w:w="443" w:type="dxa"/>
+          </w:tcPr>
+          <w:p>
+            <w:pPr>
+              <w:rPr>
+                <w:sz w:val="18"/>
+                <w:szCs w:val="18"/>
+              </w:rPr>
+            </w:pPr>
+            <w:r>
+              <w:rPr>
+                <w:sz w:val="18"/>
+                <w:szCs w:val="18"/>
+              </w:rPr>
+              <w:t>5</w:t>
+            </w:r>
+          </w:p>
+        </w:tc>
+        <w:tc>
+          <w:tcPr>
+            <w:tcW w:w="443" w:type="dxa"/>
+          </w:tcPr>
+          <w:p>
+            <w:pPr>
+              <w:rPr>
+                <w:sz w:val="18"/>
+                <w:szCs w:val="18"/>
+              </w:rPr>
+            </w:pPr>
+            <w:r>
+              <w:rPr>
+                <w:sz w:val="18"/>
+                <w:szCs w:val="18"/>
+              </w:rPr>
+              <w:t>6</w:t>
+            </w:r>
+          </w:p>
+        </w:tc>
+        <w:tc>
+          <w:tcPr>
+            <w:tcW w:w="443" w:type="dxa"/>
+          </w:tcPr>
+          <w:p>
+            <w:pPr>
+              <w:rPr>
+                <w:sz w:val="18"/>
+                <w:szCs w:val="18"/>
+              </w:rPr>
+            </w:pPr>
+            <w:r>
+              <w:rPr>
+                <w:sz w:val="18"/>
+                <w:szCs w:val="18"/>
+              </w:rPr>
+              <w:t>7</w:t>
+            </w:r>
+          </w:p>
+        </w:tc>
+        <w:tc>
+          <w:tcPr>
+            <w:tcW w:w="443" w:type="dxa"/>
+          </w:tcPr>
+          <w:p>
+            <w:pPr>
+              <w:rPr>
+                <w:sz w:val="18"/>
+                <w:szCs w:val="18"/>
+              </w:rPr>
+            </w:pPr>
+            <w:r>
+              <w:rPr>
+                <w:sz w:val="18"/>
+                <w:szCs w:val="18"/>
+              </w:rPr>
+              <w:t>8</w:t>
+            </w:r>
+          </w:p>
+        </w:tc>
+        <w:tc>
+          <w:tcPr>
+            <w:tcW w:w="443" w:type="dxa"/>
+          </w:tcPr>
+          <w:p>
+            <w:pPr>
+              <w:rPr>
+                <w:sz w:val="18"/>
+                <w:szCs w:val="18"/>
+              </w:rPr>
+            </w:pPr>
+            <w:r>
+              <w:rPr>
+                <w:sz w:val="18"/>
+                <w:szCs w:val="18"/>
+              </w:rPr>
+              <w:t>9</w:t>
+            </w:r>
+          </w:p>
+        </w:tc>
+        <w:tc>
+          <w:tcPr>
+            <w:tcW w:w="443" w:type="dxa"/>
+          </w:tcPr>
+          <w:p>
+            <w:pPr>
+              <w:rPr>
+                <w:sz w:val="18"/>
+                <w:szCs w:val="18"/>
+              </w:rPr>
+            </w:pPr>
+            <w:r>
+              <w:rPr>
+                <w:sz w:val="18"/>
+                <w:szCs w:val="18"/>
+              </w:rPr>
+              <w:t>10</w:t>
+            </w:r>
+          </w:p>
+        </w:tc>
+        <w:tc>
+          <w:tcPr>
+            <w:tcW w:w="443" w:type="dxa"/>
+          </w:tcPr>
+          <w:p>
+            <w:pPr>
+              <w:rPr>
+                <w:sz w:val="18"/>
+                <w:szCs w:val="18"/>
+              </w:rPr>
+            </w:pPr>
+            <w:r>
+              <w:rPr>
+                <w:sz w:val="18"/>
+                <w:szCs w:val="18"/>
+              </w:rPr>
+              <w:t>11</w:t>
+            </w:r>
+          </w:p>
+        </w:tc>
+        <w:tc>
+          <w:tcPr>
+            <w:tcW w:w="443" w:type="dxa"/>
+          </w:tcPr>
+          <w:p>
+            <w:pPr>
+              <w:rPr>
+                <w:sz w:val="18"/>
+                <w:szCs w:val="18"/>
+              </w:rPr>
+            </w:pPr>
+            <w:r>
+              <w:rPr>
+                <w:sz w:val="18"/>
+                <w:szCs w:val="18"/>
+              </w:rPr>
+              <w:t>12</w:t>
+            </w:r>
+          </w:p>
+        </w:tc>
+        <w:tc>
+          <w:tcPr>
+            <w:tcW w:w="443" w:type="dxa"/>
+          </w:tcPr>
+          <w:p>
+            <w:pPr>
+              <w:rPr>
+                <w:sz w:val="18"/>
+                <w:szCs w:val="18"/>
+              </w:rPr>
+            </w:pPr>
+            <w:r>
+              <w:rPr>
+                <w:sz w:val="18"/>
+                <w:szCs w:val="18"/>
+              </w:rPr>
+              <w:t>13</w:t>
+            </w:r>
+          </w:p>
+        </w:tc>
+        <w:tc>
+          <w:tcPr>
+            <w:tcW w:w="443" w:type="dxa"/>
+          </w:tcPr>
+          <w:p>
+            <w:pPr>
+              <w:rPr>
+                <w:sz w:val="18"/>
+                <w:szCs w:val="18"/>
+              </w:rPr>
+            </w:pPr>
+            <w:r>
+              <w:rPr>
+                <w:sz w:val="18"/>
+                <w:szCs w:val="18"/>
+              </w:rPr>
+              <w:t>14</w:t>
+            </w:r>
+          </w:p>
+        </w:tc>
+        <w:tc>
+          <w:tcPr>
+            <w:tcW w:w="443" w:type="dxa"/>
+          </w:tcPr>
+          <w:p>
+            <w:pPr>
+              <w:rPr>
+                <w:sz w:val="18"/>
+                <w:szCs w:val="18"/>
+              </w:rPr>
+            </w:pPr>
+            <w:r>
+              <w:rPr>
+                <w:sz w:val="18"/>
+                <w:szCs w:val="18"/>
+              </w:rPr>
+              <w:t>15</w:t>
+            </w:r>
+          </w:p>
+        </w:tc>
+        <w:tc>
+          <w:tcPr>
+            <w:tcW w:w="443" w:type="dxa"/>
+          </w:tcPr>
+          <w:p>
+            <w:pPr>
+              <w:rPr>
+                <w:sz w:val="18"/>
+                <w:szCs w:val="18"/>
+              </w:rPr>
+            </w:pPr>
+            <w:r>
+              <w:rPr>
+                <w:sz w:val="18"/>
+                <w:szCs w:val="18"/>
+                <w:highlight w:val="yellow"/>
+              </w:rPr>
+              <w:t>16</w:t>
+            </w:r>
+          </w:p>
+        </w:tc>
+        <w:tc>
+          <w:tcPr>
+            <w:tcW w:w="443" w:type="dxa"/>
+          </w:tcPr>
+          <w:p>
+            <w:pPr>
+              <w:rPr>
+                <w:sz w:val="18"/>
+                <w:szCs w:val="18"/>
+              </w:rPr>
+            </w:pPr>
+            <w:r>
+              <w:rPr>
+                <w:sz w:val="18"/>
+                <w:szCs w:val="18"/>
+              </w:rPr>
+              <w:t>17</w:t>
+            </w:r>
+          </w:p>
+        </w:tc>
+        <w:tc>
+          <w:tcPr>
+            <w:tcW w:w="443" w:type="dxa"/>
+          </w:tcPr>
+          <w:p>
+            <w:pPr>
+              <w:rPr>
+                <w:sz w:val="18"/>
+                <w:szCs w:val="18"/>
+              </w:rPr>
+            </w:pPr>
+            <w:r>
+              <w:rPr>
+                <w:sz w:val="18"/>
+                <w:szCs w:val="18"/>
+              </w:rPr>
+              <w:t>18</w:t>
+            </w:r>
+          </w:p>
+        </w:tc>
+        <w:tc>
+          <w:tcPr>
+            <w:tcW w:w="443" w:type="dxa"/>
+          </w:tcPr>
+          <w:p>
+            <w:pPr>
+              <w:rPr>
+                <w:sz w:val="18"/>
+                <w:szCs w:val="18"/>
+              </w:rPr>
+            </w:pPr>
+            <w:r>
+              <w:rPr>
+                <w:sz w:val="18"/>
+                <w:szCs w:val="18"/>
+              </w:rPr>
+              <w:t>19</w:t>
+            </w:r>
+          </w:p>
+        </w:tc>
+        <w:tc>
+          <w:tcPr>
+            <w:tcW w:w="443" w:type="dxa"/>
+          </w:tcPr>
+          <w:p>
+            <w:pPr>
+              <w:rPr>
+                <w:sz w:val="18"/>
+                <w:szCs w:val="18"/>
+              </w:rPr>
+            </w:pPr>
+            <w:r>
+              <w:rPr>
+                <w:sz w:val="18"/>
+                <w:szCs w:val="18"/>
+              </w:rPr>
+              <w:t>20</w:t>
+            </w:r>
+          </w:p>
+        </w:tc>
+      </w:tr>
+      <w:tr>
+        <w:tc>
+          <w:tcPr>
+            <w:tcW w:w="442" w:type="dxa"/>
+          </w:tcPr>
+          <w:p>
+            <w:pPr>
+              <w:rPr>
+                <w:sz w:val="18"/>
+                <w:szCs w:val="18"/>
+              </w:rPr>
+            </w:pPr>
+            <w:proofErr w:type="gramStart"/>
+            <w:r>
+              <w:rPr>
+                <w:sz w:val="18"/>
+                <w:szCs w:val="18"/>
+              </w:rPr>
+              <w:t>start</w:t>
+            </w:r>
+            <w:proofErr w:type="gramEnd"/>
+          </w:p>
+        </w:tc>
+        <w:tc>
+          <w:tcPr>
+            <w:tcW w:w="442" w:type="dxa"/>
+          </w:tcPr>
+          <w:p>
+            <w:pPr>
+              <w:rPr>
+                <w:sz w:val="18"/>
+                <w:szCs w:val="18"/>
+              </w:rPr>
+            </w:pPr>
+          </w:p>
+        </w:tc>
+        <w:tc>
+          <w:tcPr>
+            <w:tcW w:w="442" w:type="dxa"/>
+          </w:tcPr>
+          <w:p>
+            <w:pPr>
+              <w:rPr>
+                <w:sz w:val="18"/>
+                <w:szCs w:val="18"/>
+              </w:rPr>
+            </w:pPr>
+          </w:p>
+        </w:tc>
+        <w:tc>
+          <w:tcPr>
+            <w:tcW w:w="442" w:type="dxa"/>
+          </w:tcPr>
+          <w:p>
+            <w:pPr>
+              <w:rPr>
+                <w:sz w:val="18"/>
+                <w:szCs w:val="18"/>
+              </w:rPr>
+            </w:pPr>
+          </w:p>
+        </w:tc>
+        <w:tc>
+          <w:tcPr>
+            <w:tcW w:w="443" w:type="dxa"/>
+          </w:tcPr>
+          <w:p>
+            <w:pPr>
+              <w:rPr>
+                <w:sz w:val="18"/>
+                <w:szCs w:val="18"/>
+              </w:rPr>
+            </w:pPr>
+          </w:p>
+        </w:tc>
+        <w:tc>
+          <w:tcPr>
+            <w:tcW w:w="443" w:type="dxa"/>
+          </w:tcPr>
+          <w:p>
+            <w:pPr>
+              <w:rPr>
+                <w:sz w:val="18"/>
+                <w:szCs w:val="18"/>
+              </w:rPr>
+            </w:pPr>
+          </w:p>
+        </w:tc>
+        <w:tc>
+          <w:tcPr>
+            <w:tcW w:w="443" w:type="dxa"/>
+          </w:tcPr>
+          <w:p>
+            <w:pPr>
+              <w:rPr>
+                <w:sz w:val="18"/>
+                <w:szCs w:val="18"/>
+              </w:rPr>
+            </w:pPr>
+          </w:p>
+        </w:tc>
+        <w:tc>
+          <w:tcPr>
+            <w:tcW w:w="443" w:type="dxa"/>
+          </w:tcPr>
+          <w:p>
+            <w:pPr>
+              <w:rPr>
+                <w:sz w:val="18"/>
+                <w:szCs w:val="18"/>
+              </w:rPr>
+            </w:pPr>
+          </w:p>
+        </w:tc>
+        <w:tc>
+          <w:tcPr>
+            <w:tcW w:w="443" w:type="dxa"/>
+          </w:tcPr>
+          <w:p>
+            <w:pPr>
+              <w:rPr>
+                <w:sz w:val="18"/>
+                <w:szCs w:val="18"/>
+              </w:rPr>
+            </w:pPr>
+          </w:p>
+        </w:tc>
+        <w:tc>
+          <w:tcPr>
+            <w:tcW w:w="443" w:type="dxa"/>
+          </w:tcPr>
+          <w:p>
+            <w:pPr>
+              <w:rPr>
+                <w:sz w:val="18"/>
+                <w:szCs w:val="18"/>
+              </w:rPr>
+            </w:pPr>
+          </w:p>
+        </w:tc>
+        <w:tc>
+          <w:tcPr>
+            <w:tcW w:w="443" w:type="dxa"/>
+          </w:tcPr>
+          <w:p>
+            <w:pPr>
+              <w:rPr>
+                <w:sz w:val="18"/>
+                <w:szCs w:val="18"/>
+              </w:rPr>
+            </w:pPr>
+          </w:p>
+        </w:tc>
+        <w:tc>
+          <w:tcPr>
+            <w:tcW w:w="443" w:type="dxa"/>
+          </w:tcPr>
+          <w:p>
+            <w:pPr>
+              <w:rPr>
+                <w:sz w:val="18"/>
+                <w:szCs w:val="18"/>
+              </w:rPr>
+            </w:pPr>
+          </w:p>
+        </w:tc>
+        <w:tc>
+          <w:tcPr>
+            <w:tcW w:w="443" w:type="dxa"/>
+          </w:tcPr>
+          <w:p>
+            <w:pPr>
+              <w:rPr>
+                <w:sz w:val="18"/>
+                <w:szCs w:val="18"/>
+              </w:rPr>
+            </w:pPr>
+          </w:p>
+        </w:tc>
+        <w:tc>
+          <w:tcPr>
+            <w:tcW w:w="443" w:type="dxa"/>
+          </w:tcPr>
+          <w:p>
+            <w:pPr>
+              <w:rPr>
+                <w:sz w:val="18"/>
+                <w:szCs w:val="18"/>
+              </w:rPr>
+            </w:pPr>
+          </w:p>
+        </w:tc>
+        <w:tc>
+          <w:tcPr>
+            <w:tcW w:w="443" w:type="dxa"/>
+          </w:tcPr>
+          <w:p>
+            <w:pPr>
+              <w:rPr>
+                <w:sz w:val="18"/>
+                <w:szCs w:val="18"/>
+              </w:rPr>
+            </w:pPr>
+          </w:p>
+        </w:tc>
+        <w:tc>
+          <w:tcPr>
+            <w:tcW w:w="443" w:type="dxa"/>
+          </w:tcPr>
+          <w:p>
+            <w:pPr>
+              <w:rPr>
+                <w:sz w:val="18"/>
+                <w:szCs w:val="18"/>
+              </w:rPr>
+            </w:pPr>
+          </w:p>
+        </w:tc>
+        <w:tc>
+          <w:tcPr>
+            <w:tcW w:w="443" w:type="dxa"/>
+          </w:tcPr>
+          <w:p>
+            <w:pPr>
+              <w:rPr>
+                <w:sz w:val="18"/>
+                <w:szCs w:val="18"/>
+              </w:rPr>
+            </w:pPr>
+          </w:p>
+        </w:tc>
+        <w:tc>
+          <w:tcPr>
+            <w:tcW w:w="443" w:type="dxa"/>
+          </w:tcPr>
+          <w:p>
+            <w:pPr>
+              <w:rPr>
+                <w:sz w:val="18"/>
+                <w:szCs w:val="18"/>
+              </w:rPr>
+            </w:pPr>
+          </w:p>
+        </w:tc>
+        <w:tc>
+          <w:tcPr>
+            <w:tcW w:w="443" w:type="dxa"/>
+          </w:tcPr>
+          <w:p>
+            <w:pPr>
+              <w:rPr>
+                <w:sz w:val="18"/>
+                <w:szCs w:val="18"/>
+              </w:rPr>
+            </w:pPr>
+          </w:p>
+        </w:tc>
+        <w:tc>
+          <w:tcPr>
+            <w:tcW w:w="443" w:type="dxa"/>
+          </w:tcPr>
+          <w:p>
+            <w:pPr>
+              <w:rPr>
+                <w:sz w:val="18"/>
+                <w:szCs w:val="18"/>
+              </w:rPr>
+            </w:pPr>
+            <w:proofErr w:type="gramStart"/>
+            <w:r>
+              <w:rPr>
+                <w:sz w:val="18"/>
+                <w:szCs w:val="18"/>
+              </w:rPr>
+              <w:t>end</w:t>
+            </w:r>
+            <w:proofErr w:type="gramEnd"/>
+          </w:p>
+        </w:tc>
+      </w:tr>
+    </w:tbl>
+    <w:p>
+      <w:pPr>
+        <w:pBdr>
+          <w:top w:val="single" w:sz="4" w:space="1" w:color="auto"/>
+        </w:pBdr>
+      </w:pPr>
+    </w:p>
+    <w:p>
+      <w:pPr>
+        <w:pBdr>
+          <w:top w:val="single" w:sz="4" w:space="1" w:color="auto"/>
+        </w:pBdr>
+      </w:pPr>
+    </w:p>
+    <w:p>
+      <w:pPr>
+        <w:pBdr>
+          <w:top w:val="single" w:sz="4" w:space="1" w:color="auto"/>
+        </w:pBdr>
+      </w:pPr>
+      <w:r>
+        <w:t>Iteration 1:</w:t>
+      </w:r>
+    </w:p>
+    <w:p>
+      <w:pPr>
+        <w:pBdr>
+          <w:top w:val="single" w:sz="4" w:space="1" w:color="auto"/>
+        </w:pBdr>
+      </w:pPr>
+      <w:proofErr w:type="gramStart"/>
+      <w:r>
+        <w:t>mid</w:t>
+      </w:r>
+      <w:proofErr w:type="gramEnd"/>
+      <w:r>
+        <w:t xml:space="preserve"> = 10</w:t>
+      </w:r>
+    </w:p>
+    <w:tbl>
+      <w:tblPr>
+        <w:tblStyle w:val="TableGrid"/>
+        <w:tblW w:w="0" w:type="auto"/>
+        <w:tblLook w:val="04A0" w:firstRow="1" w:lastRow="0" w:firstColumn="1" w:lastColumn="0" w:noHBand="0" w:noVBand="1"/>
+      </w:tblPr>
+      <w:tblGrid>
+        <w:gridCol w:w="578"/>
+        <w:gridCol w:w="414"/>
+        <w:gridCol w:w="415"/>
+        <w:gridCol w:w="415"/>
+        <w:gridCol w:w="416"/>
+        <w:gridCol w:w="416"/>
+        <w:gridCol w:w="416"/>
+        <w:gridCol w:w="416"/>
+        <w:gridCol w:w="416"/>
+        <w:gridCol w:w="516"/>
+        <w:gridCol w:w="437"/>
+        <w:gridCol w:w="437"/>
+        <w:gridCol w:w="437"/>
+        <w:gridCol w:w="437"/>
+        <w:gridCol w:w="437"/>
+        <w:gridCol w:w="437"/>
+        <w:gridCol w:w="437"/>
+        <w:gridCol w:w="437"/>
+        <w:gridCol w:w="437"/>
+        <w:gridCol w:w="505"/>
+      </w:tblGrid>
+      <w:tr>
+        <w:tc>
+          <w:tcPr>
+            <w:tcW w:w="442" w:type="dxa"/>
+          </w:tcPr>
+          <w:p>
+            <w:pPr>
+              <w:rPr>
+                <w:sz w:val="18"/>
+                <w:szCs w:val="18"/>
+              </w:rPr>
+            </w:pPr>
+            <w:r>
+              <w:rPr>
+                <w:sz w:val="18"/>
+                <w:szCs w:val="18"/>
+              </w:rPr>
+              <w:t>1</w:t>
+            </w:r>
+          </w:p>
+        </w:tc>
+        <w:tc>
+          <w:tcPr>
+            <w:tcW w:w="442" w:type="dxa"/>
+          </w:tcPr>
+          <w:p>
+            <w:pPr>
+              <w:rPr>
+                <w:sz w:val="18"/>
+                <w:szCs w:val="18"/>
+              </w:rPr>
+            </w:pPr>
+            <w:r>
+              <w:rPr>
+                <w:sz w:val="18"/>
+                <w:szCs w:val="18"/>
+              </w:rPr>
+              <w:t>2</w:t>
+            </w:r>
+          </w:p>
+        </w:tc>
+        <w:tc>
+          <w:tcPr>
+            <w:tcW w:w="442" w:type="dxa"/>
+          </w:tcPr>
+          <w:p>
+            <w:pPr>
+              <w:rPr>
+                <w:sz w:val="18"/>
+                <w:szCs w:val="18"/>
+              </w:rPr>
+            </w:pPr>
+            <w:r>
+              <w:rPr>
+                <w:sz w:val="18"/>
+                <w:szCs w:val="18"/>
+              </w:rPr>
+              <w:t>3</w:t>
+            </w:r>
+          </w:p>
+        </w:tc>
+        <w:tc>
+          <w:tcPr>
+            <w:tcW w:w="442" w:type="dxa"/>
+          </w:tcPr>
+          <w:p>
+            <w:pPr>
+              <w:rPr>
+                <w:sz w:val="18"/>
+                <w:szCs w:val="18"/>
+              </w:rPr>
+            </w:pPr>
+            <w:r>
+              <w:rPr>
+                <w:sz w:val="18"/>
+                <w:szCs w:val="18"/>
+              </w:rPr>
+              <w:t>4</w:t>
+            </w:r>
+          </w:p>
+        </w:tc>
+        <w:tc>
+          <w:tcPr>
+            <w:tcW w:w="443" w:type="dxa"/>
+          </w:tcPr>
+          <w:p>
+            <w:pPr>
+              <w:rPr>
+                <w:sz w:val="18"/>
+                <w:szCs w:val="18"/>
+              </w:rPr>
+            </w:pPr>
+            <w:r>
+              <w:rPr>
+                <w:sz w:val="18"/>
+                <w:szCs w:val="18"/>
+              </w:rPr>
+              <w:t>5</w:t>
+            </w:r>
+          </w:p>
+        </w:tc>
+        <w:tc>
+          <w:tcPr>
+            <w:tcW w:w="443" w:type="dxa"/>
+          </w:tcPr>
+          <w:p>
+            <w:pPr>
+              <w:rPr>
+                <w:sz w:val="18"/>
+                <w:szCs w:val="18"/>
+              </w:rPr>
+            </w:pPr>
+            <w:r>
+              <w:rPr>
+                <w:sz w:val="18"/>
+                <w:szCs w:val="18"/>
+              </w:rPr>
+              <w:t>6</w:t>
+            </w:r>
+          </w:p>
+        </w:tc>
+        <w:tc>
+          <w:tcPr>
+            <w:tcW w:w="443" w:type="dxa"/>
+          </w:tcPr>
+          <w:p>
+            <w:pPr>
+              <w:rPr>
+                <w:sz w:val="18"/>
+                <w:szCs w:val="18"/>
+              </w:rPr>
+            </w:pPr>
+            <w:r>
+              <w:rPr>
+                <w:sz w:val="18"/>
+                <w:szCs w:val="18"/>
+              </w:rPr>
+              <w:t>7</w:t>
+            </w:r>
+          </w:p>
+        </w:tc>
+        <w:tc>
+          <w:tcPr>
+            <w:tcW w:w="443" w:type="dxa"/>
+          </w:tcPr>
+          <w:p>
+            <w:pPr>
+              <w:rPr>
+                <w:sz w:val="18"/>
+                <w:szCs w:val="18"/>
+              </w:rPr>
+            </w:pPr>
+            <w:r>
+              <w:rPr>
+                <w:sz w:val="18"/>
+                <w:szCs w:val="18"/>
+              </w:rPr>
+              <w:t>8</w:t>
+            </w:r>
+          </w:p>
+        </w:tc>
+        <w:tc>
+          <w:tcPr>
+            <w:tcW w:w="443" w:type="dxa"/>
+          </w:tcPr>
+          <w:p>
+            <w:pPr>
+              <w:rPr>
+                <w:sz w:val="18"/>
+                <w:szCs w:val="18"/>
+              </w:rPr>
+            </w:pPr>
+            <w:r>
+              <w:rPr>
+                <w:sz w:val="18"/>
+                <w:szCs w:val="18"/>
+              </w:rPr>
+              <w:t>9</w:t>
+            </w:r>
+          </w:p>
+        </w:tc>
+        <w:tc>
+          <w:tcPr>
+            <w:tcW w:w="443" w:type="dxa"/>
+          </w:tcPr>
+          <w:p>
+            <w:pPr>
+              <w:rPr>
+                <w:sz w:val="18"/>
+                <w:szCs w:val="18"/>
+              </w:rPr>
+            </w:pPr>
+            <w:r>
+              <w:rPr>
+                <w:sz w:val="18"/>
+                <w:szCs w:val="18"/>
+              </w:rPr>
+              <w:t>10</w:t>
+            </w:r>
+          </w:p>
+        </w:tc>
+        <w:tc>
+          <w:tcPr>
+            <w:tcW w:w="443" w:type="dxa"/>
+          </w:tcPr>
+          <w:p>
+            <w:pPr>
+              <w:rPr>
+                <w:sz w:val="18"/>
+                <w:szCs w:val="18"/>
+              </w:rPr>
+            </w:pPr>
+            <w:r>
+              <w:rPr>
+                <w:sz w:val="18"/>
+                <w:szCs w:val="18"/>
+              </w:rPr>
+              <w:t>11</w:t>
+            </w:r>
+          </w:p>
+        </w:tc>
+        <w:tc>
+          <w:tcPr>
+            <w:tcW w:w="443" w:type="dxa"/>
+          </w:tcPr>
+          <w:p>
+            <w:pPr>
+              <w:rPr>
+                <w:sz w:val="18"/>
+                <w:szCs w:val="18"/>
+              </w:rPr>
+            </w:pPr>
+            <w:r>
+              <w:rPr>
+                <w:sz w:val="18"/>
+                <w:szCs w:val="18"/>
+              </w:rPr>
+              <w:t>12</w:t>
+            </w:r>
+          </w:p>
+        </w:tc>
+        <w:tc>
+          <w:tcPr>
+            <w:tcW w:w="443" w:type="dxa"/>
+          </w:tcPr>
+          <w:p>
+            <w:pPr>
+              <w:rPr>
+                <w:sz w:val="18"/>
+                <w:szCs w:val="18"/>
+              </w:rPr>
+            </w:pPr>
+            <w:r>
+              <w:rPr>
+                <w:sz w:val="18"/>
+                <w:szCs w:val="18"/>
+              </w:rPr>
+              <w:t>13</w:t>
+            </w:r>
+          </w:p>
+        </w:tc>
+        <w:tc>
+          <w:tcPr>
+            <w:tcW w:w="443" w:type="dxa"/>
+          </w:tcPr>
+          <w:p>
+            <w:pPr>
+              <w:rPr>
+                <w:sz w:val="18"/>
+                <w:szCs w:val="18"/>
+              </w:rPr>
+            </w:pPr>
+            <w:r>
+              <w:rPr>
+                <w:sz w:val="18"/>
+                <w:szCs w:val="18"/>
+              </w:rPr>
+              <w:t>14</w:t>
+            </w:r>
+          </w:p>
+        </w:tc>
+        <w:tc>
+          <w:tcPr>
+            <w:tcW w:w="443" w:type="dxa"/>
+          </w:tcPr>
+          <w:p>
+            <w:pPr>
+              <w:rPr>
+                <w:sz w:val="18"/>
+                <w:szCs w:val="18"/>
+              </w:rPr>
+            </w:pPr>
+            <w:r>
+              <w:rPr>
+                <w:sz w:val="18"/>
+                <w:szCs w:val="18"/>
+              </w:rPr>
+              <w:t>15</w:t>
+            </w:r>
+          </w:p>
+        </w:tc>
+        <w:tc>
+          <w:tcPr>
+            <w:tcW w:w="443" w:type="dxa"/>
+          </w:tcPr>
+          <w:p>
+            <w:pPr>
+              <w:rPr>
+                <w:sz w:val="18"/>
+                <w:szCs w:val="18"/>
+              </w:rPr>
+            </w:pPr>
+            <w:r>
+              <w:rPr>
+                <w:sz w:val="18"/>
+                <w:szCs w:val="18"/>
+                <w:highlight w:val="yellow"/>
+              </w:rPr>
+              <w:t>16</w:t>
+            </w:r>
+          </w:p>
+        </w:tc>
+        <w:tc>
+          <w:tcPr>
+            <w:tcW w:w="443" w:type="dxa"/>
+          </w:tcPr>
+          <w:p>
+            <w:pPr>
+              <w:rPr>
+                <w:sz w:val="18"/>
+                <w:szCs w:val="18"/>
+              </w:rPr>
+            </w:pPr>
+            <w:r>
+              <w:rPr>
+                <w:sz w:val="18"/>
+                <w:szCs w:val="18"/>
+              </w:rPr>
+              <w:t>17</w:t>
+            </w:r>
+          </w:p>
+        </w:tc>
+        <w:tc>
+          <w:tcPr>
+            <w:tcW w:w="443" w:type="dxa"/>
+          </w:tcPr>
+          <w:p>
+            <w:pPr>
+              <w:rPr>
+                <w:sz w:val="18"/>
+                <w:szCs w:val="18"/>
+              </w:rPr>
+            </w:pPr>
+            <w:r>
+              <w:rPr>
+                <w:sz w:val="18"/>
+                <w:szCs w:val="18"/>
+              </w:rPr>
+              <w:t>18</w:t>
+            </w:r>
+          </w:p>
+        </w:tc>
+        <w:tc>
+          <w:tcPr>
+            <w:tcW w:w="443" w:type="dxa"/>
+          </w:tcPr>
+          <w:p>
+            <w:pPr>
+              <w:rPr>
+                <w:sz w:val="18"/>
+                <w:szCs w:val="18"/>
+              </w:rPr>
+            </w:pPr>
+            <w:r>
+              <w:rPr>
+                <w:sz w:val="18"/>
+                <w:szCs w:val="18"/>
+              </w:rPr>
+              <w:t>19</w:t>
+            </w:r>
+          </w:p>
+        </w:tc>
+        <w:tc>
+          <w:tcPr>
+            <w:tcW w:w="443" w:type="dxa"/>
+          </w:tcPr>
+          <w:p>
+            <w:pPr>
+              <w:rPr>
+                <w:sz w:val="18"/>
+                <w:szCs w:val="18"/>
+              </w:rPr>
+            </w:pPr>
+            <w:r>
+              <w:rPr>
+                <w:sz w:val="18"/>
+                <w:szCs w:val="18"/>
+              </w:rPr>
+              <w:t>20</w:t>
+            </w:r>
+          </w:p>
+        </w:tc>
+      </w:tr>
+      <w:tr>
+        <w:tc>
+          <w:tcPr>
+            <w:tcW w:w="442" w:type="dxa"/>
+          </w:tcPr>
+          <w:p>
+            <w:pPr>
+              <w:rPr>
+                <w:sz w:val="18"/>
+                <w:szCs w:val="18"/>
+              </w:rPr>
+            </w:pPr>
+            <w:proofErr w:type="gramStart"/>
+            <w:r>
+              <w:rPr>
+                <w:sz w:val="18"/>
+                <w:szCs w:val="18"/>
+              </w:rPr>
+              <w:t>start</w:t>
+            </w:r>
+            <w:proofErr w:type="gramEnd"/>
+          </w:p>
+        </w:tc>
+        <w:tc>
+          <w:tcPr>
+            <w:tcW w:w="442" w:type="dxa"/>
+          </w:tcPr>
+          <w:p>
+            <w:pPr>
+              <w:rPr>
+                <w:sz w:val="18"/>
+                <w:szCs w:val="18"/>
+              </w:rPr>
+            </w:pPr>
+          </w:p>
+        </w:tc>
+        <w:tc>
+          <w:tcPr>
+            <w:tcW w:w="442" w:type="dxa"/>
+          </w:tcPr>
+          <w:p>
+            <w:pPr>
+              <w:rPr>
+                <w:sz w:val="18"/>
+                <w:szCs w:val="18"/>
+              </w:rPr>
+            </w:pPr>
+          </w:p>
+        </w:tc>
+        <w:tc>
+          <w:tcPr>
+            <w:tcW w:w="442" w:type="dxa"/>
+          </w:tcPr>
+          <w:p>
+            <w:pPr>
+              <w:rPr>
+                <w:sz w:val="18"/>
+                <w:szCs w:val="18"/>
+              </w:rPr>
+            </w:pPr>
+          </w:p>
+        </w:tc>
+        <w:tc>
+          <w:tcPr>
+            <w:tcW w:w="443" w:type="dxa"/>
+          </w:tcPr>
+          <w:p>
+            <w:pPr>
+              <w:rPr>
+                <w:sz w:val="18"/>
+                <w:szCs w:val="18"/>
+              </w:rPr>
+            </w:pPr>
+          </w:p>
+        </w:tc>
+        <w:tc>
+          <w:tcPr>
+            <w:tcW w:w="443" w:type="dxa"/>
+          </w:tcPr>
+          <w:p>
+            <w:pPr>
+              <w:rPr>
+                <w:sz w:val="18"/>
+                <w:szCs w:val="18"/>
+              </w:rPr>
+            </w:pPr>
+          </w:p>
+        </w:tc>
+        <w:tc>
+          <w:tcPr>
+            <w:tcW w:w="443" w:type="dxa"/>
+          </w:tcPr>
+          <w:p>
+            <w:pPr>
+              <w:rPr>
+                <w:sz w:val="18"/>
+                <w:szCs w:val="18"/>
+              </w:rPr>
+            </w:pPr>
+          </w:p>
+        </w:tc>
+        <w:tc>
+          <w:tcPr>
+            <w:tcW w:w="443" w:type="dxa"/>
+          </w:tcPr>
+          <w:p>
+            <w:pPr>
+              <w:rPr>
+                <w:sz w:val="18"/>
+                <w:szCs w:val="18"/>
+              </w:rPr>
+            </w:pPr>
+          </w:p>
+        </w:tc>
+        <w:tc>
+          <w:tcPr>
+            <w:tcW w:w="443" w:type="dxa"/>
+          </w:tcPr>
+          <w:p>
+            <w:pPr>
+              <w:rPr>
+                <w:sz w:val="18"/>
+                <w:szCs w:val="18"/>
+              </w:rPr>
+            </w:pPr>
+          </w:p>
+        </w:tc>
+        <w:tc>
+          <w:tcPr>
+            <w:tcW w:w="443" w:type="dxa"/>
+          </w:tcPr>
+          <w:p>
+            <w:pPr>
+              <w:rPr>
+                <w:sz w:val="18"/>
+                <w:szCs w:val="18"/>
+              </w:rPr>
+            </w:pPr>
+            <w:proofErr w:type="gramStart"/>
+            <w:r>
+              <w:rPr>
+                <w:sz w:val="18"/>
+                <w:szCs w:val="18"/>
+              </w:rPr>
+              <w:t>mid</w:t>
+            </w:r>
+            <w:proofErr w:type="gramEnd"/>
+          </w:p>
+        </w:tc>
+        <w:tc>
+          <w:tcPr>
+            <w:tcW w:w="443" w:type="dxa"/>
+          </w:tcPr>
+          <w:p>
+            <w:pPr>
+              <w:rPr>
+                <w:sz w:val="18"/>
+                <w:szCs w:val="18"/>
+              </w:rPr>
+            </w:pPr>
+          </w:p>
+        </w:tc>
+        <w:tc>
+          <w:tcPr>
+            <w:tcW w:w="443" w:type="dxa"/>
+          </w:tcPr>
+          <w:p>
+            <w:pPr>
+              <w:rPr>
+                <w:sz w:val="18"/>
+                <w:szCs w:val="18"/>
+              </w:rPr>
+            </w:pPr>
+          </w:p>
+        </w:tc>
+        <w:tc>
+          <w:tcPr>
+            <w:tcW w:w="443" w:type="dxa"/>
+          </w:tcPr>
+          <w:p>
+            <w:pPr>
+              <w:rPr>
+                <w:sz w:val="18"/>
+                <w:szCs w:val="18"/>
+              </w:rPr>
+            </w:pPr>
+          </w:p>
+        </w:tc>
+        <w:tc>
+          <w:tcPr>
+            <w:tcW w:w="443" w:type="dxa"/>
+          </w:tcPr>
+          <w:p>
+            <w:pPr>
+              <w:rPr>
+                <w:sz w:val="18"/>
+                <w:szCs w:val="18"/>
+              </w:rPr>
+            </w:pPr>
+          </w:p>
+        </w:tc>
+        <w:tc>
+          <w:tcPr>
+            <w:tcW w:w="443" w:type="dxa"/>
+          </w:tcPr>
+          <w:p>
+            <w:pPr>
+              <w:rPr>
+                <w:sz w:val="18"/>
+                <w:szCs w:val="18"/>
+              </w:rPr>
+            </w:pPr>
+          </w:p>
+        </w:tc>
+        <w:tc>
+          <w:tcPr>
+            <w:tcW w:w="443" w:type="dxa"/>
+          </w:tcPr>
+          <w:p>
+            <w:pPr>
+              <w:rPr>
+                <w:sz w:val="18"/>
+                <w:szCs w:val="18"/>
+              </w:rPr>
+            </w:pPr>
+          </w:p>
+        </w:tc>
+        <w:tc>
+          <w:tcPr>
+            <w:tcW w:w="443" w:type="dxa"/>
+          </w:tcPr>
+          <w:p>
+            <w:pPr>
+              <w:rPr>
+                <w:sz w:val="18"/>
+                <w:szCs w:val="18"/>
+              </w:rPr>
+            </w:pPr>
+          </w:p>
+        </w:tc>
+        <w:tc>
+          <w:tcPr>
+            <w:tcW w:w="443" w:type="dxa"/>
+          </w:tcPr>
+          <w:p>
+            <w:pPr>
+              <w:rPr>
+                <w:sz w:val="18"/>
+                <w:szCs w:val="18"/>
+              </w:rPr>
+            </w:pPr>
+          </w:p>
+        </w:tc>
+        <w:tc>
+          <w:tcPr>
+            <w:tcW w:w="443" w:type="dxa"/>
+          </w:tcPr>
+          <w:p>
+            <w:pPr>
+              <w:rPr>
+                <w:sz w:val="18"/>
+                <w:szCs w:val="18"/>
+              </w:rPr>
+            </w:pPr>
+          </w:p>
+        </w:tc>
+        <w:tc>
+          <w:tcPr>
+            <w:tcW w:w="443" w:type="dxa"/>
+          </w:tcPr>
+          <w:p>
+            <w:pPr>
+              <w:rPr>
+                <w:sz w:val="18"/>
+                <w:szCs w:val="18"/>
+              </w:rPr>
+            </w:pPr>
+            <w:proofErr w:type="gramStart"/>
+            <w:r>
+              <w:rPr>
+                <w:sz w:val="18"/>
+                <w:szCs w:val="18"/>
+              </w:rPr>
+              <w:t>end</w:t>
+            </w:r>
+            <w:proofErr w:type="gramEnd"/>
+          </w:p>
+        </w:tc>
+      </w:tr>
+    </w:tbl>
+    <w:p>
+      <w:r>
+        <w:t>16 &gt; 10 -&gt; start = mid+1</w:t>
+      </w:r>
+    </w:p>
+    <w:p/>
+    <w:p/>
+    <w:p>
+      <w:r>
+        <w:t>Iteration 2:</w:t>
+      </w:r>
+    </w:p>
+    <w:p>
+      <w:proofErr w:type="gramStart"/>
+      <w:r>
+        <w:t>mid</w:t>
+      </w:r>
+      <w:proofErr w:type="gramEnd"/>
+      <w:r>
+        <w:t xml:space="preserve"> = 11</w:t>
+      </w:r>
+    </w:p>
+    <w:tbl>
+      <w:tblPr>
+        <w:tblStyle w:val="TableGrid"/>
+        <w:tblW w:w="0" w:type="auto"/>
+        <w:tblLook w:val="04A0" w:firstRow="1" w:lastRow="0" w:firstColumn="1" w:lastColumn="0" w:noHBand="0" w:noVBand="1"/>
+      </w:tblPr>
+      <w:tblGrid>
+        <w:gridCol w:w="416"/>
+        <w:gridCol w:w="416"/>
+        <w:gridCol w:w="416"/>
+        <w:gridCol w:w="416"/>
+        <w:gridCol w:w="417"/>
+        <w:gridCol w:w="418"/>
+        <w:gridCol w:w="418"/>
+        <w:gridCol w:w="418"/>
+        <w:gridCol w:w="418"/>
+        <w:gridCol w:w="438"/>
+        <w:gridCol w:w="578"/>
+        <w:gridCol w:w="438"/>
+        <w:gridCol w:w="438"/>
+        <w:gridCol w:w="438"/>
+        <w:gridCol w:w="516"/>
+        <w:gridCol w:w="438"/>
+        <w:gridCol w:w="438"/>
+        <w:gridCol w:w="438"/>
+        <w:gridCol w:w="438"/>
+        <w:gridCol w:w="505"/>
+      </w:tblGrid>
+      <w:tr>
+        <w:tc>
+          <w:tcPr>
+            <w:tcW w:w="442" w:type="dxa"/>
+          </w:tcPr>
+          <w:p>
+            <w:pPr>
+              <w:rPr>
+                <w:sz w:val="18"/>
+                <w:szCs w:val="18"/>
+              </w:rPr>
+            </w:pPr>
+            <w:r>
+              <w:rPr>
+                <w:sz w:val="18"/>
+                <w:szCs w:val="18"/>
+              </w:rPr>
+              <w:t>1</w:t>
+            </w:r>
+          </w:p>
+        </w:tc>
+        <w:tc>
+          <w:tcPr>
+            <w:tcW w:w="442" w:type="dxa"/>
+          </w:tcPr>
+          <w:p>
+            <w:pPr>
+              <w:rPr>
+                <w:sz w:val="18"/>
+                <w:szCs w:val="18"/>
+              </w:rPr>
+            </w:pPr>
+            <w:r>
+              <w:rPr>
+                <w:sz w:val="18"/>
+                <w:szCs w:val="18"/>
+              </w:rPr>
+              <w:t>2</w:t>
+            </w:r>
+          </w:p>
+        </w:tc>
+        <w:tc>
+          <w:tcPr>
+            <w:tcW w:w="442" w:type="dxa"/>
+          </w:tcPr>
+          <w:p>
+            <w:pPr>
+              <w:rPr>
+                <w:sz w:val="18"/>
+                <w:szCs w:val="18"/>
+              </w:rPr>
+            </w:pPr>
+            <w:r>
+              <w:rPr>
+                <w:sz w:val="18"/>
+                <w:szCs w:val="18"/>
+              </w:rPr>
+              <w:t>3</w:t>
+            </w:r>
+          </w:p>
+        </w:tc>
+        <w:tc>
+          <w:tcPr>
+            <w:tcW w:w="442" w:type="dxa"/>
+          </w:tcPr>
+          <w:p>
+            <w:pPr>
+              <w:rPr>
+                <w:sz w:val="18"/>
+                <w:szCs w:val="18"/>
+              </w:rPr>
+            </w:pPr>
+            <w:r>
+              <w:rPr>
+                <w:sz w:val="18"/>
+                <w:szCs w:val="18"/>
+              </w:rPr>
+              <w:t>4</w:t>
+            </w:r>
+          </w:p>
+        </w:tc>
+        <w:tc>
+          <w:tcPr>
+            <w:tcW w:w="443" w:type="dxa"/>
+          </w:tcPr>
+          <w:p>
+            <w:pPr>
+              <w:rPr>
+                <w:sz w:val="18"/>
+                <w:szCs w:val="18"/>
+              </w:rPr>
+            </w:pPr>
+            <w:r>
+              <w:rPr>
+                <w:sz w:val="18"/>
+                <w:szCs w:val="18"/>
+              </w:rPr>
+              <w:t>5</w:t>
+            </w:r>
+          </w:p>
+        </w:tc>
+        <w:tc>
+          <w:tcPr>
+            <w:tcW w:w="443" w:type="dxa"/>
+          </w:tcPr>
+          <w:p>
+            <w:pPr>
+              <w:rPr>
+                <w:sz w:val="18"/>
+                <w:szCs w:val="18"/>
+              </w:rPr>
+            </w:pPr>
+            <w:r>
+              <w:rPr>
+                <w:sz w:val="18"/>
+                <w:szCs w:val="18"/>
+              </w:rPr>
+              <w:t>6</w:t>
+            </w:r>
+          </w:p>
+        </w:tc>
+        <w:tc>
+          <w:tcPr>
+            <w:tcW w:w="443" w:type="dxa"/>
+          </w:tcPr>
+          <w:p>
+            <w:pPr>
+              <w:rPr>
+                <w:sz w:val="18"/>
+                <w:szCs w:val="18"/>
+              </w:rPr>
+            </w:pPr>
+            <w:r>
+              <w:rPr>
+                <w:sz w:val="18"/>
+                <w:szCs w:val="18"/>
+              </w:rPr>
+              <w:t>7</w:t>
+            </w:r>
+          </w:p>
+        </w:tc>
+        <w:tc>
+          <w:tcPr>
+            <w:tcW w:w="443" w:type="dxa"/>
+          </w:tcPr>
+          <w:p>
+            <w:pPr>
+              <w:rPr>
+                <w:sz w:val="18"/>
+                <w:szCs w:val="18"/>
+              </w:rPr>
+            </w:pPr>
+            <w:r>
+              <w:rPr>
+                <w:sz w:val="18"/>
+                <w:szCs w:val="18"/>
+              </w:rPr>
+              <w:t>8</w:t>
+            </w:r>
+          </w:p>
+        </w:tc>
+        <w:tc>
+          <w:tcPr>
+            <w:tcW w:w="443" w:type="dxa"/>
+          </w:tcPr>
+          <w:p>
+            <w:pPr>
+              <w:rPr>
+                <w:sz w:val="18"/>
+                <w:szCs w:val="18"/>
+              </w:rPr>
+            </w:pPr>
+            <w:r>
+              <w:rPr>
+                <w:sz w:val="18"/>
+                <w:szCs w:val="18"/>
+              </w:rPr>
+              <w:t>9</w:t>
+            </w:r>
+          </w:p>
+        </w:tc>
+        <w:tc>
+          <w:tcPr>
+            <w:tcW w:w="443" w:type="dxa"/>
+          </w:tcPr>
+          <w:p>
+            <w:pPr>
+              <w:rPr>
+                <w:sz w:val="18"/>
+                <w:szCs w:val="18"/>
+              </w:rPr>
+            </w:pPr>
+            <w:r>
+              <w:rPr>
+                <w:sz w:val="18"/>
+                <w:szCs w:val="18"/>
+              </w:rPr>
+              <w:t>10</w:t>
+            </w:r>
+          </w:p>
+        </w:tc>
+        <w:tc>
+          <w:tcPr>
+            <w:tcW w:w="443" w:type="dxa"/>
+          </w:tcPr>
+          <w:p>
+            <w:pPr>
+              <w:rPr>
+                <w:sz w:val="18"/>
+                <w:szCs w:val="18"/>
+              </w:rPr>
+            </w:pPr>
+            <w:r>
+              <w:rPr>
+                <w:sz w:val="18"/>
+                <w:szCs w:val="18"/>
+              </w:rPr>
+              <w:t>11</w:t>
+            </w:r>
+          </w:p>
+        </w:tc>
+        <w:tc>
+          <w:tcPr>
+            <w:tcW w:w="443" w:type="dxa"/>
+          </w:tcPr>
+          <w:p>
+            <w:pPr>
+              <w:rPr>
+                <w:sz w:val="18"/>
+                <w:szCs w:val="18"/>
+              </w:rPr>
+            </w:pPr>
+            <w:r>
+              <w:rPr>
+                <w:sz w:val="18"/>
+                <w:szCs w:val="18"/>
+              </w:rPr>
+              <w:t>12</w:t>
+            </w:r>
+          </w:p>
+        </w:tc>
+        <w:tc>
+          <w:tcPr>
+            <w:tcW w:w="443" w:type="dxa"/>
+          </w:tcPr>
+          <w:p>
+            <w:pPr>
+              <w:rPr>
+                <w:sz w:val="18"/>
+                <w:szCs w:val="18"/>
+              </w:rPr>
+            </w:pPr>
+            <w:r>
+              <w:rPr>
+                <w:sz w:val="18"/>
+                <w:szCs w:val="18"/>
+              </w:rPr>
+              <w:t>13</w:t>
+            </w:r>
+          </w:p>
+        </w:tc>
+        <w:tc>
+          <w:tcPr>
+            <w:tcW w:w="443" w:type="dxa"/>
+          </w:tcPr>
+          <w:p>
+            <w:pPr>
+              <w:rPr>
+                <w:sz w:val="18"/>
+                <w:szCs w:val="18"/>
+              </w:rPr>
+            </w:pPr>
+            <w:r>
+              <w:rPr>
+                <w:sz w:val="18"/>
+                <w:szCs w:val="18"/>
+              </w:rPr>
+              <w:t>14</w:t>
+            </w:r>
+          </w:p>
+        </w:tc>
+        <w:tc>
+          <w:tcPr>
+            <w:tcW w:w="443" w:type="dxa"/>
+          </w:tcPr>
+          <w:p>
+            <w:pPr>
+              <w:rPr>
+                <w:sz w:val="18"/>
+                <w:szCs w:val="18"/>
+              </w:rPr>
+            </w:pPr>
+            <w:r>
+              <w:rPr>
+                <w:sz w:val="18"/>
+                <w:szCs w:val="18"/>
+              </w:rPr>
+              <w:t>15</w:t>
+            </w:r>
+          </w:p>
+        </w:tc>
+        <w:tc>
+          <w:tcPr>
+            <w:tcW w:w="443" w:type="dxa"/>
+          </w:tcPr>
+          <w:p>
+            <w:pPr>
+              <w:rPr>
+                <w:sz w:val="18"/>
+                <w:szCs w:val="18"/>
+              </w:rPr>
+            </w:pPr>
+            <w:r>
+              <w:rPr>
+                <w:sz w:val="18"/>
+                <w:szCs w:val="18"/>
+                <w:highlight w:val="yellow"/>
+              </w:rPr>
+              <w:t>16</w:t>
+            </w:r>
+          </w:p>
+        </w:tc>
+        <w:tc>
+          <w:tcPr>
+            <w:tcW w:w="443" w:type="dxa"/>
+          </w:tcPr>
+          <w:p>
+            <w:pPr>
+              <w:rPr>
+                <w:sz w:val="18"/>
+                <w:szCs w:val="18"/>
+              </w:rPr>
+            </w:pPr>
+            <w:r>
+              <w:rPr>
+                <w:sz w:val="18"/>
+                <w:szCs w:val="18"/>
+              </w:rPr>
+              <w:t>17</w:t>
+            </w:r>
+          </w:p>
+        </w:tc>
+        <w:tc>
+          <w:tcPr>
+            <w:tcW w:w="443" w:type="dxa"/>
+          </w:tcPr>
+          <w:p>
+            <w:pPr>
+              <w:rPr>
+                <w:sz w:val="18"/>
+                <w:szCs w:val="18"/>
+              </w:rPr>
+            </w:pPr>
+            <w:r>
+              <w:rPr>
+                <w:sz w:val="18"/>
+                <w:szCs w:val="18"/>
+              </w:rPr>
+              <w:t>18</w:t>
+            </w:r>
+          </w:p>
+        </w:tc>
+        <w:tc>
+          <w:tcPr>
+            <w:tcW w:w="443" w:type="dxa"/>
+          </w:tcPr>
+          <w:p>
+            <w:pPr>
+              <w:rPr>
+                <w:sz w:val="18"/>
+                <w:szCs w:val="18"/>
+              </w:rPr>
+            </w:pPr>
+            <w:r>
+              <w:rPr>
+                <w:sz w:val="18"/>
+                <w:szCs w:val="18"/>
+              </w:rPr>
+              <w:t>19</w:t>
+            </w:r>
+          </w:p>
+        </w:tc>
+        <w:tc>
+          <w:tcPr>
+            <w:tcW w:w="443" w:type="dxa"/>
+          </w:tcPr>
+          <w:p>
+            <w:pPr>
+              <w:rPr>
+                <w:sz w:val="18"/>
+                <w:szCs w:val="18"/>
+              </w:rPr>
+            </w:pPr>
+            <w:r>
+              <w:rPr>
+                <w:sz w:val="18"/>
+                <w:szCs w:val="18"/>
+              </w:rPr>
+              <w:t>20</w:t>
+            </w:r>
+          </w:p>
+        </w:tc>
+      </w:tr>
+      <w:tr>
+        <w:tc>
+          <w:tcPr>
+            <w:tcW w:w="442" w:type="dxa"/>
+          </w:tcPr>
+          <w:p>
+            <w:pPr>
+              <w:rPr>
+                <w:sz w:val="18"/>
+                <w:szCs w:val="18"/>
+              </w:rPr>
+            </w:pPr>
+          </w:p>
+        </w:tc>
+        <w:tc>
+          <w:tcPr>
+            <w:tcW w:w="442" w:type="dxa"/>
+          </w:tcPr>
+          <w:p>
+            <w:pPr>
+              <w:rPr>
+                <w:sz w:val="18"/>
+                <w:szCs w:val="18"/>
+              </w:rPr>
+            </w:pPr>
+          </w:p>
+        </w:tc>
+        <w:tc>
+          <w:tcPr>
+            <w:tcW w:w="442" w:type="dxa"/>
+          </w:tcPr>
+          <w:p>
+            <w:pPr>
+              <w:rPr>
+                <w:sz w:val="18"/>
+                <w:szCs w:val="18"/>
+              </w:rPr>
+            </w:pPr>
+          </w:p>
+        </w:tc>
+        <w:tc>
+          <w:tcPr>
+            <w:tcW w:w="442" w:type="dxa"/>
+          </w:tcPr>
+          <w:p>
+            <w:pPr>
+              <w:rPr>
+                <w:sz w:val="18"/>
+                <w:szCs w:val="18"/>
+              </w:rPr>
+            </w:pPr>
+          </w:p>
+        </w:tc>
+        <w:tc>
+          <w:tcPr>
+            <w:tcW w:w="443" w:type="dxa"/>
+          </w:tcPr>
+          <w:p>
+            <w:pPr>
+              <w:rPr>
+                <w:sz w:val="18"/>
+                <w:szCs w:val="18"/>
+              </w:rPr>
+            </w:pPr>
+          </w:p>
+        </w:tc>
+        <w:tc>
+          <w:tcPr>
+            <w:tcW w:w="443" w:type="dxa"/>
+          </w:tcPr>
+          <w:p>
+            <w:pPr>
+              <w:rPr>
+                <w:sz w:val="18"/>
+                <w:szCs w:val="18"/>
+              </w:rPr>
+            </w:pPr>
+          </w:p>
+        </w:tc>
+        <w:tc>
+          <w:tcPr>
+            <w:tcW w:w="443" w:type="dxa"/>
+          </w:tcPr>
+          <w:p>
+            <w:pPr>
+              <w:rPr>
+                <w:sz w:val="18"/>
+                <w:szCs w:val="18"/>
+              </w:rPr>
+            </w:pPr>
+          </w:p>
+        </w:tc>
+        <w:tc>
+          <w:tcPr>
+            <w:tcW w:w="443" w:type="dxa"/>
+          </w:tcPr>
+          <w:p>
+            <w:pPr>
+              <w:rPr>
+                <w:sz w:val="18"/>
+                <w:szCs w:val="18"/>
+              </w:rPr>
+            </w:pPr>
+          </w:p>
+        </w:tc>
+        <w:tc>
+          <w:tcPr>
+            <w:tcW w:w="443" w:type="dxa"/>
+          </w:tcPr>
+          <w:p>
+            <w:pPr>
+              <w:rPr>
+                <w:sz w:val="18"/>
+                <w:szCs w:val="18"/>
+              </w:rPr>
+            </w:pPr>
+          </w:p>
+        </w:tc>
+        <w:tc>
+          <w:tcPr>
+            <w:tcW w:w="443" w:type="dxa"/>
+          </w:tcPr>
+          <w:p>
+            <w:pPr>
+              <w:rPr>
+                <w:sz w:val="18"/>
+                <w:szCs w:val="18"/>
+              </w:rPr>
+            </w:pPr>
+          </w:p>
+        </w:tc>
+        <w:tc>
+          <w:tcPr>
+            <w:tcW w:w="443" w:type="dxa"/>
+          </w:tcPr>
+          <w:p>
+            <w:pPr>
+              <w:rPr>
+                <w:sz w:val="18"/>
+                <w:szCs w:val="18"/>
+              </w:rPr>
+            </w:pPr>
+            <w:proofErr w:type="gramStart"/>
+            <w:r>
+              <w:rPr>
+                <w:sz w:val="18"/>
+                <w:szCs w:val="18"/>
+              </w:rPr>
+              <w:t>start</w:t>
+            </w:r>
+            <w:proofErr w:type="gramEnd"/>
+          </w:p>
+        </w:tc>
+        <w:tc>
+          <w:tcPr>
+            <w:tcW w:w="443" w:type="dxa"/>
+          </w:tcPr>
+          <w:p>
+            <w:pPr>
+              <w:rPr>
+                <w:sz w:val="18"/>
+                <w:szCs w:val="18"/>
+              </w:rPr>
+            </w:pPr>
+          </w:p>
+        </w:tc>
+        <w:tc>
+          <w:tcPr>
+            <w:tcW w:w="443" w:type="dxa"/>
+          </w:tcPr>
+          <w:p>
+            <w:pPr>
+              <w:rPr>
+                <w:sz w:val="18"/>
+                <w:szCs w:val="18"/>
+              </w:rPr>
+            </w:pPr>
+          </w:p>
+        </w:tc>
+        <w:tc>
+          <w:tcPr>
+            <w:tcW w:w="443" w:type="dxa"/>
+          </w:tcPr>
+          <w:p>
+            <w:pPr>
+              <w:rPr>
+                <w:sz w:val="18"/>
+                <w:szCs w:val="18"/>
+              </w:rPr>
+            </w:pPr>
+          </w:p>
+        </w:tc>
+        <w:tc>
+          <w:tcPr>
+            <w:tcW w:w="443" w:type="dxa"/>
+          </w:tcPr>
+          <w:p>
+            <w:pPr>
+              <w:rPr>
+                <w:sz w:val="18"/>
+                <w:szCs w:val="18"/>
+              </w:rPr>
+            </w:pPr>
+            <w:proofErr w:type="gramStart"/>
+            <w:r>
+              <w:rPr>
+                <w:sz w:val="18"/>
+                <w:szCs w:val="18"/>
+              </w:rPr>
+              <w:t>mid</w:t>
+            </w:r>
+            <w:proofErr w:type="gramEnd"/>
+          </w:p>
+        </w:tc>
+        <w:tc>
+          <w:tcPr>
+            <w:tcW w:w="443" w:type="dxa"/>
+          </w:tcPr>
+          <w:p>
+            <w:pPr>
+              <w:rPr>
+                <w:sz w:val="18"/>
+                <w:szCs w:val="18"/>
+              </w:rPr>
+            </w:pPr>
+          </w:p>
+        </w:tc>
+        <w:tc>
+          <w:tcPr>
+            <w:tcW w:w="443" w:type="dxa"/>
+          </w:tcPr>
+          <w:p>
+            <w:pPr>
+              <w:rPr>
+                <w:sz w:val="18"/>
+                <w:szCs w:val="18"/>
+              </w:rPr>
+            </w:pPr>
+          </w:p>
+        </w:tc>
+        <w:tc>
+          <w:tcPr>
+            <w:tcW w:w="443" w:type="dxa"/>
+          </w:tcPr>
+          <w:p>
+            <w:pPr>
+              <w:rPr>
+                <w:sz w:val="18"/>
+                <w:szCs w:val="18"/>
+              </w:rPr>
+            </w:pPr>
+          </w:p>
+        </w:tc>
+        <w:tc>
+          <w:tcPr>
+            <w:tcW w:w="443" w:type="dxa"/>
+          </w:tcPr>
+          <w:p>
+            <w:pPr>
+              <w:rPr>
+                <w:sz w:val="18"/>
+                <w:szCs w:val="18"/>
+              </w:rPr>
+            </w:pPr>
+          </w:p>
+        </w:tc>
+        <w:tc>
+          <w:tcPr>
+            <w:tcW w:w="443" w:type="dxa"/>
+          </w:tcPr>
+          <w:p>
+            <w:pPr>
+              <w:rPr>
+                <w:sz w:val="18"/>
+                <w:szCs w:val="18"/>
+              </w:rPr>
+            </w:pPr>
+            <w:proofErr w:type="gramStart"/>
+            <w:r>
+              <w:rPr>
+                <w:sz w:val="18"/>
+                <w:szCs w:val="18"/>
+              </w:rPr>
+              <w:t>end</w:t>
+            </w:r>
+            <w:proofErr w:type="gramEnd"/>
+          </w:p>
+        </w:tc>
+      </w:tr>
+    </w:tbl>
+    <w:p>
+      <w:r>
+        <w:t>16 &gt; 15 -&gt; start = mid+1</w:t>
+      </w:r>
+    </w:p>
+    <w:p/>
+    <w:p/>
+    <w:p/>
+    <w:p>
+      <w:r>
+        <w:t>Iteration 3:</w:t>
+      </w:r>
+    </w:p>
+    <w:p>
+      <w:proofErr w:type="gramStart"/>
+      <w:r>
+        <w:t>mid</w:t>
+      </w:r>
+      <w:proofErr w:type="gramEnd"/>
+      <w:r>
+        <w:t xml:space="preserve"> = 18</w:t>
+      </w:r>
+    </w:p>
+    <w:tbl>
+      <w:tblPr>
+        <w:tblStyle w:val="TableGrid"/>
+        <w:tblW w:w="0" w:type="auto"/>
+        <w:tblLook w:val="04A0" w:firstRow="1" w:lastRow="0" w:firstColumn="1" w:lastColumn="0" w:noHBand="0" w:noVBand="1"/>
+      </w:tblPr>
+      <w:tblGrid>
+        <w:gridCol w:w="416"/>
+        <w:gridCol w:w="416"/>
+        <w:gridCol w:w="416"/>
+        <w:gridCol w:w="416"/>
+        <w:gridCol w:w="417"/>
+        <w:gridCol w:w="418"/>
+        <w:gridCol w:w="418"/>
+        <w:gridCol w:w="418"/>
+        <w:gridCol w:w="418"/>
+        <w:gridCol w:w="438"/>
+        <w:gridCol w:w="438"/>
+        <w:gridCol w:w="438"/>
+        <w:gridCol w:w="438"/>
+        <w:gridCol w:w="438"/>
+        <w:gridCol w:w="438"/>
+        <w:gridCol w:w="578"/>
+        <w:gridCol w:w="438"/>
+        <w:gridCol w:w="516"/>
+        <w:gridCol w:w="438"/>
+        <w:gridCol w:w="505"/>
+      </w:tblGrid>
+      <w:tr>
+        <w:tc>
+          <w:tcPr>
+            <w:tcW w:w="442" w:type="dxa"/>
+          </w:tcPr>
+          <w:p>
+            <w:pPr>
+              <w:rPr>
+                <w:sz w:val="18"/>
+                <w:szCs w:val="18"/>
+              </w:rPr>
+            </w:pPr>
+            <w:r>
+              <w:rPr>
+                <w:sz w:val="18"/>
+                <w:szCs w:val="18"/>
+              </w:rPr>
+              <w:t>1</w:t>
+            </w:r>
+          </w:p>
+        </w:tc>
+        <w:tc>
+          <w:tcPr>
+            <w:tcW w:w="442" w:type="dxa"/>
+          </w:tcPr>
+          <w:p>
+            <w:pPr>
+              <w:rPr>
+                <w:sz w:val="18"/>
+                <w:szCs w:val="18"/>
+              </w:rPr>
+            </w:pPr>
+            <w:r>
+              <w:rPr>
+                <w:sz w:val="18"/>
+                <w:szCs w:val="18"/>
+              </w:rPr>
+              <w:t>2</w:t>
+            </w:r>
+          </w:p>
+        </w:tc>
+        <w:tc>
+          <w:tcPr>
+            <w:tcW w:w="442" w:type="dxa"/>
+          </w:tcPr>
+          <w:p>
+            <w:pPr>
+              <w:rPr>
+                <w:sz w:val="18"/>
+                <w:szCs w:val="18"/>
+              </w:rPr>
+            </w:pPr>
+            <w:r>
+              <w:rPr>
+                <w:sz w:val="18"/>
+                <w:szCs w:val="18"/>
+              </w:rPr>
+              <w:t>3</w:t>
+            </w:r>
+          </w:p>
+        </w:tc>
+        <w:tc>
+          <w:tcPr>
+            <w:tcW w:w="442" w:type="dxa"/>
+          </w:tcPr>
+          <w:p>
+            <w:pPr>
+              <w:rPr>
+                <w:sz w:val="18"/>
+                <w:szCs w:val="18"/>
+              </w:rPr>
+            </w:pPr>
+            <w:r>
+              <w:rPr>
+                <w:sz w:val="18"/>
+                <w:szCs w:val="18"/>
+              </w:rPr>
+              <w:t>4</w:t>
+            </w:r>
+          </w:p>
+        </w:tc>
+        <w:tc>
+          <w:tcPr>
+            <w:tcW w:w="443" w:type="dxa"/>
+          </w:tcPr>
+          <w:p>
+            <w:pPr>
+              <w:rPr>
+                <w:sz w:val="18"/>
+                <w:szCs w:val="18"/>
+              </w:rPr>
+            </w:pPr>
+            <w:r>
+              <w:rPr>
+                <w:sz w:val="18"/>
+                <w:szCs w:val="18"/>
+              </w:rPr>
+              <w:t>5</w:t>
+            </w:r>
+          </w:p>
+        </w:tc>
+        <w:tc>
+          <w:tcPr>
+            <w:tcW w:w="443" w:type="dxa"/>
+          </w:tcPr>
+          <w:p>
+            <w:pPr>
+              <w:rPr>
+                <w:sz w:val="18"/>
+                <w:szCs w:val="18"/>
+              </w:rPr>
+            </w:pPr>
+            <w:r>
+              <w:rPr>
+                <w:sz w:val="18"/>
+                <w:szCs w:val="18"/>
+              </w:rPr>
+              <w:t>6</w:t>
+            </w:r>
+          </w:p>
+        </w:tc>
+        <w:tc>
+          <w:tcPr>
+            <w:tcW w:w="443" w:type="dxa"/>
+          </w:tcPr>
+          <w:p>
+            <w:pPr>
+              <w:rPr>
+                <w:sz w:val="18"/>
+                <w:szCs w:val="18"/>
+              </w:rPr>
+            </w:pPr>
+            <w:r>
+              <w:rPr>
+                <w:sz w:val="18"/>
+                <w:szCs w:val="18"/>
+              </w:rPr>
+              <w:t>7</w:t>
+            </w:r>
+          </w:p>
+        </w:tc>
+        <w:tc>
+          <w:tcPr>
+            <w:tcW w:w="443" w:type="dxa"/>
+          </w:tcPr>
+          <w:p>
+            <w:pPr>
+              <w:rPr>
+                <w:sz w:val="18"/>
+                <w:szCs w:val="18"/>
+              </w:rPr>
+            </w:pPr>
+            <w:r>
+              <w:rPr>
+                <w:sz w:val="18"/>
+                <w:szCs w:val="18"/>
+              </w:rPr>
+              <w:t>8</w:t>
+            </w:r>
+          </w:p>
+        </w:tc>
+        <w:tc>
+          <w:tcPr>
+            <w:tcW w:w="443" w:type="dxa"/>
+          </w:tcPr>
+          <w:p>
+            <w:pPr>
+              <w:rPr>
+                <w:sz w:val="18"/>
+                <w:szCs w:val="18"/>
+              </w:rPr>
+            </w:pPr>
+            <w:r>
+              <w:rPr>
+                <w:sz w:val="18"/>
+                <w:szCs w:val="18"/>
+              </w:rPr>
+              <w:t>9</w:t>
+            </w:r>
+          </w:p>
+        </w:tc>
+        <w:tc>
+          <w:tcPr>
+            <w:tcW w:w="443" w:type="dxa"/>
+          </w:tcPr>
+          <w:p>
+            <w:pPr>
+              <w:rPr>
+                <w:sz w:val="18"/>
+                <w:szCs w:val="18"/>
+              </w:rPr>
+            </w:pPr>
+            <w:r>
+              <w:rPr>
+                <w:sz w:val="18"/>
+                <w:szCs w:val="18"/>
+              </w:rPr>
+              <w:t>10</w:t>
+            </w:r>
+          </w:p>
+        </w:tc>
+        <w:tc>
+          <w:tcPr>
+            <w:tcW w:w="443" w:type="dxa"/>
+          </w:tcPr>
+          <w:p>
+            <w:pPr>
+              <w:rPr>
+                <w:sz w:val="18"/>
+                <w:szCs w:val="18"/>
+              </w:rPr>
+            </w:pPr>
+            <w:r>
+              <w:rPr>
+                <w:sz w:val="18"/>
+                <w:szCs w:val="18"/>
+              </w:rPr>
+              <w:t>11</w:t>
+            </w:r>
+          </w:p>
+        </w:tc>
+        <w:tc>
+          <w:tcPr>
+            <w:tcW w:w="443" w:type="dxa"/>
+          </w:tcPr>
+          <w:p>
+            <w:pPr>
+              <w:rPr>
+                <w:sz w:val="18"/>
+                <w:szCs w:val="18"/>
+              </w:rPr>
+            </w:pPr>
+            <w:r>
+              <w:rPr>
+                <w:sz w:val="18"/>
+                <w:szCs w:val="18"/>
+              </w:rPr>
+              <w:t>12</w:t>
+            </w:r>
+          </w:p>
+        </w:tc>
+        <w:tc>
+          <w:tcPr>
+            <w:tcW w:w="443" w:type="dxa"/>
+          </w:tcPr>
+          <w:p>
+            <w:pPr>
+              <w:rPr>
+                <w:sz w:val="18"/>
+                <w:szCs w:val="18"/>
+              </w:rPr>
+            </w:pPr>
+            <w:r>
+              <w:rPr>
+                <w:sz w:val="18"/>
+                <w:szCs w:val="18"/>
+              </w:rPr>
+              <w:t>13</w:t>
+            </w:r>
+          </w:p>
+        </w:tc>
+        <w:tc>
+          <w:tcPr>
+            <w:tcW w:w="443" w:type="dxa"/>
+          </w:tcPr>
+          <w:p>
+            <w:pPr>
+              <w:rPr>
+                <w:sz w:val="18"/>
+                <w:szCs w:val="18"/>
+              </w:rPr>
+            </w:pPr>
+            <w:r>
+              <w:rPr>
+                <w:sz w:val="18"/>
+                <w:szCs w:val="18"/>
+              </w:rPr>
+              <w:t>14</w:t>
+            </w:r>
+          </w:p>
+        </w:tc>
+        <w:tc>
+          <w:tcPr>
+            <w:tcW w:w="443" w:type="dxa"/>
+          </w:tcPr>
+          <w:p>
+            <w:pPr>
+              <w:rPr>
+                <w:sz w:val="18"/>
+                <w:szCs w:val="18"/>
+              </w:rPr>
+            </w:pPr>
+            <w:r>
+              <w:rPr>
+                <w:sz w:val="18"/>
+                <w:szCs w:val="18"/>
+              </w:rPr>
+              <w:t>15</w:t>
+            </w:r>
+          </w:p>
+        </w:tc>
+        <w:tc>
+          <w:tcPr>
+            <w:tcW w:w="443" w:type="dxa"/>
+          </w:tcPr>
+          <w:p>
+            <w:pPr>
+              <w:rPr>
+                <w:sz w:val="18"/>
+                <w:szCs w:val="18"/>
+              </w:rPr>
+            </w:pPr>
+            <w:r>
+              <w:rPr>
+                <w:sz w:val="18"/>
+                <w:szCs w:val="18"/>
+                <w:highlight w:val="yellow"/>
+              </w:rPr>
+              <w:t>16</w:t>
+            </w:r>
+          </w:p>
+        </w:tc>
+        <w:tc>
+          <w:tcPr>
+            <w:tcW w:w="443" w:type="dxa"/>
+          </w:tcPr>
+          <w:p>
+            <w:pPr>
+              <w:rPr>
+                <w:sz w:val="18"/>
+                <w:szCs w:val="18"/>
+              </w:rPr>
+            </w:pPr>
+            <w:r>
+              <w:rPr>
+                <w:sz w:val="18"/>
+                <w:szCs w:val="18"/>
+              </w:rPr>
+              <w:t>17</w:t>
+            </w:r>
+          </w:p>
+        </w:tc>
+        <w:tc>
+          <w:tcPr>
+            <w:tcW w:w="443" w:type="dxa"/>
+          </w:tcPr>
+          <w:p>
+            <w:pPr>
+              <w:rPr>
+                <w:sz w:val="18"/>
+                <w:szCs w:val="18"/>
+              </w:rPr>
+            </w:pPr>
+            <w:r>
+              <w:rPr>
+                <w:sz w:val="18"/>
+                <w:szCs w:val="18"/>
+              </w:rPr>
+              <w:t>18</w:t>
+            </w:r>
+          </w:p>
+        </w:tc>
+        <w:tc>
+          <w:tcPr>
+            <w:tcW w:w="443" w:type="dxa"/>
+          </w:tcPr>
+          <w:p>
+            <w:pPr>
+              <w:rPr>
+                <w:sz w:val="18"/>
+                <w:szCs w:val="18"/>
+              </w:rPr>
+            </w:pPr>
+            <w:r>
+              <w:rPr>
+                <w:sz w:val="18"/>
+                <w:szCs w:val="18"/>
+              </w:rPr>
+              <w:t>19</w:t>
+            </w:r>
+          </w:p>
+        </w:tc>
+        <w:tc>
+          <w:tcPr>
+            <w:tcW w:w="443" w:type="dxa"/>
+          </w:tcPr>
+          <w:p>
+            <w:pPr>
+              <w:rPr>
+                <w:sz w:val="18"/>
+                <w:szCs w:val="18"/>
+              </w:rPr>
+            </w:pPr>
+            <w:r>
+              <w:rPr>
+                <w:sz w:val="18"/>
+                <w:szCs w:val="18"/>
+              </w:rPr>
+              <w:t>20</w:t>
+            </w:r>
+          </w:p>
+        </w:tc>
+      </w:tr>
+      <w:tr>
+        <w:tc>
+          <w:tcPr>
+            <w:tcW w:w="442" w:type="dxa"/>
+          </w:tcPr>
+          <w:p>
+            <w:pPr>
+              <w:rPr>
+                <w:sz w:val="18"/>
+                <w:szCs w:val="18"/>
+              </w:rPr>
+            </w:pPr>
+          </w:p>
+        </w:tc>
+        <w:tc>
+          <w:tcPr>
+            <w:tcW w:w="442" w:type="dxa"/>
+          </w:tcPr>
+          <w:p>
+            <w:pPr>
+              <w:rPr>
+                <w:sz w:val="18"/>
+                <w:szCs w:val="18"/>
+              </w:rPr>
+            </w:pPr>
+          </w:p>
+        </w:tc>
+        <w:tc>
+          <w:tcPr>
+            <w:tcW w:w="442" w:type="dxa"/>
+          </w:tcPr>
+          <w:p>
+            <w:pPr>
+              <w:rPr>
+                <w:sz w:val="18"/>
+                <w:szCs w:val="18"/>
+              </w:rPr>
+            </w:pPr>
+          </w:p>
+        </w:tc>
+        <w:tc>
+          <w:tcPr>
+            <w:tcW w:w="442" w:type="dxa"/>
+          </w:tcPr>
+          <w:p>
+            <w:pPr>
+              <w:rPr>
+                <w:sz w:val="18"/>
+                <w:szCs w:val="18"/>
+              </w:rPr>
+            </w:pPr>
+          </w:p>
+        </w:tc>
+        <w:tc>
+          <w:tcPr>
+            <w:tcW w:w="443" w:type="dxa"/>
+          </w:tcPr>
+          <w:p>
+            <w:pPr>
+              <w:rPr>
+                <w:sz w:val="18"/>
+                <w:szCs w:val="18"/>
+              </w:rPr>
+            </w:pPr>
+          </w:p>
+        </w:tc>
+        <w:tc>
+          <w:tcPr>
+            <w:tcW w:w="443" w:type="dxa"/>
+          </w:tcPr>
+          <w:p>
+            <w:pPr>
+              <w:rPr>
+                <w:sz w:val="18"/>
+                <w:szCs w:val="18"/>
+              </w:rPr>
+            </w:pPr>
+          </w:p>
+        </w:tc>
+        <w:tc>
+          <w:tcPr>
+            <w:tcW w:w="443" w:type="dxa"/>
+          </w:tcPr>
+          <w:p>
+            <w:pPr>
+              <w:rPr>
+                <w:sz w:val="18"/>
+                <w:szCs w:val="18"/>
+              </w:rPr>
+            </w:pPr>
+          </w:p>
+        </w:tc>
+        <w:tc>
+          <w:tcPr>
+            <w:tcW w:w="443" w:type="dxa"/>
+          </w:tcPr>
+          <w:p>
+            <w:pPr>
+              <w:rPr>
+                <w:sz w:val="18"/>
+                <w:szCs w:val="18"/>
+              </w:rPr>
+            </w:pPr>
+          </w:p>
+        </w:tc>
+        <w:tc>
+          <w:tcPr>
+            <w:tcW w:w="443" w:type="dxa"/>
+          </w:tcPr>
+          <w:p>
+            <w:pPr>
+              <w:rPr>
+                <w:sz w:val="18"/>
+                <w:szCs w:val="18"/>
+              </w:rPr>
+            </w:pPr>
+          </w:p>
+        </w:tc>
+        <w:tc>
+          <w:tcPr>
+            <w:tcW w:w="443" w:type="dxa"/>
+          </w:tcPr>
+          <w:p>
+            <w:pPr>
+              <w:rPr>
+                <w:sz w:val="18"/>
+                <w:szCs w:val="18"/>
+              </w:rPr>
+            </w:pPr>
+          </w:p>
+        </w:tc>
+        <w:tc>
+          <w:tcPr>
+            <w:tcW w:w="443" w:type="dxa"/>
+          </w:tcPr>
+          <w:p>
+            <w:pPr>
+              <w:rPr>
+                <w:sz w:val="18"/>
+                <w:szCs w:val="18"/>
+              </w:rPr>
+            </w:pPr>
+          </w:p>
+        </w:tc>
+        <w:tc>
+          <w:tcPr>
+            <w:tcW w:w="443" w:type="dxa"/>
+          </w:tcPr>
+          <w:p>
+            <w:pPr>
+              <w:rPr>
+                <w:sz w:val="18"/>
+                <w:szCs w:val="18"/>
+              </w:rPr>
+            </w:pPr>
+          </w:p>
+        </w:tc>
+        <w:tc>
+          <w:tcPr>
+            <w:tcW w:w="443" w:type="dxa"/>
+          </w:tcPr>
+          <w:p>
+            <w:pPr>
+              <w:rPr>
+                <w:sz w:val="18"/>
+                <w:szCs w:val="18"/>
+              </w:rPr>
+            </w:pPr>
+          </w:p>
+        </w:tc>
+        <w:tc>
+          <w:tcPr>
+            <w:tcW w:w="443" w:type="dxa"/>
+          </w:tcPr>
+          <w:p>
+            <w:pPr>
+              <w:rPr>
+                <w:sz w:val="18"/>
+                <w:szCs w:val="18"/>
+              </w:rPr>
+            </w:pPr>
+          </w:p>
+        </w:tc>
+        <w:tc>
+          <w:tcPr>
+            <w:tcW w:w="443" w:type="dxa"/>
+          </w:tcPr>
+          <w:p>
+            <w:pPr>
+              <w:rPr>
+                <w:sz w:val="18"/>
+                <w:szCs w:val="18"/>
+              </w:rPr>
+            </w:pPr>
+          </w:p>
+        </w:tc>
+        <w:tc>
+          <w:tcPr>
+            <w:tcW w:w="443" w:type="dxa"/>
+          </w:tcPr>
+          <w:p>
+            <w:pPr>
+              <w:rPr>
+                <w:sz w:val="18"/>
+                <w:szCs w:val="18"/>
+              </w:rPr>
+            </w:pPr>
+            <w:proofErr w:type="gramStart"/>
+            <w:r>
+              <w:rPr>
+                <w:sz w:val="18"/>
+                <w:szCs w:val="18"/>
+              </w:rPr>
+              <w:t>start</w:t>
+            </w:r>
+            <w:proofErr w:type="gramEnd"/>
+          </w:p>
+        </w:tc>
+        <w:tc>
+          <w:tcPr>
+            <w:tcW w:w="443" w:type="dxa"/>
+          </w:tcPr>
+          <w:p>
+            <w:pPr>
+              <w:rPr>
+                <w:sz w:val="18"/>
+                <w:szCs w:val="18"/>
+              </w:rPr>
+            </w:pPr>
+          </w:p>
+        </w:tc>
+        <w:tc>
+          <w:tcPr>
+            <w:tcW w:w="443" w:type="dxa"/>
+          </w:tcPr>
+          <w:p>
+            <w:pPr>
+              <w:rPr>
+                <w:sz w:val="18"/>
+                <w:szCs w:val="18"/>
+              </w:rPr>
+            </w:pPr>
+            <w:proofErr w:type="gramStart"/>
+            <w:r>
+              <w:rPr>
+                <w:sz w:val="18"/>
+                <w:szCs w:val="18"/>
+              </w:rPr>
+              <w:t>mid</w:t>
+            </w:r>
+            <w:proofErr w:type="gramEnd"/>
+          </w:p>
+        </w:tc>
+        <w:tc>
+          <w:tcPr>
+            <w:tcW w:w="443" w:type="dxa"/>
+          </w:tcPr>
+          <w:p>
+            <w:pPr>
+              <w:rPr>
+                <w:sz w:val="18"/>
+                <w:szCs w:val="18"/>
+              </w:rPr>
+            </w:pPr>
+          </w:p>
+        </w:tc>
+        <w:tc>
+          <w:tcPr>
+            <w:tcW w:w="443" w:type="dxa"/>
+          </w:tcPr>
+          <w:p>
+            <w:pPr>
+              <w:rPr>
+                <w:sz w:val="18"/>
+                <w:szCs w:val="18"/>
+              </w:rPr>
+            </w:pPr>
+            <w:proofErr w:type="gramStart"/>
+            <w:r>
+              <w:rPr>
+                <w:sz w:val="18"/>
+                <w:szCs w:val="18"/>
+              </w:rPr>
+              <w:t>end</w:t>
+            </w:r>
+            <w:proofErr w:type="gramEnd"/>
+          </w:p>
+        </w:tc>
+      </w:tr>
+    </w:tbl>
+    <w:p>
+      <w:r>
+        <w:t>16 &lt; 18 -&gt; end = mid-1</w:t>
+      </w:r>
+    </w:p>
+    <w:p/>
+    <w:p/>
+    <w:p>
+      <w:r>
+        <w:t>Iteration 4:</w:t>
+      </w:r>
+    </w:p>
+    <w:p>
+      <w:proofErr w:type="gramStart"/>
+      <w:r>
+        <w:t>mid</w:t>
+      </w:r>
+      <w:proofErr w:type="gramEnd"/>
+      <w:r>
+        <w:t>=16</w:t>
       </w:r>
       <w:bookmarkStart w:id="0" w:name="_GoBack"/>
       <w:bookmarkEnd w:id="0"/>
-      <w:r>
-        <w:t>last</w:t>
-      </w:r>
-      <w:r>
-        <w:t xml:space="preserve">, </w:t>
-      </w:r>
-      <w:proofErr w:type="gramStart"/>
-      <w:r>
-        <w:t>the searched range is halved by readjusting the values of start or end, depending of whether the searched value may appear before or after mid</w:t>
-      </w:r>
-      <w:proofErr w:type="gramEnd"/>
-      <w:r>
-        <w:t>.</w:t>
-      </w:r>
-    </w:p>
+    </w:p>
+    <w:tbl>
+      <w:tblPr>
+        <w:tblStyle w:val="TableGrid"/>
+        <w:tblW w:w="0" w:type="auto"/>
+        <w:tblLook w:val="04A0" w:firstRow="1" w:lastRow="0" w:firstColumn="1" w:lastColumn="0" w:noHBand="0" w:noVBand="1"/>
+      </w:tblPr>
+      <w:tblGrid>
+        <w:gridCol w:w="425"/>
+        <w:gridCol w:w="424"/>
+        <w:gridCol w:w="424"/>
+        <w:gridCol w:w="424"/>
+        <w:gridCol w:w="425"/>
+        <w:gridCol w:w="425"/>
+        <w:gridCol w:w="425"/>
+        <w:gridCol w:w="425"/>
+        <w:gridCol w:w="425"/>
+        <w:gridCol w:w="439"/>
+        <w:gridCol w:w="439"/>
+        <w:gridCol w:w="439"/>
+        <w:gridCol w:w="439"/>
+        <w:gridCol w:w="439"/>
+        <w:gridCol w:w="439"/>
+        <w:gridCol w:w="578"/>
+        <w:gridCol w:w="505"/>
+        <w:gridCol w:w="439"/>
+        <w:gridCol w:w="439"/>
+        <w:gridCol w:w="439"/>
+      </w:tblGrid>
+      <w:tr>
+        <w:tc>
+          <w:tcPr>
+            <w:tcW w:w="442" w:type="dxa"/>
+          </w:tcPr>
+          <w:p>
+            <w:pPr>
+              <w:rPr>
+                <w:sz w:val="18"/>
+                <w:szCs w:val="18"/>
+              </w:rPr>
+            </w:pPr>
+            <w:r>
+              <w:rPr>
+                <w:sz w:val="18"/>
+                <w:szCs w:val="18"/>
+              </w:rPr>
+              <w:t>1</w:t>
+            </w:r>
+          </w:p>
+        </w:tc>
+        <w:tc>
+          <w:tcPr>
+            <w:tcW w:w="442" w:type="dxa"/>
+          </w:tcPr>
+          <w:p>
+            <w:pPr>
+              <w:rPr>
+                <w:sz w:val="18"/>
+                <w:szCs w:val="18"/>
+              </w:rPr>
+            </w:pPr>
+            <w:r>
+              <w:rPr>
+                <w:sz w:val="18"/>
+                <w:szCs w:val="18"/>
+              </w:rPr>
+              <w:t>2</w:t>
+            </w:r>
+          </w:p>
+        </w:tc>
+        <w:tc>
+          <w:tcPr>
+            <w:tcW w:w="442" w:type="dxa"/>
+          </w:tcPr>
+          <w:p>
+            <w:pPr>
+              <w:rPr>
+                <w:sz w:val="18"/>
+                <w:szCs w:val="18"/>
+              </w:rPr>
+            </w:pPr>
+            <w:r>
+              <w:rPr>
+                <w:sz w:val="18"/>
+                <w:szCs w:val="18"/>
+              </w:rPr>
+              <w:t>3</w:t>
+            </w:r>
+          </w:p>
+        </w:tc>
+        <w:tc>
+          <w:tcPr>
+            <w:tcW w:w="442" w:type="dxa"/>
+          </w:tcPr>
+          <w:p>
+            <w:pPr>
+              <w:rPr>
+                <w:sz w:val="18"/>
+                <w:szCs w:val="18"/>
+              </w:rPr>
+            </w:pPr>
+            <w:r>
+              <w:rPr>
+                <w:sz w:val="18"/>
+                <w:szCs w:val="18"/>
+              </w:rPr>
+              <w:t>4</w:t>
+            </w:r>
+          </w:p>
+        </w:tc>
+        <w:tc>
+          <w:tcPr>
+            <w:tcW w:w="443" w:type="dxa"/>
+          </w:tcPr>
+          <w:p>
+            <w:pPr>
+              <w:rPr>
+                <w:sz w:val="18"/>
+                <w:szCs w:val="18"/>
+              </w:rPr>
+            </w:pPr>
+            <w:r>
+              <w:rPr>
+                <w:sz w:val="18"/>
+                <w:szCs w:val="18"/>
+              </w:rPr>
+              <w:t>5</w:t>
+            </w:r>
+          </w:p>
+        </w:tc>
+        <w:tc>
+          <w:tcPr>
+            <w:tcW w:w="443" w:type="dxa"/>
+          </w:tcPr>
+          <w:p>
+            <w:pPr>
+              <w:rPr>
+                <w:sz w:val="18"/>
+                <w:szCs w:val="18"/>
+              </w:rPr>
+            </w:pPr>
+            <w:r>
+              <w:rPr>
+                <w:sz w:val="18"/>
+                <w:szCs w:val="18"/>
+              </w:rPr>
+              <w:t>6</w:t>
+            </w:r>
+          </w:p>
+        </w:tc>
+        <w:tc>
+          <w:tcPr>
+            <w:tcW w:w="443" w:type="dxa"/>
+          </w:tcPr>
+          <w:p>
+            <w:pPr>
+              <w:rPr>
+                <w:sz w:val="18"/>
+                <w:szCs w:val="18"/>
+              </w:rPr>
+            </w:pPr>
+            <w:r>
+              <w:rPr>
+                <w:sz w:val="18"/>
+                <w:szCs w:val="18"/>
+              </w:rPr>
+              <w:t>7</w:t>
+            </w:r>
+          </w:p>
+        </w:tc>
+        <w:tc>
+          <w:tcPr>
+            <w:tcW w:w="443" w:type="dxa"/>
+          </w:tcPr>
+          <w:p>
+            <w:pPr>
+              <w:rPr>
+                <w:sz w:val="18"/>
+                <w:szCs w:val="18"/>
+              </w:rPr>
+            </w:pPr>
+            <w:r>
+              <w:rPr>
+                <w:sz w:val="18"/>
+                <w:szCs w:val="18"/>
+              </w:rPr>
+              <w:t>8</w:t>
+            </w:r>
+          </w:p>
+        </w:tc>
+        <w:tc>
+          <w:tcPr>
+            <w:tcW w:w="443" w:type="dxa"/>
+          </w:tcPr>
+          <w:p>
+            <w:pPr>
+              <w:rPr>
+                <w:sz w:val="18"/>
+                <w:szCs w:val="18"/>
+              </w:rPr>
+            </w:pPr>
+            <w:r>
+              <w:rPr>
+                <w:sz w:val="18"/>
+                <w:szCs w:val="18"/>
+              </w:rPr>
+              <w:t>9</w:t>
+            </w:r>
+          </w:p>
+        </w:tc>
+        <w:tc>
+          <w:tcPr>
+            <w:tcW w:w="443" w:type="dxa"/>
+          </w:tcPr>
+          <w:p>
+            <w:pPr>
+              <w:rPr>
+                <w:sz w:val="18"/>
+                <w:szCs w:val="18"/>
+              </w:rPr>
+            </w:pPr>
+            <w:r>
+              <w:rPr>
+                <w:sz w:val="18"/>
+                <w:szCs w:val="18"/>
+              </w:rPr>
+              <w:t>10</w:t>
+            </w:r>
+          </w:p>
+        </w:tc>
+        <w:tc>
+          <w:tcPr>
+            <w:tcW w:w="443" w:type="dxa"/>
+          </w:tcPr>
+          <w:p>
+            <w:pPr>
+              <w:rPr>
+                <w:sz w:val="18"/>
+                <w:szCs w:val="18"/>
+              </w:rPr>
+            </w:pPr>
+            <w:r>
+              <w:rPr>
+                <w:sz w:val="18"/>
+                <w:szCs w:val="18"/>
+              </w:rPr>
+              <w:t>11</w:t>
+            </w:r>
+          </w:p>
+        </w:tc>
+        <w:tc>
+          <w:tcPr>
+            <w:tcW w:w="443" w:type="dxa"/>
+          </w:tcPr>
+          <w:p>
+            <w:pPr>
+              <w:rPr>
+                <w:sz w:val="18"/>
+                <w:szCs w:val="18"/>
+              </w:rPr>
+            </w:pPr>
+            <w:r>
+              <w:rPr>
+                <w:sz w:val="18"/>
+                <w:szCs w:val="18"/>
+              </w:rPr>
+              <w:t>12</w:t>
+            </w:r>
+          </w:p>
+        </w:tc>
+        <w:tc>
+          <w:tcPr>
+            <w:tcW w:w="443" w:type="dxa"/>
+          </w:tcPr>
+          <w:p>
+            <w:pPr>
+              <w:rPr>
+                <w:sz w:val="18"/>
+                <w:szCs w:val="18"/>
+              </w:rPr>
+            </w:pPr>
+            <w:r>
+              <w:rPr>
+                <w:sz w:val="18"/>
+                <w:szCs w:val="18"/>
+              </w:rPr>
+              <w:t>13</w:t>
+            </w:r>
+          </w:p>
+        </w:tc>
+        <w:tc>
+          <w:tcPr>
+            <w:tcW w:w="443" w:type="dxa"/>
+          </w:tcPr>
+          <w:p>
+            <w:pPr>
+              <w:rPr>
+                <w:sz w:val="18"/>
+                <w:szCs w:val="18"/>
+              </w:rPr>
+            </w:pPr>
+            <w:r>
+              <w:rPr>
+                <w:sz w:val="18"/>
+                <w:szCs w:val="18"/>
+              </w:rPr>
+              <w:t>14</w:t>
+            </w:r>
+          </w:p>
+        </w:tc>
+        <w:tc>
+          <w:tcPr>
+            <w:tcW w:w="443" w:type="dxa"/>
+          </w:tcPr>
+          <w:p>
+            <w:pPr>
+              <w:rPr>
+                <w:sz w:val="18"/>
+                <w:szCs w:val="18"/>
+              </w:rPr>
+            </w:pPr>
+            <w:r>
+              <w:rPr>
+                <w:sz w:val="18"/>
+                <w:szCs w:val="18"/>
+              </w:rPr>
+              <w:t>15</w:t>
+            </w:r>
+          </w:p>
+        </w:tc>
+        <w:tc>
+          <w:tcPr>
+            <w:tcW w:w="443" w:type="dxa"/>
+          </w:tcPr>
+          <w:p>
+            <w:pPr>
+              <w:rPr>
+                <w:sz w:val="18"/>
+                <w:szCs w:val="18"/>
+              </w:rPr>
+            </w:pPr>
+            <w:r>
+              <w:rPr>
+                <w:sz w:val="18"/>
+                <w:szCs w:val="18"/>
+                <w:highlight w:val="yellow"/>
+              </w:rPr>
+              <w:t>16</w:t>
+            </w:r>
+          </w:p>
+        </w:tc>
+        <w:tc>
+          <w:tcPr>
+            <w:tcW w:w="443" w:type="dxa"/>
+          </w:tcPr>
+          <w:p>
+            <w:pPr>
+              <w:rPr>
+                <w:sz w:val="18"/>
+                <w:szCs w:val="18"/>
+              </w:rPr>
+            </w:pPr>
+            <w:r>
+              <w:rPr>
+                <w:sz w:val="18"/>
+                <w:szCs w:val="18"/>
+              </w:rPr>
+              <w:t>17</w:t>
+            </w:r>
+          </w:p>
+        </w:tc>
+        <w:tc>
+          <w:tcPr>
+            <w:tcW w:w="443" w:type="dxa"/>
+          </w:tcPr>
+          <w:p>
+            <w:pPr>
+              <w:rPr>
+                <w:sz w:val="18"/>
+                <w:szCs w:val="18"/>
+              </w:rPr>
+            </w:pPr>
+            <w:r>
+              <w:rPr>
+                <w:sz w:val="18"/>
+                <w:szCs w:val="18"/>
+              </w:rPr>
+              <w:t>18</w:t>
+            </w:r>
+          </w:p>
+        </w:tc>
+        <w:tc>
+          <w:tcPr>
+            <w:tcW w:w="443" w:type="dxa"/>
+          </w:tcPr>
+          <w:p>
+            <w:pPr>
+              <w:rPr>
+                <w:sz w:val="18"/>
+                <w:szCs w:val="18"/>
+              </w:rPr>
+            </w:pPr>
+            <w:r>
+              <w:rPr>
+                <w:sz w:val="18"/>
+                <w:szCs w:val="18"/>
+              </w:rPr>
+              <w:t>19</w:t>
+            </w:r>
+          </w:p>
+        </w:tc>
+        <w:tc>
+          <w:tcPr>
+            <w:tcW w:w="443" w:type="dxa"/>
+          </w:tcPr>
+          <w:p>
+            <w:pPr>
+              <w:rPr>
+                <w:sz w:val="18"/>
+                <w:szCs w:val="18"/>
+              </w:rPr>
+            </w:pPr>
+            <w:r>
+              <w:rPr>
+                <w:sz w:val="18"/>
+                <w:szCs w:val="18"/>
+              </w:rPr>
+              <w:t>20</w:t>
+            </w:r>
+          </w:p>
+        </w:tc>
+      </w:tr>
+      <w:tr>
+        <w:tc>
+          <w:tcPr>
+            <w:tcW w:w="442" w:type="dxa"/>
+          </w:tcPr>
+          <w:p>
+            <w:pPr>
+              <w:rPr>
+                <w:sz w:val="18"/>
+                <w:szCs w:val="18"/>
+              </w:rPr>
+            </w:pPr>
+          </w:p>
+        </w:tc>
+        <w:tc>
+          <w:tcPr>
+            <w:tcW w:w="442" w:type="dxa"/>
+          </w:tcPr>
+          <w:p>
+            <w:pPr>
+              <w:rPr>
+                <w:sz w:val="18"/>
+                <w:szCs w:val="18"/>
+              </w:rPr>
+            </w:pPr>
+          </w:p>
+        </w:tc>
+        <w:tc>
+          <w:tcPr>
+            <w:tcW w:w="442" w:type="dxa"/>
+          </w:tcPr>
+          <w:p>
+            <w:pPr>
+              <w:rPr>
+                <w:sz w:val="18"/>
+                <w:szCs w:val="18"/>
+              </w:rPr>
+            </w:pPr>
+          </w:p>
+        </w:tc>
+        <w:tc>
+          <w:tcPr>
+            <w:tcW w:w="442" w:type="dxa"/>
+          </w:tcPr>
+          <w:p>
+            <w:pPr>
+              <w:rPr>
+                <w:sz w:val="18"/>
+                <w:szCs w:val="18"/>
+              </w:rPr>
+            </w:pPr>
+          </w:p>
+        </w:tc>
+        <w:tc>
+          <w:tcPr>
+            <w:tcW w:w="443" w:type="dxa"/>
+          </w:tcPr>
+          <w:p>
+            <w:pPr>
+              <w:rPr>
+                <w:sz w:val="18"/>
+                <w:szCs w:val="18"/>
+              </w:rPr>
+            </w:pPr>
+          </w:p>
+        </w:tc>
+        <w:tc>
+          <w:tcPr>
+            <w:tcW w:w="443" w:type="dxa"/>
+          </w:tcPr>
+          <w:p>
+            <w:pPr>
+              <w:rPr>
+                <w:sz w:val="18"/>
+                <w:szCs w:val="18"/>
+              </w:rPr>
+            </w:pPr>
+          </w:p>
+        </w:tc>
+        <w:tc>
+          <w:tcPr>
+            <w:tcW w:w="443" w:type="dxa"/>
+          </w:tcPr>
+          <w:p>
+            <w:pPr>
+              <w:rPr>
+                <w:sz w:val="18"/>
+                <w:szCs w:val="18"/>
+              </w:rPr>
+            </w:pPr>
+          </w:p>
+        </w:tc>
+        <w:tc>
+          <w:tcPr>
+            <w:tcW w:w="443" w:type="dxa"/>
+          </w:tcPr>
+          <w:p>
+            <w:pPr>
+              <w:rPr>
+                <w:sz w:val="18"/>
+                <w:szCs w:val="18"/>
+              </w:rPr>
+            </w:pPr>
+          </w:p>
+        </w:tc>
+        <w:tc>
+          <w:tcPr>
+            <w:tcW w:w="443" w:type="dxa"/>
+          </w:tcPr>
+          <w:p>
+            <w:pPr>
+              <w:rPr>
+                <w:sz w:val="18"/>
+                <w:szCs w:val="18"/>
+              </w:rPr>
+            </w:pPr>
+          </w:p>
+        </w:tc>
+        <w:tc>
+          <w:tcPr>
+            <w:tcW w:w="443" w:type="dxa"/>
+          </w:tcPr>
+          <w:p>
+            <w:pPr>
+              <w:rPr>
+                <w:sz w:val="18"/>
+                <w:szCs w:val="18"/>
+              </w:rPr>
+            </w:pPr>
+          </w:p>
+        </w:tc>
+        <w:tc>
+          <w:tcPr>
+            <w:tcW w:w="443" w:type="dxa"/>
+          </w:tcPr>
+          <w:p>
+            <w:pPr>
+              <w:rPr>
+                <w:sz w:val="18"/>
+                <w:szCs w:val="18"/>
+              </w:rPr>
+            </w:pPr>
+          </w:p>
+        </w:tc>
+        <w:tc>
+          <w:tcPr>
+            <w:tcW w:w="443" w:type="dxa"/>
+          </w:tcPr>
+          <w:p>
+            <w:pPr>
+              <w:rPr>
+                <w:sz w:val="18"/>
+                <w:szCs w:val="18"/>
+              </w:rPr>
+            </w:pPr>
+          </w:p>
+        </w:tc>
+        <w:tc>
+          <w:tcPr>
+            <w:tcW w:w="443" w:type="dxa"/>
+          </w:tcPr>
+          <w:p>
+            <w:pPr>
+              <w:rPr>
+                <w:sz w:val="18"/>
+                <w:szCs w:val="18"/>
+              </w:rPr>
+            </w:pPr>
+          </w:p>
+        </w:tc>
+        <w:tc>
+          <w:tcPr>
+            <w:tcW w:w="443" w:type="dxa"/>
+          </w:tcPr>
+          <w:p>
+            <w:pPr>
+              <w:rPr>
+                <w:sz w:val="18"/>
+                <w:szCs w:val="18"/>
+              </w:rPr>
+            </w:pPr>
+          </w:p>
+        </w:tc>
+        <w:tc>
+          <w:tcPr>
+            <w:tcW w:w="443" w:type="dxa"/>
+          </w:tcPr>
+          <w:p>
+            <w:pPr>
+              <w:rPr>
+                <w:sz w:val="18"/>
+                <w:szCs w:val="18"/>
+              </w:rPr>
+            </w:pPr>
+          </w:p>
+        </w:tc>
+        <w:tc>
+          <w:tcPr>
+            <w:tcW w:w="443" w:type="dxa"/>
+          </w:tcPr>
+          <w:p>
+            <w:pPr>
+              <w:rPr>
+                <w:sz w:val="18"/>
+                <w:szCs w:val="18"/>
+              </w:rPr>
+            </w:pPr>
+            <w:proofErr w:type="gramStart"/>
+            <w:r>
+              <w:rPr>
+                <w:sz w:val="18"/>
+                <w:szCs w:val="18"/>
+              </w:rPr>
+              <w:t>start</w:t>
+            </w:r>
+            <w:proofErr w:type="gramEnd"/>
+          </w:p>
+        </w:tc>
+        <w:tc>
+          <w:tcPr>
+            <w:tcW w:w="443" w:type="dxa"/>
+          </w:tcPr>
+          <w:p>
+            <w:pPr>
+              <w:rPr>
+                <w:sz w:val="18"/>
+                <w:szCs w:val="18"/>
+              </w:rPr>
+            </w:pPr>
+            <w:proofErr w:type="gramStart"/>
+            <w:r>
+              <w:rPr>
+                <w:sz w:val="18"/>
+                <w:szCs w:val="18"/>
+              </w:rPr>
+              <w:t>end</w:t>
+            </w:r>
+            <w:proofErr w:type="gramEnd"/>
+          </w:p>
+        </w:tc>
+        <w:tc>
+          <w:tcPr>
+            <w:tcW w:w="443" w:type="dxa"/>
+          </w:tcPr>
+          <w:p>
+            <w:pPr>
+              <w:rPr>
+                <w:sz w:val="18"/>
+                <w:szCs w:val="18"/>
+              </w:rPr>
+            </w:pPr>
+          </w:p>
+        </w:tc>
+        <w:tc>
+          <w:tcPr>
+            <w:tcW w:w="443" w:type="dxa"/>
+          </w:tcPr>
+          <w:p>
+            <w:pPr>
+              <w:rPr>
+                <w:sz w:val="18"/>
+                <w:szCs w:val="18"/>
+              </w:rPr>
+            </w:pPr>
+          </w:p>
+        </w:tc>
+        <w:tc>
+          <w:tcPr>
+            <w:tcW w:w="443" w:type="dxa"/>
+          </w:tcPr>
+          <w:p>
+            <w:pPr>
+              <w:rPr>
+                <w:sz w:val="18"/>
+                <w:szCs w:val="18"/>
+              </w:rPr>
+            </w:pPr>
+          </w:p>
+        </w:tc>
+      </w:tr>
+    </w:tbl>
+    <w:p>
+      <w:r>
+        <w:t>Search value</w:t>
+      </w:r>
+      <w:r>
+        <w:t xml:space="preserve"> </w:t>
+      </w:r>
+      <w:r>
+        <w:t>== found</w:t>
+      </w:r>
+    </w:p>
+    <w:p/>
+    <w:p/>
     <w:sectPr>
       <w:pgSz w:w="12240" w:h="15840"/>
       <w:pgMar w:top="1440" w:right="1800" w:bottom="1440" w:left="1800" w:header="720" w:footer="720" w:gutter="0"/>
@@ -695,6 +4448,189 @@
     </w:sectPr>
   </w:body>
 </w:document>
+</file>
+
+<file path=word/numbering.xml><?xml version="1.0" encoding="utf-8"?>
+<w:numbering xmlns:wpc="http://schemas.microsoft.com/office/word/2010/wordprocessingCanvas" xmlns:mo="http://schemas.microsoft.com/office/mac/office/2008/main" xmlns:mc="http://schemas.openxmlformats.org/markup-compatibility/2006" xmlns:mv="urn:schemas-microsoft-com:mac:vml" xmlns:o="urn:schemas-microsoft-com:office:office" xmlns:r="http://schemas.openxmlformats.org/officeDocument/2006/relationships" xmlns:m="http://schemas.openxmlformats.org/officeDocument/2006/math" xmlns:v="urn:schemas-microsoft-com:vml" xmlns:wp14="http://schemas.microsoft.com/office/word/2010/wordprocessingDrawing" xmlns:wp="http://schemas.openxmlformats.org/drawingml/2006/wordprocessingDrawing" xmlns:w10="urn:schemas-microsoft-com:office:word" xmlns:w="http://schemas.openxmlformats.org/wordprocessingml/2006/main" xmlns:w14="http://schemas.microsoft.com/office/word/2010/wordml" xmlns:wpg="http://schemas.microsoft.com/office/word/2010/wordprocessingGroup" xmlns:wpi="http://schemas.microsoft.com/office/word/2010/wordprocessingInk" xmlns:wne="http://schemas.microsoft.com/office/word/2006/wordml" xmlns:wps="http://schemas.microsoft.com/office/word/2010/wordprocessingShape" mc:Ignorable="w14 wp14">
+  <w:abstractNum w:abstractNumId="0">
+    <w:nsid w:val="4FB06696"/>
+    <w:multiLevelType w:val="hybridMultilevel"/>
+    <w:tmpl w:val="A89C195A"/>
+    <w:lvl w:ilvl="0" w:tplc="0409000F">
+      <w:start w:val="1"/>
+      <w:numFmt w:val="decimal"/>
+      <w:lvlText w:val="%1."/>
+      <w:lvlJc w:val="left"/>
+      <w:pPr>
+        <w:ind w:left="720" w:hanging="360"/>
+      </w:pPr>
+    </w:lvl>
+    <w:lvl w:ilvl="1" w:tplc="04090019" w:tentative="1">
+      <w:start w:val="1"/>
+      <w:numFmt w:val="lowerLetter"/>
+      <w:lvlText w:val="%2."/>
+      <w:lvlJc w:val="left"/>
+      <w:pPr>
+        <w:ind w:left="1440" w:hanging="360"/>
+      </w:pPr>
+    </w:lvl>
+    <w:lvl w:ilvl="2" w:tplc="0409001B" w:tentative="1">
+      <w:start w:val="1"/>
+      <w:numFmt w:val="lowerRoman"/>
+      <w:lvlText w:val="%3."/>
+      <w:lvlJc w:val="right"/>
+      <w:pPr>
+        <w:ind w:left="2160" w:hanging="180"/>
+      </w:pPr>
+    </w:lvl>
+    <w:lvl w:ilvl="3" w:tplc="0409000F" w:tentative="1">
+      <w:start w:val="1"/>
+      <w:numFmt w:val="decimal"/>
+      <w:lvlText w:val="%4."/>
+      <w:lvlJc w:val="left"/>
+      <w:pPr>
+        <w:ind w:left="2880" w:hanging="360"/>
+      </w:pPr>
+    </w:lvl>
+    <w:lvl w:ilvl="4" w:tplc="04090019" w:tentative="1">
+      <w:start w:val="1"/>
+      <w:numFmt w:val="lowerLetter"/>
+      <w:lvlText w:val="%5."/>
+      <w:lvlJc w:val="left"/>
+      <w:pPr>
+        <w:ind w:left="3600" w:hanging="360"/>
+      </w:pPr>
+    </w:lvl>
+    <w:lvl w:ilvl="5" w:tplc="0409001B" w:tentative="1">
+      <w:start w:val="1"/>
+      <w:numFmt w:val="lowerRoman"/>
+      <w:lvlText w:val="%6."/>
+      <w:lvlJc w:val="right"/>
+      <w:pPr>
+        <w:ind w:left="4320" w:hanging="180"/>
+      </w:pPr>
+    </w:lvl>
+    <w:lvl w:ilvl="6" w:tplc="0409000F" w:tentative="1">
+      <w:start w:val="1"/>
+      <w:numFmt w:val="decimal"/>
+      <w:lvlText w:val="%7."/>
+      <w:lvlJc w:val="left"/>
+      <w:pPr>
+        <w:ind w:left="5040" w:hanging="360"/>
+      </w:pPr>
+    </w:lvl>
+    <w:lvl w:ilvl="7" w:tplc="04090019" w:tentative="1">
+      <w:start w:val="1"/>
+      <w:numFmt w:val="lowerLetter"/>
+      <w:lvlText w:val="%8."/>
+      <w:lvlJc w:val="left"/>
+      <w:pPr>
+        <w:ind w:left="5760" w:hanging="360"/>
+      </w:pPr>
+    </w:lvl>
+    <w:lvl w:ilvl="8" w:tplc="0409001B" w:tentative="1">
+      <w:start w:val="1"/>
+      <w:numFmt w:val="lowerRoman"/>
+      <w:lvlText w:val="%9."/>
+      <w:lvlJc w:val="right"/>
+      <w:pPr>
+        <w:ind w:left="6480" w:hanging="180"/>
+      </w:pPr>
+    </w:lvl>
+  </w:abstractNum>
+  <w:abstractNum w:abstractNumId="1">
+    <w:nsid w:val="660465F2"/>
+    <w:multiLevelType w:val="hybridMultilevel"/>
+    <w:tmpl w:val="8612F558"/>
+    <w:lvl w:ilvl="0" w:tplc="0409000F">
+      <w:start w:val="1"/>
+      <w:numFmt w:val="decimal"/>
+      <w:lvlText w:val="%1."/>
+      <w:lvlJc w:val="left"/>
+      <w:pPr>
+        <w:ind w:left="720" w:hanging="360"/>
+      </w:pPr>
+    </w:lvl>
+    <w:lvl w:ilvl="1" w:tplc="04090019" w:tentative="1">
+      <w:start w:val="1"/>
+      <w:numFmt w:val="lowerLetter"/>
+      <w:lvlText w:val="%2."/>
+      <w:lvlJc w:val="left"/>
+      <w:pPr>
+        <w:ind w:left="1440" w:hanging="360"/>
+      </w:pPr>
+    </w:lvl>
+    <w:lvl w:ilvl="2" w:tplc="0409001B" w:tentative="1">
+      <w:start w:val="1"/>
+      <w:numFmt w:val="lowerRoman"/>
+      <w:lvlText w:val="%3."/>
+      <w:lvlJc w:val="right"/>
+      <w:pPr>
+        <w:ind w:left="2160" w:hanging="180"/>
+      </w:pPr>
+    </w:lvl>
+    <w:lvl w:ilvl="3" w:tplc="0409000F" w:tentative="1">
+      <w:start w:val="1"/>
+      <w:numFmt w:val="decimal"/>
+      <w:lvlText w:val="%4."/>
+      <w:lvlJc w:val="left"/>
+      <w:pPr>
+        <w:ind w:left="2880" w:hanging="360"/>
+      </w:pPr>
+    </w:lvl>
+    <w:lvl w:ilvl="4" w:tplc="04090019" w:tentative="1">
+      <w:start w:val="1"/>
+      <w:numFmt w:val="lowerLetter"/>
+      <w:lvlText w:val="%5."/>
+      <w:lvlJc w:val="left"/>
+      <w:pPr>
+        <w:ind w:left="3600" w:hanging="360"/>
+      </w:pPr>
+    </w:lvl>
+    <w:lvl w:ilvl="5" w:tplc="0409001B" w:tentative="1">
+      <w:start w:val="1"/>
+      <w:numFmt w:val="lowerRoman"/>
+      <w:lvlText w:val="%6."/>
+      <w:lvlJc w:val="right"/>
+      <w:pPr>
+        <w:ind w:left="4320" w:hanging="180"/>
+      </w:pPr>
+    </w:lvl>
+    <w:lvl w:ilvl="6" w:tplc="0409000F" w:tentative="1">
+      <w:start w:val="1"/>
+      <w:numFmt w:val="decimal"/>
+      <w:lvlText w:val="%7."/>
+      <w:lvlJc w:val="left"/>
+      <w:pPr>
+        <w:ind w:left="5040" w:hanging="360"/>
+      </w:pPr>
+    </w:lvl>
+    <w:lvl w:ilvl="7" w:tplc="04090019" w:tentative="1">
+      <w:start w:val="1"/>
+      <w:numFmt w:val="lowerLetter"/>
+      <w:lvlText w:val="%8."/>
+      <w:lvlJc w:val="left"/>
+      <w:pPr>
+        <w:ind w:left="5760" w:hanging="360"/>
+      </w:pPr>
+    </w:lvl>
+    <w:lvl w:ilvl="8" w:tplc="0409001B" w:tentative="1">
+      <w:start w:val="1"/>
+      <w:numFmt w:val="lowerRoman"/>
+      <w:lvlText w:val="%9."/>
+      <w:lvlJc w:val="right"/>
+      <w:pPr>
+        <w:ind w:left="6480" w:hanging="180"/>
+      </w:pPr>
+    </w:lvl>
+  </w:abstractNum>
+  <w:num w:numId="1">
+    <w:abstractNumId w:val="0"/>
+  </w:num>
+  <w:num w:numId="2">
+    <w:abstractNumId w:val="1"/>
+  </w:num>
+</w:numbering>
 </file>
 
 <file path=word/styles.xml><?xml version="1.0" encoding="utf-8"?>

</xml_diff>

<commit_message>
changed FunctionExamples and added Ex. 0.22 to module0
</commit_message>
<xml_diff>
--- a/module0.docx
+++ b/module0.docx
@@ -42,8 +42,23 @@
           <w:top w:val="single" w:sz="4" w:space="1" w:color="auto"/>
         </w:pBdr>
       </w:pPr>
-      <w:r>
-        <w:t>makeArray (int size) with size=5</w:t>
+      <w:proofErr w:type="spellStart"/>
+      <w:proofErr w:type="gramStart"/>
+      <w:r>
+        <w:t>makeArray</w:t>
+      </w:r>
+      <w:proofErr w:type="spellEnd"/>
+      <w:proofErr w:type="gramEnd"/>
+      <w:r>
+        <w:t xml:space="preserve"> (</w:t>
+      </w:r>
+      <w:proofErr w:type="spellStart"/>
+      <w:r>
+        <w:t>int</w:t>
+      </w:r>
+      <w:proofErr w:type="spellEnd"/>
+      <w:r>
+        <w:t xml:space="preserve"> size) with size=5</w:t>
       </w:r>
     </w:p>
     <w:p>
@@ -75,12 +90,16 @@
                 <w:b/>
               </w:rPr>
             </w:pPr>
+            <w:proofErr w:type="spellStart"/>
+            <w:proofErr w:type="gramStart"/>
             <w:r>
               <w:rPr>
                 <w:b/>
               </w:rPr>
               <w:t>i</w:t>
             </w:r>
+            <w:proofErr w:type="spellEnd"/>
+            <w:proofErr w:type="gramEnd"/>
           </w:p>
         </w:tc>
         <w:tc>
@@ -94,11 +113,27 @@
                 <w:b/>
               </w:rPr>
             </w:pPr>
+            <w:proofErr w:type="gramStart"/>
             <w:r>
               <w:rPr>
                 <w:b/>
               </w:rPr>
-              <w:t>A[i]</w:t>
+              <w:t>A[</w:t>
+            </w:r>
+            <w:proofErr w:type="spellStart"/>
+            <w:proofErr w:type="gramEnd"/>
+            <w:r>
+              <w:rPr>
+                <w:b/>
+              </w:rPr>
+              <w:t>i</w:t>
+            </w:r>
+            <w:proofErr w:type="spellEnd"/>
+            <w:r>
+              <w:rPr>
+                <w:b/>
+              </w:rPr>
+              <w:t>]</w:t>
             </w:r>
           </w:p>
         </w:tc>
@@ -382,12 +417,28 @@
     </w:p>
     <w:p>
       <w:r>
-        <w:t>Found=true  Time taken: 0</w:t>
-      </w:r>
-    </w:p>
-    <w:p>
-      <w:r>
-        <w:t>Found2=true  Time taken: 0</w:t>
+        <w:t>Found=</w:t>
+      </w:r>
+      <w:proofErr w:type="gramStart"/>
+      <w:r>
+        <w:t>true  Time</w:t>
+      </w:r>
+      <w:proofErr w:type="gramEnd"/>
+      <w:r>
+        <w:t xml:space="preserve"> taken: 0</w:t>
+      </w:r>
+    </w:p>
+    <w:p>
+      <w:r>
+        <w:t>Found2=</w:t>
+      </w:r>
+      <w:proofErr w:type="gramStart"/>
+      <w:r>
+        <w:t>true  Time</w:t>
+      </w:r>
+      <w:proofErr w:type="gramEnd"/>
+      <w:r>
+        <w:t xml:space="preserve"> taken: 0</w:t>
       </w:r>
     </w:p>
     <w:p/>
@@ -404,12 +455,28 @@
     </w:p>
     <w:p>
       <w:r>
-        <w:t>Found=true  Time taken: 0</w:t>
-      </w:r>
-    </w:p>
-    <w:p>
-      <w:r>
-        <w:t>Found2=true  Time taken: 0</w:t>
+        <w:t>Found=</w:t>
+      </w:r>
+      <w:proofErr w:type="gramStart"/>
+      <w:r>
+        <w:t>true  Time</w:t>
+      </w:r>
+      <w:proofErr w:type="gramEnd"/>
+      <w:r>
+        <w:t xml:space="preserve"> taken: 0</w:t>
+      </w:r>
+    </w:p>
+    <w:p>
+      <w:r>
+        <w:t>Found2=</w:t>
+      </w:r>
+      <w:proofErr w:type="gramStart"/>
+      <w:r>
+        <w:t>true  Time</w:t>
+      </w:r>
+      <w:proofErr w:type="gramEnd"/>
+      <w:r>
+        <w:t xml:space="preserve"> taken: 0</w:t>
       </w:r>
     </w:p>
     <w:p/>
@@ -426,12 +493,28 @@
     </w:p>
     <w:p>
       <w:r>
-        <w:t>Found=true  Time taken: 2</w:t>
-      </w:r>
-    </w:p>
-    <w:p>
-      <w:r>
-        <w:t>Found2=true  Time taken: 0</w:t>
+        <w:t>Found=</w:t>
+      </w:r>
+      <w:proofErr w:type="gramStart"/>
+      <w:r>
+        <w:t>true  Time</w:t>
+      </w:r>
+      <w:proofErr w:type="gramEnd"/>
+      <w:r>
+        <w:t xml:space="preserve"> taken: 2</w:t>
+      </w:r>
+    </w:p>
+    <w:p>
+      <w:r>
+        <w:t>Found2=</w:t>
+      </w:r>
+      <w:proofErr w:type="gramStart"/>
+      <w:r>
+        <w:t>true  Time</w:t>
+      </w:r>
+      <w:proofErr w:type="gramEnd"/>
+      <w:r>
+        <w:t xml:space="preserve"> taken: 0</w:t>
       </w:r>
     </w:p>
     <w:p/>
@@ -470,13 +553,23 @@
       </w:r>
     </w:p>
     <w:p>
-      <w:r>
-        <w:t>start=0 end=19</w:t>
-      </w:r>
-    </w:p>
-    <w:p>
-      <w:r>
-        <w:t>mid=9</w:t>
+      <w:proofErr w:type="gramStart"/>
+      <w:r>
+        <w:t>start</w:t>
+      </w:r>
+      <w:proofErr w:type="gramEnd"/>
+      <w:r>
+        <w:t>=0 end=19</w:t>
+      </w:r>
+    </w:p>
+    <w:p>
+      <w:proofErr w:type="gramStart"/>
+      <w:r>
+        <w:t>mid</w:t>
+      </w:r>
+      <w:proofErr w:type="gramEnd"/>
+      <w:r>
+        <w:t>=9</w:t>
       </w:r>
     </w:p>
     <w:p/>
@@ -486,13 +579,23 @@
       </w:r>
     </w:p>
     <w:p>
-      <w:r>
-        <w:t>start=0 end=8</w:t>
-      </w:r>
-    </w:p>
-    <w:p>
-      <w:r>
-        <w:t>mid=4</w:t>
+      <w:proofErr w:type="gramStart"/>
+      <w:r>
+        <w:t>start</w:t>
+      </w:r>
+      <w:proofErr w:type="gramEnd"/>
+      <w:r>
+        <w:t>=0 end=8</w:t>
+      </w:r>
+    </w:p>
+    <w:p>
+      <w:proofErr w:type="gramStart"/>
+      <w:r>
+        <w:t>mid</w:t>
+      </w:r>
+      <w:proofErr w:type="gramEnd"/>
+      <w:r>
+        <w:t>=4</w:t>
       </w:r>
     </w:p>
     <w:p/>
@@ -502,13 +605,23 @@
       </w:r>
     </w:p>
     <w:p>
-      <w:r>
-        <w:t>start=5 end=8</w:t>
-      </w:r>
-    </w:p>
-    <w:p>
-      <w:r>
-        <w:t>mid=6</w:t>
+      <w:proofErr w:type="gramStart"/>
+      <w:r>
+        <w:t>start</w:t>
+      </w:r>
+      <w:proofErr w:type="gramEnd"/>
+      <w:r>
+        <w:t>=5 end=8</w:t>
+      </w:r>
+    </w:p>
+    <w:p>
+      <w:proofErr w:type="gramStart"/>
+      <w:r>
+        <w:t>mid</w:t>
+      </w:r>
+      <w:proofErr w:type="gramEnd"/>
+      <w:r>
+        <w:t>=6</w:t>
       </w:r>
     </w:p>
     <w:p/>
@@ -518,13 +631,23 @@
       </w:r>
     </w:p>
     <w:p>
-      <w:r>
-        <w:t>start=5 end=5</w:t>
-      </w:r>
-    </w:p>
-    <w:p>
-      <w:r>
-        <w:t>mid=5</w:t>
+      <w:proofErr w:type="gramStart"/>
+      <w:r>
+        <w:t>start</w:t>
+      </w:r>
+      <w:proofErr w:type="gramEnd"/>
+      <w:r>
+        <w:t>=5 end=5</w:t>
+      </w:r>
+    </w:p>
+    <w:p>
+      <w:proofErr w:type="gramStart"/>
+      <w:r>
+        <w:t>mid</w:t>
+      </w:r>
+      <w:proofErr w:type="gramEnd"/>
+      <w:r>
+        <w:t>=5</w:t>
       </w:r>
     </w:p>
     <w:p/>
@@ -539,7 +662,15 @@
         <w:t xml:space="preserve"> and before the last</w:t>
       </w:r>
       <w:r>
-        <w:t>, the searched range is halved by readjusting the values of start or end, depending of whether the searched value may appear before or after mid.</w:t>
+        <w:t xml:space="preserve">, </w:t>
+      </w:r>
+      <w:proofErr w:type="gramStart"/>
+      <w:r>
+        <w:t>the searched range is halved by readjusting the values of start or end, depending of whether the searched value may appear before or after mid</w:t>
+      </w:r>
+      <w:proofErr w:type="gramEnd"/>
+      <w:r>
+        <w:t>.</w:t>
       </w:r>
     </w:p>
     <w:p/>
@@ -1044,6 +1175,7 @@
                 <w:szCs w:val="18"/>
               </w:rPr>
             </w:pPr>
+            <w:proofErr w:type="gramStart"/>
             <w:r>
               <w:rPr>
                 <w:sz w:val="18"/>
@@ -1051,6 +1183,7 @@
               </w:rPr>
               <w:t>start</w:t>
             </w:r>
+            <w:proofErr w:type="gramEnd"/>
           </w:p>
         </w:tc>
         <w:tc>
@@ -1298,6 +1431,7 @@
                 <w:szCs w:val="18"/>
               </w:rPr>
             </w:pPr>
+            <w:proofErr w:type="gramStart"/>
             <w:r>
               <w:rPr>
                 <w:sz w:val="18"/>
@@ -1305,6 +1439,7 @@
               </w:rPr>
               <w:t>end</w:t>
             </w:r>
+            <w:proofErr w:type="gramEnd"/>
           </w:p>
         </w:tc>
       </w:tr>
@@ -1329,11 +1464,14 @@
           <w:top w:val="single" w:sz="4" w:space="1" w:color="auto"/>
         </w:pBdr>
       </w:pPr>
-      <w:r>
-        <w:t>while (start &lt;= end)</w:t>
-      </w:r>
-      <w:bookmarkStart w:id="0" w:name="_GoBack"/>
-      <w:bookmarkEnd w:id="0"/>
+      <w:proofErr w:type="gramStart"/>
+      <w:r>
+        <w:t>while</w:t>
+      </w:r>
+      <w:proofErr w:type="gramEnd"/>
+      <w:r>
+        <w:t xml:space="preserve"> (start &lt;= end)</w:t>
+      </w:r>
     </w:p>
     <w:p>
       <w:pPr>
@@ -1358,8 +1496,13 @@
           <w:top w:val="single" w:sz="4" w:space="1" w:color="auto"/>
         </w:pBdr>
       </w:pPr>
-      <w:r>
-        <w:t>mid = 10</w:t>
+      <w:proofErr w:type="gramStart"/>
+      <w:r>
+        <w:t>mid</w:t>
+      </w:r>
+      <w:proofErr w:type="gramEnd"/>
+      <w:r>
+        <w:t xml:space="preserve"> = 10</w:t>
       </w:r>
     </w:p>
     <w:tbl>
@@ -1805,6 +1948,7 @@
                 <w:szCs w:val="18"/>
               </w:rPr>
             </w:pPr>
+            <w:proofErr w:type="gramStart"/>
             <w:r>
               <w:rPr>
                 <w:sz w:val="18"/>
@@ -1812,6 +1956,7 @@
               </w:rPr>
               <w:t>start</w:t>
             </w:r>
+            <w:proofErr w:type="gramEnd"/>
           </w:p>
         </w:tc>
         <w:tc>
@@ -1929,6 +2074,7 @@
                 <w:szCs w:val="18"/>
               </w:rPr>
             </w:pPr>
+            <w:proofErr w:type="gramStart"/>
             <w:r>
               <w:rPr>
                 <w:sz w:val="18"/>
@@ -1936,136 +2082,138 @@
               </w:rPr>
               <w:t>mid</w:t>
             </w:r>
-          </w:p>
-        </w:tc>
-        <w:tc>
-          <w:tcPr>
-            <w:tcW w:w="443" w:type="dxa"/>
-          </w:tcPr>
-          <w:p>
-            <w:pPr>
-              <w:rPr>
-                <w:sz w:val="18"/>
-                <w:szCs w:val="18"/>
-              </w:rPr>
-            </w:pPr>
-          </w:p>
-        </w:tc>
-        <w:tc>
-          <w:tcPr>
-            <w:tcW w:w="443" w:type="dxa"/>
-          </w:tcPr>
-          <w:p>
-            <w:pPr>
-              <w:rPr>
-                <w:sz w:val="18"/>
-                <w:szCs w:val="18"/>
-              </w:rPr>
-            </w:pPr>
-          </w:p>
-        </w:tc>
-        <w:tc>
-          <w:tcPr>
-            <w:tcW w:w="443" w:type="dxa"/>
-          </w:tcPr>
-          <w:p>
-            <w:pPr>
-              <w:rPr>
-                <w:sz w:val="18"/>
-                <w:szCs w:val="18"/>
-              </w:rPr>
-            </w:pPr>
-          </w:p>
-        </w:tc>
-        <w:tc>
-          <w:tcPr>
-            <w:tcW w:w="443" w:type="dxa"/>
-          </w:tcPr>
-          <w:p>
-            <w:pPr>
-              <w:rPr>
-                <w:sz w:val="18"/>
-                <w:szCs w:val="18"/>
-              </w:rPr>
-            </w:pPr>
-          </w:p>
-        </w:tc>
-        <w:tc>
-          <w:tcPr>
-            <w:tcW w:w="443" w:type="dxa"/>
-          </w:tcPr>
-          <w:p>
-            <w:pPr>
-              <w:rPr>
-                <w:sz w:val="18"/>
-                <w:szCs w:val="18"/>
-              </w:rPr>
-            </w:pPr>
-          </w:p>
-        </w:tc>
-        <w:tc>
-          <w:tcPr>
-            <w:tcW w:w="443" w:type="dxa"/>
-          </w:tcPr>
-          <w:p>
-            <w:pPr>
-              <w:rPr>
-                <w:sz w:val="18"/>
-                <w:szCs w:val="18"/>
-              </w:rPr>
-            </w:pPr>
-          </w:p>
-        </w:tc>
-        <w:tc>
-          <w:tcPr>
-            <w:tcW w:w="443" w:type="dxa"/>
-          </w:tcPr>
-          <w:p>
-            <w:pPr>
-              <w:rPr>
-                <w:sz w:val="18"/>
-                <w:szCs w:val="18"/>
-              </w:rPr>
-            </w:pPr>
-          </w:p>
-        </w:tc>
-        <w:tc>
-          <w:tcPr>
-            <w:tcW w:w="443" w:type="dxa"/>
-          </w:tcPr>
-          <w:p>
-            <w:pPr>
-              <w:rPr>
-                <w:sz w:val="18"/>
-                <w:szCs w:val="18"/>
-              </w:rPr>
-            </w:pPr>
-          </w:p>
-        </w:tc>
-        <w:tc>
-          <w:tcPr>
-            <w:tcW w:w="443" w:type="dxa"/>
-          </w:tcPr>
-          <w:p>
-            <w:pPr>
-              <w:rPr>
-                <w:sz w:val="18"/>
-                <w:szCs w:val="18"/>
-              </w:rPr>
-            </w:pPr>
-          </w:p>
-        </w:tc>
-        <w:tc>
-          <w:tcPr>
-            <w:tcW w:w="443" w:type="dxa"/>
-          </w:tcPr>
-          <w:p>
-            <w:pPr>
-              <w:rPr>
-                <w:sz w:val="18"/>
-                <w:szCs w:val="18"/>
-              </w:rPr>
-            </w:pPr>
+            <w:proofErr w:type="gramEnd"/>
+          </w:p>
+        </w:tc>
+        <w:tc>
+          <w:tcPr>
+            <w:tcW w:w="443" w:type="dxa"/>
+          </w:tcPr>
+          <w:p>
+            <w:pPr>
+              <w:rPr>
+                <w:sz w:val="18"/>
+                <w:szCs w:val="18"/>
+              </w:rPr>
+            </w:pPr>
+          </w:p>
+        </w:tc>
+        <w:tc>
+          <w:tcPr>
+            <w:tcW w:w="443" w:type="dxa"/>
+          </w:tcPr>
+          <w:p>
+            <w:pPr>
+              <w:rPr>
+                <w:sz w:val="18"/>
+                <w:szCs w:val="18"/>
+              </w:rPr>
+            </w:pPr>
+          </w:p>
+        </w:tc>
+        <w:tc>
+          <w:tcPr>
+            <w:tcW w:w="443" w:type="dxa"/>
+          </w:tcPr>
+          <w:p>
+            <w:pPr>
+              <w:rPr>
+                <w:sz w:val="18"/>
+                <w:szCs w:val="18"/>
+              </w:rPr>
+            </w:pPr>
+          </w:p>
+        </w:tc>
+        <w:tc>
+          <w:tcPr>
+            <w:tcW w:w="443" w:type="dxa"/>
+          </w:tcPr>
+          <w:p>
+            <w:pPr>
+              <w:rPr>
+                <w:sz w:val="18"/>
+                <w:szCs w:val="18"/>
+              </w:rPr>
+            </w:pPr>
+          </w:p>
+        </w:tc>
+        <w:tc>
+          <w:tcPr>
+            <w:tcW w:w="443" w:type="dxa"/>
+          </w:tcPr>
+          <w:p>
+            <w:pPr>
+              <w:rPr>
+                <w:sz w:val="18"/>
+                <w:szCs w:val="18"/>
+              </w:rPr>
+            </w:pPr>
+          </w:p>
+        </w:tc>
+        <w:tc>
+          <w:tcPr>
+            <w:tcW w:w="443" w:type="dxa"/>
+          </w:tcPr>
+          <w:p>
+            <w:pPr>
+              <w:rPr>
+                <w:sz w:val="18"/>
+                <w:szCs w:val="18"/>
+              </w:rPr>
+            </w:pPr>
+          </w:p>
+        </w:tc>
+        <w:tc>
+          <w:tcPr>
+            <w:tcW w:w="443" w:type="dxa"/>
+          </w:tcPr>
+          <w:p>
+            <w:pPr>
+              <w:rPr>
+                <w:sz w:val="18"/>
+                <w:szCs w:val="18"/>
+              </w:rPr>
+            </w:pPr>
+          </w:p>
+        </w:tc>
+        <w:tc>
+          <w:tcPr>
+            <w:tcW w:w="443" w:type="dxa"/>
+          </w:tcPr>
+          <w:p>
+            <w:pPr>
+              <w:rPr>
+                <w:sz w:val="18"/>
+                <w:szCs w:val="18"/>
+              </w:rPr>
+            </w:pPr>
+          </w:p>
+        </w:tc>
+        <w:tc>
+          <w:tcPr>
+            <w:tcW w:w="443" w:type="dxa"/>
+          </w:tcPr>
+          <w:p>
+            <w:pPr>
+              <w:rPr>
+                <w:sz w:val="18"/>
+                <w:szCs w:val="18"/>
+              </w:rPr>
+            </w:pPr>
+          </w:p>
+        </w:tc>
+        <w:tc>
+          <w:tcPr>
+            <w:tcW w:w="443" w:type="dxa"/>
+          </w:tcPr>
+          <w:p>
+            <w:pPr>
+              <w:rPr>
+                <w:sz w:val="18"/>
+                <w:szCs w:val="18"/>
+              </w:rPr>
+            </w:pPr>
+            <w:proofErr w:type="gramStart"/>
             <w:r>
               <w:rPr>
                 <w:sz w:val="18"/>
@@ -2073,6 +2221,7 @@
               </w:rPr>
               <w:t>end</w:t>
             </w:r>
+            <w:proofErr w:type="gramEnd"/>
           </w:p>
         </w:tc>
       </w:tr>
@@ -2090,8 +2239,13 @@
       </w:r>
     </w:p>
     <w:p>
-      <w:r>
-        <w:t>mid = 11</w:t>
+      <w:proofErr w:type="gramStart"/>
+      <w:r>
+        <w:t>mid</w:t>
+      </w:r>
+      <w:proofErr w:type="gramEnd"/>
+      <w:r>
+        <w:t xml:space="preserve"> = 11</w:t>
       </w:r>
     </w:p>
     <w:tbl>
@@ -2667,6 +2821,7 @@
                 <w:szCs w:val="18"/>
               </w:rPr>
             </w:pPr>
+            <w:proofErr w:type="gramStart"/>
             <w:r>
               <w:rPr>
                 <w:sz w:val="18"/>
@@ -2674,58 +2829,60 @@
               </w:rPr>
               <w:t>start</w:t>
             </w:r>
-          </w:p>
-        </w:tc>
-        <w:tc>
-          <w:tcPr>
-            <w:tcW w:w="443" w:type="dxa"/>
-          </w:tcPr>
-          <w:p>
-            <w:pPr>
-              <w:rPr>
-                <w:sz w:val="18"/>
-                <w:szCs w:val="18"/>
-              </w:rPr>
-            </w:pPr>
-          </w:p>
-        </w:tc>
-        <w:tc>
-          <w:tcPr>
-            <w:tcW w:w="443" w:type="dxa"/>
-          </w:tcPr>
-          <w:p>
-            <w:pPr>
-              <w:rPr>
-                <w:sz w:val="18"/>
-                <w:szCs w:val="18"/>
-              </w:rPr>
-            </w:pPr>
-          </w:p>
-        </w:tc>
-        <w:tc>
-          <w:tcPr>
-            <w:tcW w:w="443" w:type="dxa"/>
-          </w:tcPr>
-          <w:p>
-            <w:pPr>
-              <w:rPr>
-                <w:sz w:val="18"/>
-                <w:szCs w:val="18"/>
-              </w:rPr>
-            </w:pPr>
-          </w:p>
-        </w:tc>
-        <w:tc>
-          <w:tcPr>
-            <w:tcW w:w="443" w:type="dxa"/>
-          </w:tcPr>
-          <w:p>
-            <w:pPr>
-              <w:rPr>
-                <w:sz w:val="18"/>
-                <w:szCs w:val="18"/>
-              </w:rPr>
-            </w:pPr>
+            <w:proofErr w:type="gramEnd"/>
+          </w:p>
+        </w:tc>
+        <w:tc>
+          <w:tcPr>
+            <w:tcW w:w="443" w:type="dxa"/>
+          </w:tcPr>
+          <w:p>
+            <w:pPr>
+              <w:rPr>
+                <w:sz w:val="18"/>
+                <w:szCs w:val="18"/>
+              </w:rPr>
+            </w:pPr>
+          </w:p>
+        </w:tc>
+        <w:tc>
+          <w:tcPr>
+            <w:tcW w:w="443" w:type="dxa"/>
+          </w:tcPr>
+          <w:p>
+            <w:pPr>
+              <w:rPr>
+                <w:sz w:val="18"/>
+                <w:szCs w:val="18"/>
+              </w:rPr>
+            </w:pPr>
+          </w:p>
+        </w:tc>
+        <w:tc>
+          <w:tcPr>
+            <w:tcW w:w="443" w:type="dxa"/>
+          </w:tcPr>
+          <w:p>
+            <w:pPr>
+              <w:rPr>
+                <w:sz w:val="18"/>
+                <w:szCs w:val="18"/>
+              </w:rPr>
+            </w:pPr>
+          </w:p>
+        </w:tc>
+        <w:tc>
+          <w:tcPr>
+            <w:tcW w:w="443" w:type="dxa"/>
+          </w:tcPr>
+          <w:p>
+            <w:pPr>
+              <w:rPr>
+                <w:sz w:val="18"/>
+                <w:szCs w:val="18"/>
+              </w:rPr>
+            </w:pPr>
+            <w:proofErr w:type="gramStart"/>
             <w:r>
               <w:rPr>
                 <w:sz w:val="18"/>
@@ -2733,71 +2890,73 @@
               </w:rPr>
               <w:t>mid</w:t>
             </w:r>
-          </w:p>
-        </w:tc>
-        <w:tc>
-          <w:tcPr>
-            <w:tcW w:w="443" w:type="dxa"/>
-          </w:tcPr>
-          <w:p>
-            <w:pPr>
-              <w:rPr>
-                <w:sz w:val="18"/>
-                <w:szCs w:val="18"/>
-              </w:rPr>
-            </w:pPr>
-          </w:p>
-        </w:tc>
-        <w:tc>
-          <w:tcPr>
-            <w:tcW w:w="443" w:type="dxa"/>
-          </w:tcPr>
-          <w:p>
-            <w:pPr>
-              <w:rPr>
-                <w:sz w:val="18"/>
-                <w:szCs w:val="18"/>
-              </w:rPr>
-            </w:pPr>
-          </w:p>
-        </w:tc>
-        <w:tc>
-          <w:tcPr>
-            <w:tcW w:w="443" w:type="dxa"/>
-          </w:tcPr>
-          <w:p>
-            <w:pPr>
-              <w:rPr>
-                <w:sz w:val="18"/>
-                <w:szCs w:val="18"/>
-              </w:rPr>
-            </w:pPr>
-          </w:p>
-        </w:tc>
-        <w:tc>
-          <w:tcPr>
-            <w:tcW w:w="443" w:type="dxa"/>
-          </w:tcPr>
-          <w:p>
-            <w:pPr>
-              <w:rPr>
-                <w:sz w:val="18"/>
-                <w:szCs w:val="18"/>
-              </w:rPr>
-            </w:pPr>
-          </w:p>
-        </w:tc>
-        <w:tc>
-          <w:tcPr>
-            <w:tcW w:w="443" w:type="dxa"/>
-          </w:tcPr>
-          <w:p>
-            <w:pPr>
-              <w:rPr>
-                <w:sz w:val="18"/>
-                <w:szCs w:val="18"/>
-              </w:rPr>
-            </w:pPr>
+            <w:proofErr w:type="gramEnd"/>
+          </w:p>
+        </w:tc>
+        <w:tc>
+          <w:tcPr>
+            <w:tcW w:w="443" w:type="dxa"/>
+          </w:tcPr>
+          <w:p>
+            <w:pPr>
+              <w:rPr>
+                <w:sz w:val="18"/>
+                <w:szCs w:val="18"/>
+              </w:rPr>
+            </w:pPr>
+          </w:p>
+        </w:tc>
+        <w:tc>
+          <w:tcPr>
+            <w:tcW w:w="443" w:type="dxa"/>
+          </w:tcPr>
+          <w:p>
+            <w:pPr>
+              <w:rPr>
+                <w:sz w:val="18"/>
+                <w:szCs w:val="18"/>
+              </w:rPr>
+            </w:pPr>
+          </w:p>
+        </w:tc>
+        <w:tc>
+          <w:tcPr>
+            <w:tcW w:w="443" w:type="dxa"/>
+          </w:tcPr>
+          <w:p>
+            <w:pPr>
+              <w:rPr>
+                <w:sz w:val="18"/>
+                <w:szCs w:val="18"/>
+              </w:rPr>
+            </w:pPr>
+          </w:p>
+        </w:tc>
+        <w:tc>
+          <w:tcPr>
+            <w:tcW w:w="443" w:type="dxa"/>
+          </w:tcPr>
+          <w:p>
+            <w:pPr>
+              <w:rPr>
+                <w:sz w:val="18"/>
+                <w:szCs w:val="18"/>
+              </w:rPr>
+            </w:pPr>
+          </w:p>
+        </w:tc>
+        <w:tc>
+          <w:tcPr>
+            <w:tcW w:w="443" w:type="dxa"/>
+          </w:tcPr>
+          <w:p>
+            <w:pPr>
+              <w:rPr>
+                <w:sz w:val="18"/>
+                <w:szCs w:val="18"/>
+              </w:rPr>
+            </w:pPr>
+            <w:proofErr w:type="gramStart"/>
             <w:r>
               <w:rPr>
                 <w:sz w:val="18"/>
@@ -2805,6 +2964,7 @@
               </w:rPr>
               <w:t>end</w:t>
             </w:r>
+            <w:proofErr w:type="gramEnd"/>
           </w:p>
         </w:tc>
       </w:tr>
@@ -2823,8 +2983,13 @@
       </w:r>
     </w:p>
     <w:p>
-      <w:r>
-        <w:t>mid = 18</w:t>
+      <w:proofErr w:type="gramStart"/>
+      <w:r>
+        <w:t>mid</w:t>
+      </w:r>
+      <w:proofErr w:type="gramEnd"/>
+      <w:r>
+        <w:t xml:space="preserve"> = 18</w:t>
       </w:r>
     </w:p>
     <w:tbl>
@@ -3465,6 +3630,7 @@
                 <w:szCs w:val="18"/>
               </w:rPr>
             </w:pPr>
+            <w:proofErr w:type="gramStart"/>
             <w:r>
               <w:rPr>
                 <w:sz w:val="18"/>
@@ -3472,32 +3638,34 @@
               </w:rPr>
               <w:t>start</w:t>
             </w:r>
-          </w:p>
-        </w:tc>
-        <w:tc>
-          <w:tcPr>
-            <w:tcW w:w="443" w:type="dxa"/>
-          </w:tcPr>
-          <w:p>
-            <w:pPr>
-              <w:rPr>
-                <w:sz w:val="18"/>
-                <w:szCs w:val="18"/>
-              </w:rPr>
-            </w:pPr>
-          </w:p>
-        </w:tc>
-        <w:tc>
-          <w:tcPr>
-            <w:tcW w:w="443" w:type="dxa"/>
-          </w:tcPr>
-          <w:p>
-            <w:pPr>
-              <w:rPr>
-                <w:sz w:val="18"/>
-                <w:szCs w:val="18"/>
-              </w:rPr>
-            </w:pPr>
+            <w:proofErr w:type="gramEnd"/>
+          </w:p>
+        </w:tc>
+        <w:tc>
+          <w:tcPr>
+            <w:tcW w:w="443" w:type="dxa"/>
+          </w:tcPr>
+          <w:p>
+            <w:pPr>
+              <w:rPr>
+                <w:sz w:val="18"/>
+                <w:szCs w:val="18"/>
+              </w:rPr>
+            </w:pPr>
+          </w:p>
+        </w:tc>
+        <w:tc>
+          <w:tcPr>
+            <w:tcW w:w="443" w:type="dxa"/>
+          </w:tcPr>
+          <w:p>
+            <w:pPr>
+              <w:rPr>
+                <w:sz w:val="18"/>
+                <w:szCs w:val="18"/>
+              </w:rPr>
+            </w:pPr>
+            <w:proofErr w:type="gramStart"/>
             <w:r>
               <w:rPr>
                 <w:sz w:val="18"/>
@@ -3505,32 +3673,34 @@
               </w:rPr>
               <w:t>mid</w:t>
             </w:r>
-          </w:p>
-        </w:tc>
-        <w:tc>
-          <w:tcPr>
-            <w:tcW w:w="443" w:type="dxa"/>
-          </w:tcPr>
-          <w:p>
-            <w:pPr>
-              <w:rPr>
-                <w:sz w:val="18"/>
-                <w:szCs w:val="18"/>
-              </w:rPr>
-            </w:pPr>
-          </w:p>
-        </w:tc>
-        <w:tc>
-          <w:tcPr>
-            <w:tcW w:w="443" w:type="dxa"/>
-          </w:tcPr>
-          <w:p>
-            <w:pPr>
-              <w:rPr>
-                <w:sz w:val="18"/>
-                <w:szCs w:val="18"/>
-              </w:rPr>
-            </w:pPr>
+            <w:proofErr w:type="gramEnd"/>
+          </w:p>
+        </w:tc>
+        <w:tc>
+          <w:tcPr>
+            <w:tcW w:w="443" w:type="dxa"/>
+          </w:tcPr>
+          <w:p>
+            <w:pPr>
+              <w:rPr>
+                <w:sz w:val="18"/>
+                <w:szCs w:val="18"/>
+              </w:rPr>
+            </w:pPr>
+          </w:p>
+        </w:tc>
+        <w:tc>
+          <w:tcPr>
+            <w:tcW w:w="443" w:type="dxa"/>
+          </w:tcPr>
+          <w:p>
+            <w:pPr>
+              <w:rPr>
+                <w:sz w:val="18"/>
+                <w:szCs w:val="18"/>
+              </w:rPr>
+            </w:pPr>
+            <w:proofErr w:type="gramStart"/>
             <w:r>
               <w:rPr>
                 <w:sz w:val="18"/>
@@ -3538,6 +3708,7 @@
               </w:rPr>
               <w:t>end</w:t>
             </w:r>
+            <w:proofErr w:type="gramEnd"/>
           </w:p>
         </w:tc>
       </w:tr>
@@ -3555,8 +3726,13 @@
       </w:r>
     </w:p>
     <w:p>
-      <w:r>
-        <w:t>mid=16</w:t>
+      <w:proofErr w:type="gramStart"/>
+      <w:r>
+        <w:t>mid</w:t>
+      </w:r>
+      <w:proofErr w:type="gramEnd"/>
+      <w:r>
+        <w:t>=16</w:t>
       </w:r>
     </w:p>
     <w:tbl>
@@ -4197,6 +4373,7 @@
                 <w:szCs w:val="18"/>
               </w:rPr>
             </w:pPr>
+            <w:proofErr w:type="gramStart"/>
             <w:r>
               <w:rPr>
                 <w:sz w:val="18"/>
@@ -4204,19 +4381,21 @@
               </w:rPr>
               <w:t>start</w:t>
             </w:r>
-          </w:p>
-        </w:tc>
-        <w:tc>
-          <w:tcPr>
-            <w:tcW w:w="443" w:type="dxa"/>
-          </w:tcPr>
-          <w:p>
-            <w:pPr>
-              <w:rPr>
-                <w:sz w:val="18"/>
-                <w:szCs w:val="18"/>
-              </w:rPr>
-            </w:pPr>
+            <w:proofErr w:type="gramEnd"/>
+          </w:p>
+        </w:tc>
+        <w:tc>
+          <w:tcPr>
+            <w:tcW w:w="443" w:type="dxa"/>
+          </w:tcPr>
+          <w:p>
+            <w:pPr>
+              <w:rPr>
+                <w:sz w:val="18"/>
+                <w:szCs w:val="18"/>
+              </w:rPr>
+            </w:pPr>
+            <w:proofErr w:type="gramStart"/>
             <w:r>
               <w:rPr>
                 <w:sz w:val="18"/>
@@ -4224,6 +4403,7 @@
               </w:rPr>
               <w:t>end</w:t>
             </w:r>
+            <w:proofErr w:type="gramEnd"/>
           </w:p>
         </w:tc>
         <w:tc>
@@ -4280,6 +4460,308 @@
     </w:p>
     <w:p/>
     <w:p/>
+    <w:p/>
+    <w:p/>
+    <w:p/>
+    <w:p/>
+    <w:p/>
+    <w:p/>
+    <w:p>
+      <w:pPr>
+        <w:pBdr>
+          <w:top w:val="single" w:sz="4" w:space="1" w:color="auto"/>
+        </w:pBdr>
+      </w:pPr>
+      <w:r>
+        <w:t>Ex. 0.21</w:t>
+      </w:r>
+    </w:p>
+    <w:p>
+      <w:pPr>
+        <w:pBdr>
+          <w:top w:val="single" w:sz="4" w:space="1" w:color="auto"/>
+        </w:pBdr>
+      </w:pPr>
+    </w:p>
+    <w:p>
+      <w:pPr>
+        <w:pBdr>
+          <w:top w:val="single" w:sz="4" w:space="1" w:color="auto"/>
+        </w:pBdr>
+      </w:pPr>
+      <w:r>
+        <w:t>For n = 1</w:t>
+      </w:r>
+      <w:r>
+        <w:t xml:space="preserve">, 2, </w:t>
+      </w:r>
+      <w:proofErr w:type="gramStart"/>
+      <w:r>
+        <w:t>3,</w:t>
+      </w:r>
+      <w:r>
+        <w:t>…10</w:t>
+      </w:r>
+      <w:proofErr w:type="gramEnd"/>
+      <w:r>
+        <w:t xml:space="preserve"> </w:t>
+      </w:r>
+    </w:p>
+    <w:p>
+      <w:pPr>
+        <w:pBdr>
+          <w:top w:val="single" w:sz="4" w:space="1" w:color="auto"/>
+        </w:pBdr>
+      </w:pPr>
+      <w:r>
+        <w:rPr>
+          <w:noProof/>
+        </w:rPr>
+        <w:drawing>
+          <wp:inline distT="0" distB="0" distL="0" distR="0" wp14:anchorId="5EC1A338" wp14:editId="2D7C5E70">
+            <wp:extent cx="3376245" cy="2006600"/>
+            <wp:effectExtent l="0" t="0" r="2540" b="0"/>
+            <wp:docPr id="5" name="Picture 5"/>
+            <wp:cNvGraphicFramePr>
+              <a:graphicFrameLocks xmlns:a="http://schemas.openxmlformats.org/drawingml/2006/main" noChangeAspect="1"/>
+            </wp:cNvGraphicFramePr>
+            <a:graphic xmlns:a="http://schemas.openxmlformats.org/drawingml/2006/main">
+              <a:graphicData uri="http://schemas.openxmlformats.org/drawingml/2006/picture">
+                <pic:pic xmlns:pic="http://schemas.openxmlformats.org/drawingml/2006/picture">
+                  <pic:nvPicPr>
+                    <pic:cNvPr id="0" name="Screen Shot 2023-01-09 at 11.50.58 AM.png"/>
+                    <pic:cNvPicPr/>
+                  </pic:nvPicPr>
+                  <pic:blipFill>
+                    <a:blip r:embed="rId7">
+                      <a:extLst>
+                        <a:ext uri="{28A0092B-C50C-407E-A947-70E740481C1C}">
+                          <a14:useLocalDpi xmlns:a14="http://schemas.microsoft.com/office/drawing/2010/main" val="0"/>
+                        </a:ext>
+                      </a:extLst>
+                    </a:blip>
+                    <a:stretch>
+                      <a:fillRect/>
+                    </a:stretch>
+                  </pic:blipFill>
+                  <pic:spPr>
+                    <a:xfrm>
+                      <a:off x="0" y="0"/>
+                      <a:ext cx="3376465" cy="2006730"/>
+                    </a:xfrm>
+                    <a:prstGeom prst="rect">
+                      <a:avLst/>
+                    </a:prstGeom>
+                  </pic:spPr>
+                </pic:pic>
+              </a:graphicData>
+            </a:graphic>
+          </wp:inline>
+        </w:drawing>
+      </w:r>
+    </w:p>
+    <w:p>
+      <w:pPr>
+        <w:pBdr>
+          <w:top w:val="single" w:sz="4" w:space="1" w:color="auto"/>
+        </w:pBdr>
+      </w:pPr>
+    </w:p>
+    <w:p/>
+    <w:p/>
+    <w:p>
+      <w:pPr>
+        <w:pBdr>
+          <w:top w:val="single" w:sz="4" w:space="1" w:color="auto"/>
+        </w:pBdr>
+      </w:pPr>
+      <w:r>
+        <w:t>Ex. 0.21</w:t>
+      </w:r>
+    </w:p>
+    <w:p>
+      <w:pPr>
+        <w:pBdr>
+          <w:top w:val="single" w:sz="4" w:space="1" w:color="auto"/>
+        </w:pBdr>
+      </w:pPr>
+    </w:p>
+    <w:p>
+      <w:pPr>
+        <w:pBdr>
+          <w:top w:val="single" w:sz="4" w:space="1" w:color="auto"/>
+        </w:pBdr>
+      </w:pPr>
+      <w:r>
+        <w:t xml:space="preserve">For n=10, 20, </w:t>
+      </w:r>
+      <w:proofErr w:type="gramStart"/>
+      <w:r>
+        <w:t>30,…100</w:t>
+      </w:r>
+      <w:proofErr w:type="gramEnd"/>
+    </w:p>
+    <w:p>
+      <w:pPr>
+        <w:pBdr>
+          <w:top w:val="single" w:sz="4" w:space="1" w:color="auto"/>
+        </w:pBdr>
+      </w:pPr>
+      <w:r>
+        <w:rPr>
+          <w:noProof/>
+        </w:rPr>
+        <w:drawing>
+          <wp:inline distT="0" distB="0" distL="0" distR="0" wp14:anchorId="3B25E693" wp14:editId="22E497EF">
+            <wp:extent cx="3429000" cy="2055019"/>
+            <wp:effectExtent l="0" t="0" r="0" b="2540"/>
+            <wp:docPr id="4" name="Picture 4"/>
+            <wp:cNvGraphicFramePr>
+              <a:graphicFrameLocks xmlns:a="http://schemas.openxmlformats.org/drawingml/2006/main" noChangeAspect="1"/>
+            </wp:cNvGraphicFramePr>
+            <a:graphic xmlns:a="http://schemas.openxmlformats.org/drawingml/2006/main">
+              <a:graphicData uri="http://schemas.openxmlformats.org/drawingml/2006/picture">
+                <pic:pic xmlns:pic="http://schemas.openxmlformats.org/drawingml/2006/picture">
+                  <pic:nvPicPr>
+                    <pic:cNvPr id="0" name="Screen Shot 2023-01-09 at 11.49.20 AM.png"/>
+                    <pic:cNvPicPr/>
+                  </pic:nvPicPr>
+                  <pic:blipFill>
+                    <a:blip r:embed="rId8">
+                      <a:extLst>
+                        <a:ext uri="{28A0092B-C50C-407E-A947-70E740481C1C}">
+                          <a14:useLocalDpi xmlns:a14="http://schemas.microsoft.com/office/drawing/2010/main" val="0"/>
+                        </a:ext>
+                      </a:extLst>
+                    </a:blip>
+                    <a:stretch>
+                      <a:fillRect/>
+                    </a:stretch>
+                  </pic:blipFill>
+                  <pic:spPr>
+                    <a:xfrm>
+                      <a:off x="0" y="0"/>
+                      <a:ext cx="3429000" cy="2055019"/>
+                    </a:xfrm>
+                    <a:prstGeom prst="rect">
+                      <a:avLst/>
+                    </a:prstGeom>
+                  </pic:spPr>
+                </pic:pic>
+              </a:graphicData>
+            </a:graphic>
+          </wp:inline>
+        </w:drawing>
+      </w:r>
+    </w:p>
+    <w:p/>
+    <w:p>
+      <w:pPr>
+        <w:rPr>
+          <w:b/>
+        </w:rPr>
+      </w:pPr>
+      <w:r>
+        <w:t xml:space="preserve">When </w:t>
+      </w:r>
+      <w:proofErr w:type="spellStart"/>
+      <w:r>
+        <w:t>nLow</w:t>
+      </w:r>
+      <w:proofErr w:type="spellEnd"/>
+      <w:r>
+        <w:t xml:space="preserve">=10, </w:t>
+      </w:r>
+      <w:proofErr w:type="spellStart"/>
+      <w:r>
+        <w:t>nHigh</w:t>
+      </w:r>
+      <w:proofErr w:type="spellEnd"/>
+      <w:r>
+        <w:t xml:space="preserve">=100, and </w:t>
+      </w:r>
+      <w:proofErr w:type="spellStart"/>
+      <w:r>
+        <w:t>nStep</w:t>
+      </w:r>
+      <w:proofErr w:type="spellEnd"/>
+      <w:r>
+        <w:t xml:space="preserve">=10, the third algorithm becomes better than the first at </w:t>
+      </w:r>
+      <w:r>
+        <w:rPr>
+          <w:b/>
+        </w:rPr>
+        <w:t>value 30.</w:t>
+      </w:r>
+    </w:p>
+    <w:p/>
+    <w:p>
+      <w:r>
+        <w:t xml:space="preserve">To refine the analysis, I changed </w:t>
+      </w:r>
+      <w:proofErr w:type="spellStart"/>
+      <w:r>
+        <w:t>nStep</w:t>
+      </w:r>
+      <w:proofErr w:type="spellEnd"/>
+      <w:r>
+        <w:t xml:space="preserve"> to 1. </w:t>
+      </w:r>
+      <w:r>
+        <w:t xml:space="preserve">When </w:t>
+      </w:r>
+      <w:proofErr w:type="spellStart"/>
+      <w:r>
+        <w:t>nLow</w:t>
+      </w:r>
+      <w:proofErr w:type="spellEnd"/>
+      <w:r>
+        <w:t xml:space="preserve">=10, </w:t>
+      </w:r>
+      <w:proofErr w:type="spellStart"/>
+      <w:r>
+        <w:t>nHigh</w:t>
+      </w:r>
+      <w:proofErr w:type="spellEnd"/>
+      <w:r>
+        <w:t xml:space="preserve">=100, and </w:t>
+      </w:r>
+      <w:proofErr w:type="spellStart"/>
+      <w:r>
+        <w:t>nStep</w:t>
+      </w:r>
+      <w:proofErr w:type="spellEnd"/>
+      <w:r>
+        <w:t>=1</w:t>
+      </w:r>
+      <w:r>
+        <w:t xml:space="preserve">, the third algorithm becomes better than the first at </w:t>
+      </w:r>
+      <w:r>
+        <w:rPr>
+          <w:b/>
+        </w:rPr>
+        <w:t xml:space="preserve">value </w:t>
+      </w:r>
+      <w:r>
+        <w:rPr>
+          <w:b/>
+        </w:rPr>
+        <w:t>26</w:t>
+      </w:r>
+      <w:r>
+        <w:rPr>
+          <w:b/>
+        </w:rPr>
+        <w:t>.</w:t>
+      </w:r>
+    </w:p>
+    <w:p/>
+    <w:p>
+      <w:bookmarkStart w:id="0" w:name="_GoBack"/>
+      <w:bookmarkEnd w:id="0"/>
+    </w:p>
     <w:sectPr>
       <w:pgSz w:w="12240" w:h="15840"/>
       <w:pgMar w:top="1440" w:right="1800" w:bottom="1440" w:left="1800" w:header="720" w:footer="720" w:gutter="0"/>
@@ -4464,11 +4946,100 @@
       </w:pPr>
     </w:lvl>
   </w:abstractNum>
+  <w:abstractNum w:abstractNumId="2">
+    <w:nsid w:val="6D1D501E"/>
+    <w:multiLevelType w:val="hybridMultilevel"/>
+    <w:tmpl w:val="B0E24868"/>
+    <w:lvl w:ilvl="0" w:tplc="0409000F">
+      <w:start w:val="1"/>
+      <w:numFmt w:val="decimal"/>
+      <w:lvlText w:val="%1."/>
+      <w:lvlJc w:val="left"/>
+      <w:pPr>
+        <w:ind w:left="720" w:hanging="360"/>
+      </w:pPr>
+    </w:lvl>
+    <w:lvl w:ilvl="1" w:tplc="04090019" w:tentative="1">
+      <w:start w:val="1"/>
+      <w:numFmt w:val="lowerLetter"/>
+      <w:lvlText w:val="%2."/>
+      <w:lvlJc w:val="left"/>
+      <w:pPr>
+        <w:ind w:left="1440" w:hanging="360"/>
+      </w:pPr>
+    </w:lvl>
+    <w:lvl w:ilvl="2" w:tplc="0409001B" w:tentative="1">
+      <w:start w:val="1"/>
+      <w:numFmt w:val="lowerRoman"/>
+      <w:lvlText w:val="%3."/>
+      <w:lvlJc w:val="right"/>
+      <w:pPr>
+        <w:ind w:left="2160" w:hanging="180"/>
+      </w:pPr>
+    </w:lvl>
+    <w:lvl w:ilvl="3" w:tplc="0409000F" w:tentative="1">
+      <w:start w:val="1"/>
+      <w:numFmt w:val="decimal"/>
+      <w:lvlText w:val="%4."/>
+      <w:lvlJc w:val="left"/>
+      <w:pPr>
+        <w:ind w:left="2880" w:hanging="360"/>
+      </w:pPr>
+    </w:lvl>
+    <w:lvl w:ilvl="4" w:tplc="04090019" w:tentative="1">
+      <w:start w:val="1"/>
+      <w:numFmt w:val="lowerLetter"/>
+      <w:lvlText w:val="%5."/>
+      <w:lvlJc w:val="left"/>
+      <w:pPr>
+        <w:ind w:left="3600" w:hanging="360"/>
+      </w:pPr>
+    </w:lvl>
+    <w:lvl w:ilvl="5" w:tplc="0409001B" w:tentative="1">
+      <w:start w:val="1"/>
+      <w:numFmt w:val="lowerRoman"/>
+      <w:lvlText w:val="%6."/>
+      <w:lvlJc w:val="right"/>
+      <w:pPr>
+        <w:ind w:left="4320" w:hanging="180"/>
+      </w:pPr>
+    </w:lvl>
+    <w:lvl w:ilvl="6" w:tplc="0409000F" w:tentative="1">
+      <w:start w:val="1"/>
+      <w:numFmt w:val="decimal"/>
+      <w:lvlText w:val="%7."/>
+      <w:lvlJc w:val="left"/>
+      <w:pPr>
+        <w:ind w:left="5040" w:hanging="360"/>
+      </w:pPr>
+    </w:lvl>
+    <w:lvl w:ilvl="7" w:tplc="04090019" w:tentative="1">
+      <w:start w:val="1"/>
+      <w:numFmt w:val="lowerLetter"/>
+      <w:lvlText w:val="%8."/>
+      <w:lvlJc w:val="left"/>
+      <w:pPr>
+        <w:ind w:left="5760" w:hanging="360"/>
+      </w:pPr>
+    </w:lvl>
+    <w:lvl w:ilvl="8" w:tplc="0409001B" w:tentative="1">
+      <w:start w:val="1"/>
+      <w:numFmt w:val="lowerRoman"/>
+      <w:lvlText w:val="%9."/>
+      <w:lvlJc w:val="right"/>
+      <w:pPr>
+        <w:ind w:left="6480" w:hanging="180"/>
+      </w:pPr>
+    </w:lvl>
+  </w:abstractNum>
   <w:num w:numId="1">
     <w:abstractNumId w:val="0"/>
   </w:num>
   <w:num w:numId="2">
     <w:abstractNumId w:val="1"/>
+  </w:num>
+  <w:num w:numId="3">
+    <w:abstractNumId w:val="2"/>
   </w:num>
 </w:numbering>
 </file>

</xml_diff>

<commit_message>
adde FunctionExamples3 and Ex. 0.28
</commit_message>
<xml_diff>
--- a/module0.docx
+++ b/module0.docx
@@ -42,8 +42,23 @@
           <w:top w:val="single" w:sz="4" w:space="1" w:color="auto"/>
         </w:pBdr>
       </w:pPr>
-      <w:r>
-        <w:t>makeArray (int size) with size=5</w:t>
+      <w:proofErr w:type="spellStart"/>
+      <w:proofErr w:type="gramStart"/>
+      <w:r>
+        <w:t>makeArray</w:t>
+      </w:r>
+      <w:proofErr w:type="spellEnd"/>
+      <w:proofErr w:type="gramEnd"/>
+      <w:r>
+        <w:t xml:space="preserve"> (</w:t>
+      </w:r>
+      <w:proofErr w:type="spellStart"/>
+      <w:r>
+        <w:t>int</w:t>
+      </w:r>
+      <w:proofErr w:type="spellEnd"/>
+      <w:r>
+        <w:t xml:space="preserve"> size) with size=5</w:t>
       </w:r>
     </w:p>
     <w:p>
@@ -75,12 +90,16 @@
                 <w:b/>
               </w:rPr>
             </w:pPr>
+            <w:proofErr w:type="spellStart"/>
+            <w:proofErr w:type="gramStart"/>
             <w:r>
               <w:rPr>
                 <w:b/>
               </w:rPr>
               <w:t>i</w:t>
             </w:r>
+            <w:proofErr w:type="spellEnd"/>
+            <w:proofErr w:type="gramEnd"/>
           </w:p>
         </w:tc>
         <w:tc>
@@ -94,11 +113,27 @@
                 <w:b/>
               </w:rPr>
             </w:pPr>
+            <w:proofErr w:type="gramStart"/>
             <w:r>
               <w:rPr>
                 <w:b/>
               </w:rPr>
-              <w:t>A[i]</w:t>
+              <w:t>A[</w:t>
+            </w:r>
+            <w:proofErr w:type="spellStart"/>
+            <w:proofErr w:type="gramEnd"/>
+            <w:r>
+              <w:rPr>
+                <w:b/>
+              </w:rPr>
+              <w:t>i</w:t>
+            </w:r>
+            <w:proofErr w:type="spellEnd"/>
+            <w:r>
+              <w:rPr>
+                <w:b/>
+              </w:rPr>
+              <w:t>]</w:t>
             </w:r>
           </w:p>
         </w:tc>
@@ -382,12 +417,28 @@
     </w:p>
     <w:p>
       <w:r>
-        <w:t>Found=true  Time taken: 0</w:t>
-      </w:r>
-    </w:p>
-    <w:p>
-      <w:r>
-        <w:t>Found2=true  Time taken: 0</w:t>
+        <w:t>Found=</w:t>
+      </w:r>
+      <w:proofErr w:type="gramStart"/>
+      <w:r>
+        <w:t>true  Time</w:t>
+      </w:r>
+      <w:proofErr w:type="gramEnd"/>
+      <w:r>
+        <w:t xml:space="preserve"> taken: 0</w:t>
+      </w:r>
+    </w:p>
+    <w:p>
+      <w:r>
+        <w:t>Found2=</w:t>
+      </w:r>
+      <w:proofErr w:type="gramStart"/>
+      <w:r>
+        <w:t>true  Time</w:t>
+      </w:r>
+      <w:proofErr w:type="gramEnd"/>
+      <w:r>
+        <w:t xml:space="preserve"> taken: 0</w:t>
       </w:r>
     </w:p>
     <w:p/>
@@ -404,12 +455,28 @@
     </w:p>
     <w:p>
       <w:r>
-        <w:t>Found=true  Time taken: 0</w:t>
-      </w:r>
-    </w:p>
-    <w:p>
-      <w:r>
-        <w:t>Found2=true  Time taken: 0</w:t>
+        <w:t>Found=</w:t>
+      </w:r>
+      <w:proofErr w:type="gramStart"/>
+      <w:r>
+        <w:t>true  Time</w:t>
+      </w:r>
+      <w:proofErr w:type="gramEnd"/>
+      <w:r>
+        <w:t xml:space="preserve"> taken: 0</w:t>
+      </w:r>
+    </w:p>
+    <w:p>
+      <w:r>
+        <w:t>Found2=</w:t>
+      </w:r>
+      <w:proofErr w:type="gramStart"/>
+      <w:r>
+        <w:t>true  Time</w:t>
+      </w:r>
+      <w:proofErr w:type="gramEnd"/>
+      <w:r>
+        <w:t xml:space="preserve"> taken: 0</w:t>
       </w:r>
     </w:p>
     <w:p/>
@@ -426,12 +493,28 @@
     </w:p>
     <w:p>
       <w:r>
-        <w:t>Found=true  Time taken: 2</w:t>
-      </w:r>
-    </w:p>
-    <w:p>
-      <w:r>
-        <w:t>Found2=true  Time taken: 0</w:t>
+        <w:t>Found=</w:t>
+      </w:r>
+      <w:proofErr w:type="gramStart"/>
+      <w:r>
+        <w:t>true  Time</w:t>
+      </w:r>
+      <w:proofErr w:type="gramEnd"/>
+      <w:r>
+        <w:t xml:space="preserve"> taken: 2</w:t>
+      </w:r>
+    </w:p>
+    <w:p>
+      <w:r>
+        <w:t>Found2=</w:t>
+      </w:r>
+      <w:proofErr w:type="gramStart"/>
+      <w:r>
+        <w:t>true  Time</w:t>
+      </w:r>
+      <w:proofErr w:type="gramEnd"/>
+      <w:r>
+        <w:t xml:space="preserve"> taken: 0</w:t>
       </w:r>
     </w:p>
     <w:p/>
@@ -470,13 +553,23 @@
       </w:r>
     </w:p>
     <w:p>
-      <w:r>
-        <w:t>start=0 end=19</w:t>
-      </w:r>
-    </w:p>
-    <w:p>
-      <w:r>
-        <w:t>mid=9</w:t>
+      <w:proofErr w:type="gramStart"/>
+      <w:r>
+        <w:t>start</w:t>
+      </w:r>
+      <w:proofErr w:type="gramEnd"/>
+      <w:r>
+        <w:t>=0 end=19</w:t>
+      </w:r>
+    </w:p>
+    <w:p>
+      <w:proofErr w:type="gramStart"/>
+      <w:r>
+        <w:t>mid</w:t>
+      </w:r>
+      <w:proofErr w:type="gramEnd"/>
+      <w:r>
+        <w:t>=9</w:t>
       </w:r>
     </w:p>
     <w:p/>
@@ -486,13 +579,23 @@
       </w:r>
     </w:p>
     <w:p>
-      <w:r>
-        <w:t>start=0 end=8</w:t>
-      </w:r>
-    </w:p>
-    <w:p>
-      <w:r>
-        <w:t>mid=4</w:t>
+      <w:proofErr w:type="gramStart"/>
+      <w:r>
+        <w:t>start</w:t>
+      </w:r>
+      <w:proofErr w:type="gramEnd"/>
+      <w:r>
+        <w:t>=0 end=8</w:t>
+      </w:r>
+    </w:p>
+    <w:p>
+      <w:proofErr w:type="gramStart"/>
+      <w:r>
+        <w:t>mid</w:t>
+      </w:r>
+      <w:proofErr w:type="gramEnd"/>
+      <w:r>
+        <w:t>=4</w:t>
       </w:r>
     </w:p>
     <w:p/>
@@ -502,13 +605,23 @@
       </w:r>
     </w:p>
     <w:p>
-      <w:r>
-        <w:t>start=5 end=8</w:t>
-      </w:r>
-    </w:p>
-    <w:p>
-      <w:r>
-        <w:t>mid=6</w:t>
+      <w:proofErr w:type="gramStart"/>
+      <w:r>
+        <w:t>start</w:t>
+      </w:r>
+      <w:proofErr w:type="gramEnd"/>
+      <w:r>
+        <w:t>=5 end=8</w:t>
+      </w:r>
+    </w:p>
+    <w:p>
+      <w:proofErr w:type="gramStart"/>
+      <w:r>
+        <w:t>mid</w:t>
+      </w:r>
+      <w:proofErr w:type="gramEnd"/>
+      <w:r>
+        <w:t>=6</w:t>
       </w:r>
     </w:p>
     <w:p/>
@@ -518,13 +631,23 @@
       </w:r>
     </w:p>
     <w:p>
-      <w:r>
-        <w:t>start=5 end=5</w:t>
-      </w:r>
-    </w:p>
-    <w:p>
-      <w:r>
-        <w:t>mid=5</w:t>
+      <w:proofErr w:type="gramStart"/>
+      <w:r>
+        <w:t>start</w:t>
+      </w:r>
+      <w:proofErr w:type="gramEnd"/>
+      <w:r>
+        <w:t>=5 end=5</w:t>
+      </w:r>
+    </w:p>
+    <w:p>
+      <w:proofErr w:type="gramStart"/>
+      <w:r>
+        <w:t>mid</w:t>
+      </w:r>
+      <w:proofErr w:type="gramEnd"/>
+      <w:r>
+        <w:t>=5</w:t>
       </w:r>
     </w:p>
     <w:p/>
@@ -539,7 +662,15 @@
         <w:t xml:space="preserve"> and before the last</w:t>
       </w:r>
       <w:r>
-        <w:t>, the searched range is halved by readjusting the values of start or end, depending of whether the searched value may appear before or after mid.</w:t>
+        <w:t xml:space="preserve">, </w:t>
+      </w:r>
+      <w:proofErr w:type="gramStart"/>
+      <w:r>
+        <w:t>the searched range is halved by readjusting the values of start or end, depending of whether the searched value may appear before or after mid</w:t>
+      </w:r>
+      <w:proofErr w:type="gramEnd"/>
+      <w:r>
+        <w:t>.</w:t>
       </w:r>
     </w:p>
     <w:p/>
@@ -1044,6 +1175,7 @@
                 <w:szCs w:val="18"/>
               </w:rPr>
             </w:pPr>
+            <w:proofErr w:type="gramStart"/>
             <w:r>
               <w:rPr>
                 <w:sz w:val="18"/>
@@ -1051,6 +1183,7 @@
               </w:rPr>
               <w:t>start</w:t>
             </w:r>
+            <w:proofErr w:type="gramEnd"/>
           </w:p>
         </w:tc>
         <w:tc>
@@ -1298,6 +1431,7 @@
                 <w:szCs w:val="18"/>
               </w:rPr>
             </w:pPr>
+            <w:proofErr w:type="gramStart"/>
             <w:r>
               <w:rPr>
                 <w:sz w:val="18"/>
@@ -1305,6 +1439,7 @@
               </w:rPr>
               <w:t>end</w:t>
             </w:r>
+            <w:proofErr w:type="gramEnd"/>
           </w:p>
         </w:tc>
       </w:tr>
@@ -1329,8 +1464,13 @@
           <w:top w:val="single" w:sz="4" w:space="1" w:color="auto"/>
         </w:pBdr>
       </w:pPr>
-      <w:r>
-        <w:t>while (start &lt;= end)</w:t>
+      <w:proofErr w:type="gramStart"/>
+      <w:r>
+        <w:t>while</w:t>
+      </w:r>
+      <w:proofErr w:type="gramEnd"/>
+      <w:r>
+        <w:t xml:space="preserve"> (start &lt;= end)</w:t>
       </w:r>
     </w:p>
     <w:p>
@@ -1356,8 +1496,13 @@
           <w:top w:val="single" w:sz="4" w:space="1" w:color="auto"/>
         </w:pBdr>
       </w:pPr>
-      <w:r>
-        <w:t>mid = 10</w:t>
+      <w:proofErr w:type="gramStart"/>
+      <w:r>
+        <w:t>mid</w:t>
+      </w:r>
+      <w:proofErr w:type="gramEnd"/>
+      <w:r>
+        <w:t xml:space="preserve"> = 10</w:t>
       </w:r>
     </w:p>
     <w:tbl>
@@ -1803,6 +1948,7 @@
                 <w:szCs w:val="18"/>
               </w:rPr>
             </w:pPr>
+            <w:proofErr w:type="gramStart"/>
             <w:r>
               <w:rPr>
                 <w:sz w:val="18"/>
@@ -1810,6 +1956,7 @@
               </w:rPr>
               <w:t>start</w:t>
             </w:r>
+            <w:proofErr w:type="gramEnd"/>
           </w:p>
         </w:tc>
         <w:tc>
@@ -1927,6 +2074,7 @@
                 <w:szCs w:val="18"/>
               </w:rPr>
             </w:pPr>
+            <w:proofErr w:type="gramStart"/>
             <w:r>
               <w:rPr>
                 <w:sz w:val="18"/>
@@ -1934,136 +2082,138 @@
               </w:rPr>
               <w:t>mid</w:t>
             </w:r>
-          </w:p>
-        </w:tc>
-        <w:tc>
-          <w:tcPr>
-            <w:tcW w:w="443" w:type="dxa"/>
-          </w:tcPr>
-          <w:p>
-            <w:pPr>
-              <w:rPr>
-                <w:sz w:val="18"/>
-                <w:szCs w:val="18"/>
-              </w:rPr>
-            </w:pPr>
-          </w:p>
-        </w:tc>
-        <w:tc>
-          <w:tcPr>
-            <w:tcW w:w="443" w:type="dxa"/>
-          </w:tcPr>
-          <w:p>
-            <w:pPr>
-              <w:rPr>
-                <w:sz w:val="18"/>
-                <w:szCs w:val="18"/>
-              </w:rPr>
-            </w:pPr>
-          </w:p>
-        </w:tc>
-        <w:tc>
-          <w:tcPr>
-            <w:tcW w:w="443" w:type="dxa"/>
-          </w:tcPr>
-          <w:p>
-            <w:pPr>
-              <w:rPr>
-                <w:sz w:val="18"/>
-                <w:szCs w:val="18"/>
-              </w:rPr>
-            </w:pPr>
-          </w:p>
-        </w:tc>
-        <w:tc>
-          <w:tcPr>
-            <w:tcW w:w="443" w:type="dxa"/>
-          </w:tcPr>
-          <w:p>
-            <w:pPr>
-              <w:rPr>
-                <w:sz w:val="18"/>
-                <w:szCs w:val="18"/>
-              </w:rPr>
-            </w:pPr>
-          </w:p>
-        </w:tc>
-        <w:tc>
-          <w:tcPr>
-            <w:tcW w:w="443" w:type="dxa"/>
-          </w:tcPr>
-          <w:p>
-            <w:pPr>
-              <w:rPr>
-                <w:sz w:val="18"/>
-                <w:szCs w:val="18"/>
-              </w:rPr>
-            </w:pPr>
-          </w:p>
-        </w:tc>
-        <w:tc>
-          <w:tcPr>
-            <w:tcW w:w="443" w:type="dxa"/>
-          </w:tcPr>
-          <w:p>
-            <w:pPr>
-              <w:rPr>
-                <w:sz w:val="18"/>
-                <w:szCs w:val="18"/>
-              </w:rPr>
-            </w:pPr>
-          </w:p>
-        </w:tc>
-        <w:tc>
-          <w:tcPr>
-            <w:tcW w:w="443" w:type="dxa"/>
-          </w:tcPr>
-          <w:p>
-            <w:pPr>
-              <w:rPr>
-                <w:sz w:val="18"/>
-                <w:szCs w:val="18"/>
-              </w:rPr>
-            </w:pPr>
-          </w:p>
-        </w:tc>
-        <w:tc>
-          <w:tcPr>
-            <w:tcW w:w="443" w:type="dxa"/>
-          </w:tcPr>
-          <w:p>
-            <w:pPr>
-              <w:rPr>
-                <w:sz w:val="18"/>
-                <w:szCs w:val="18"/>
-              </w:rPr>
-            </w:pPr>
-          </w:p>
-        </w:tc>
-        <w:tc>
-          <w:tcPr>
-            <w:tcW w:w="443" w:type="dxa"/>
-          </w:tcPr>
-          <w:p>
-            <w:pPr>
-              <w:rPr>
-                <w:sz w:val="18"/>
-                <w:szCs w:val="18"/>
-              </w:rPr>
-            </w:pPr>
-          </w:p>
-        </w:tc>
-        <w:tc>
-          <w:tcPr>
-            <w:tcW w:w="443" w:type="dxa"/>
-          </w:tcPr>
-          <w:p>
-            <w:pPr>
-              <w:rPr>
-                <w:sz w:val="18"/>
-                <w:szCs w:val="18"/>
-              </w:rPr>
-            </w:pPr>
+            <w:proofErr w:type="gramEnd"/>
+          </w:p>
+        </w:tc>
+        <w:tc>
+          <w:tcPr>
+            <w:tcW w:w="443" w:type="dxa"/>
+          </w:tcPr>
+          <w:p>
+            <w:pPr>
+              <w:rPr>
+                <w:sz w:val="18"/>
+                <w:szCs w:val="18"/>
+              </w:rPr>
+            </w:pPr>
+          </w:p>
+        </w:tc>
+        <w:tc>
+          <w:tcPr>
+            <w:tcW w:w="443" w:type="dxa"/>
+          </w:tcPr>
+          <w:p>
+            <w:pPr>
+              <w:rPr>
+                <w:sz w:val="18"/>
+                <w:szCs w:val="18"/>
+              </w:rPr>
+            </w:pPr>
+          </w:p>
+        </w:tc>
+        <w:tc>
+          <w:tcPr>
+            <w:tcW w:w="443" w:type="dxa"/>
+          </w:tcPr>
+          <w:p>
+            <w:pPr>
+              <w:rPr>
+                <w:sz w:val="18"/>
+                <w:szCs w:val="18"/>
+              </w:rPr>
+            </w:pPr>
+          </w:p>
+        </w:tc>
+        <w:tc>
+          <w:tcPr>
+            <w:tcW w:w="443" w:type="dxa"/>
+          </w:tcPr>
+          <w:p>
+            <w:pPr>
+              <w:rPr>
+                <w:sz w:val="18"/>
+                <w:szCs w:val="18"/>
+              </w:rPr>
+            </w:pPr>
+          </w:p>
+        </w:tc>
+        <w:tc>
+          <w:tcPr>
+            <w:tcW w:w="443" w:type="dxa"/>
+          </w:tcPr>
+          <w:p>
+            <w:pPr>
+              <w:rPr>
+                <w:sz w:val="18"/>
+                <w:szCs w:val="18"/>
+              </w:rPr>
+            </w:pPr>
+          </w:p>
+        </w:tc>
+        <w:tc>
+          <w:tcPr>
+            <w:tcW w:w="443" w:type="dxa"/>
+          </w:tcPr>
+          <w:p>
+            <w:pPr>
+              <w:rPr>
+                <w:sz w:val="18"/>
+                <w:szCs w:val="18"/>
+              </w:rPr>
+            </w:pPr>
+          </w:p>
+        </w:tc>
+        <w:tc>
+          <w:tcPr>
+            <w:tcW w:w="443" w:type="dxa"/>
+          </w:tcPr>
+          <w:p>
+            <w:pPr>
+              <w:rPr>
+                <w:sz w:val="18"/>
+                <w:szCs w:val="18"/>
+              </w:rPr>
+            </w:pPr>
+          </w:p>
+        </w:tc>
+        <w:tc>
+          <w:tcPr>
+            <w:tcW w:w="443" w:type="dxa"/>
+          </w:tcPr>
+          <w:p>
+            <w:pPr>
+              <w:rPr>
+                <w:sz w:val="18"/>
+                <w:szCs w:val="18"/>
+              </w:rPr>
+            </w:pPr>
+          </w:p>
+        </w:tc>
+        <w:tc>
+          <w:tcPr>
+            <w:tcW w:w="443" w:type="dxa"/>
+          </w:tcPr>
+          <w:p>
+            <w:pPr>
+              <w:rPr>
+                <w:sz w:val="18"/>
+                <w:szCs w:val="18"/>
+              </w:rPr>
+            </w:pPr>
+          </w:p>
+        </w:tc>
+        <w:tc>
+          <w:tcPr>
+            <w:tcW w:w="443" w:type="dxa"/>
+          </w:tcPr>
+          <w:p>
+            <w:pPr>
+              <w:rPr>
+                <w:sz w:val="18"/>
+                <w:szCs w:val="18"/>
+              </w:rPr>
+            </w:pPr>
+            <w:proofErr w:type="gramStart"/>
             <w:r>
               <w:rPr>
                 <w:sz w:val="18"/>
@@ -2071,6 +2221,7 @@
               </w:rPr>
               <w:t>end</w:t>
             </w:r>
+            <w:proofErr w:type="gramEnd"/>
           </w:p>
         </w:tc>
       </w:tr>
@@ -2088,8 +2239,13 @@
       </w:r>
     </w:p>
     <w:p>
-      <w:r>
-        <w:t>mid = 11</w:t>
+      <w:proofErr w:type="gramStart"/>
+      <w:r>
+        <w:t>mid</w:t>
+      </w:r>
+      <w:proofErr w:type="gramEnd"/>
+      <w:r>
+        <w:t xml:space="preserve"> = 11</w:t>
       </w:r>
     </w:p>
     <w:tbl>
@@ -2665,6 +2821,7 @@
                 <w:szCs w:val="18"/>
               </w:rPr>
             </w:pPr>
+            <w:proofErr w:type="gramStart"/>
             <w:r>
               <w:rPr>
                 <w:sz w:val="18"/>
@@ -2672,58 +2829,60 @@
               </w:rPr>
               <w:t>start</w:t>
             </w:r>
-          </w:p>
-        </w:tc>
-        <w:tc>
-          <w:tcPr>
-            <w:tcW w:w="443" w:type="dxa"/>
-          </w:tcPr>
-          <w:p>
-            <w:pPr>
-              <w:rPr>
-                <w:sz w:val="18"/>
-                <w:szCs w:val="18"/>
-              </w:rPr>
-            </w:pPr>
-          </w:p>
-        </w:tc>
-        <w:tc>
-          <w:tcPr>
-            <w:tcW w:w="443" w:type="dxa"/>
-          </w:tcPr>
-          <w:p>
-            <w:pPr>
-              <w:rPr>
-                <w:sz w:val="18"/>
-                <w:szCs w:val="18"/>
-              </w:rPr>
-            </w:pPr>
-          </w:p>
-        </w:tc>
-        <w:tc>
-          <w:tcPr>
-            <w:tcW w:w="443" w:type="dxa"/>
-          </w:tcPr>
-          <w:p>
-            <w:pPr>
-              <w:rPr>
-                <w:sz w:val="18"/>
-                <w:szCs w:val="18"/>
-              </w:rPr>
-            </w:pPr>
-          </w:p>
-        </w:tc>
-        <w:tc>
-          <w:tcPr>
-            <w:tcW w:w="443" w:type="dxa"/>
-          </w:tcPr>
-          <w:p>
-            <w:pPr>
-              <w:rPr>
-                <w:sz w:val="18"/>
-                <w:szCs w:val="18"/>
-              </w:rPr>
-            </w:pPr>
+            <w:proofErr w:type="gramEnd"/>
+          </w:p>
+        </w:tc>
+        <w:tc>
+          <w:tcPr>
+            <w:tcW w:w="443" w:type="dxa"/>
+          </w:tcPr>
+          <w:p>
+            <w:pPr>
+              <w:rPr>
+                <w:sz w:val="18"/>
+                <w:szCs w:val="18"/>
+              </w:rPr>
+            </w:pPr>
+          </w:p>
+        </w:tc>
+        <w:tc>
+          <w:tcPr>
+            <w:tcW w:w="443" w:type="dxa"/>
+          </w:tcPr>
+          <w:p>
+            <w:pPr>
+              <w:rPr>
+                <w:sz w:val="18"/>
+                <w:szCs w:val="18"/>
+              </w:rPr>
+            </w:pPr>
+          </w:p>
+        </w:tc>
+        <w:tc>
+          <w:tcPr>
+            <w:tcW w:w="443" w:type="dxa"/>
+          </w:tcPr>
+          <w:p>
+            <w:pPr>
+              <w:rPr>
+                <w:sz w:val="18"/>
+                <w:szCs w:val="18"/>
+              </w:rPr>
+            </w:pPr>
+          </w:p>
+        </w:tc>
+        <w:tc>
+          <w:tcPr>
+            <w:tcW w:w="443" w:type="dxa"/>
+          </w:tcPr>
+          <w:p>
+            <w:pPr>
+              <w:rPr>
+                <w:sz w:val="18"/>
+                <w:szCs w:val="18"/>
+              </w:rPr>
+            </w:pPr>
+            <w:proofErr w:type="gramStart"/>
             <w:r>
               <w:rPr>
                 <w:sz w:val="18"/>
@@ -2731,71 +2890,73 @@
               </w:rPr>
               <w:t>mid</w:t>
             </w:r>
-          </w:p>
-        </w:tc>
-        <w:tc>
-          <w:tcPr>
-            <w:tcW w:w="443" w:type="dxa"/>
-          </w:tcPr>
-          <w:p>
-            <w:pPr>
-              <w:rPr>
-                <w:sz w:val="18"/>
-                <w:szCs w:val="18"/>
-              </w:rPr>
-            </w:pPr>
-          </w:p>
-        </w:tc>
-        <w:tc>
-          <w:tcPr>
-            <w:tcW w:w="443" w:type="dxa"/>
-          </w:tcPr>
-          <w:p>
-            <w:pPr>
-              <w:rPr>
-                <w:sz w:val="18"/>
-                <w:szCs w:val="18"/>
-              </w:rPr>
-            </w:pPr>
-          </w:p>
-        </w:tc>
-        <w:tc>
-          <w:tcPr>
-            <w:tcW w:w="443" w:type="dxa"/>
-          </w:tcPr>
-          <w:p>
-            <w:pPr>
-              <w:rPr>
-                <w:sz w:val="18"/>
-                <w:szCs w:val="18"/>
-              </w:rPr>
-            </w:pPr>
-          </w:p>
-        </w:tc>
-        <w:tc>
-          <w:tcPr>
-            <w:tcW w:w="443" w:type="dxa"/>
-          </w:tcPr>
-          <w:p>
-            <w:pPr>
-              <w:rPr>
-                <w:sz w:val="18"/>
-                <w:szCs w:val="18"/>
-              </w:rPr>
-            </w:pPr>
-          </w:p>
-        </w:tc>
-        <w:tc>
-          <w:tcPr>
-            <w:tcW w:w="443" w:type="dxa"/>
-          </w:tcPr>
-          <w:p>
-            <w:pPr>
-              <w:rPr>
-                <w:sz w:val="18"/>
-                <w:szCs w:val="18"/>
-              </w:rPr>
-            </w:pPr>
+            <w:proofErr w:type="gramEnd"/>
+          </w:p>
+        </w:tc>
+        <w:tc>
+          <w:tcPr>
+            <w:tcW w:w="443" w:type="dxa"/>
+          </w:tcPr>
+          <w:p>
+            <w:pPr>
+              <w:rPr>
+                <w:sz w:val="18"/>
+                <w:szCs w:val="18"/>
+              </w:rPr>
+            </w:pPr>
+          </w:p>
+        </w:tc>
+        <w:tc>
+          <w:tcPr>
+            <w:tcW w:w="443" w:type="dxa"/>
+          </w:tcPr>
+          <w:p>
+            <w:pPr>
+              <w:rPr>
+                <w:sz w:val="18"/>
+                <w:szCs w:val="18"/>
+              </w:rPr>
+            </w:pPr>
+          </w:p>
+        </w:tc>
+        <w:tc>
+          <w:tcPr>
+            <w:tcW w:w="443" w:type="dxa"/>
+          </w:tcPr>
+          <w:p>
+            <w:pPr>
+              <w:rPr>
+                <w:sz w:val="18"/>
+                <w:szCs w:val="18"/>
+              </w:rPr>
+            </w:pPr>
+          </w:p>
+        </w:tc>
+        <w:tc>
+          <w:tcPr>
+            <w:tcW w:w="443" w:type="dxa"/>
+          </w:tcPr>
+          <w:p>
+            <w:pPr>
+              <w:rPr>
+                <w:sz w:val="18"/>
+                <w:szCs w:val="18"/>
+              </w:rPr>
+            </w:pPr>
+          </w:p>
+        </w:tc>
+        <w:tc>
+          <w:tcPr>
+            <w:tcW w:w="443" w:type="dxa"/>
+          </w:tcPr>
+          <w:p>
+            <w:pPr>
+              <w:rPr>
+                <w:sz w:val="18"/>
+                <w:szCs w:val="18"/>
+              </w:rPr>
+            </w:pPr>
+            <w:proofErr w:type="gramStart"/>
             <w:r>
               <w:rPr>
                 <w:sz w:val="18"/>
@@ -2803,6 +2964,7 @@
               </w:rPr>
               <w:t>end</w:t>
             </w:r>
+            <w:proofErr w:type="gramEnd"/>
           </w:p>
         </w:tc>
       </w:tr>
@@ -2821,8 +2983,13 @@
       </w:r>
     </w:p>
     <w:p>
-      <w:r>
-        <w:t>mid = 18</w:t>
+      <w:proofErr w:type="gramStart"/>
+      <w:r>
+        <w:t>mid</w:t>
+      </w:r>
+      <w:proofErr w:type="gramEnd"/>
+      <w:r>
+        <w:t xml:space="preserve"> = 18</w:t>
       </w:r>
     </w:p>
     <w:tbl>
@@ -3463,6 +3630,7 @@
                 <w:szCs w:val="18"/>
               </w:rPr>
             </w:pPr>
+            <w:proofErr w:type="gramStart"/>
             <w:r>
               <w:rPr>
                 <w:sz w:val="18"/>
@@ -3470,32 +3638,34 @@
               </w:rPr>
               <w:t>start</w:t>
             </w:r>
-          </w:p>
-        </w:tc>
-        <w:tc>
-          <w:tcPr>
-            <w:tcW w:w="443" w:type="dxa"/>
-          </w:tcPr>
-          <w:p>
-            <w:pPr>
-              <w:rPr>
-                <w:sz w:val="18"/>
-                <w:szCs w:val="18"/>
-              </w:rPr>
-            </w:pPr>
-          </w:p>
-        </w:tc>
-        <w:tc>
-          <w:tcPr>
-            <w:tcW w:w="443" w:type="dxa"/>
-          </w:tcPr>
-          <w:p>
-            <w:pPr>
-              <w:rPr>
-                <w:sz w:val="18"/>
-                <w:szCs w:val="18"/>
-              </w:rPr>
-            </w:pPr>
+            <w:proofErr w:type="gramEnd"/>
+          </w:p>
+        </w:tc>
+        <w:tc>
+          <w:tcPr>
+            <w:tcW w:w="443" w:type="dxa"/>
+          </w:tcPr>
+          <w:p>
+            <w:pPr>
+              <w:rPr>
+                <w:sz w:val="18"/>
+                <w:szCs w:val="18"/>
+              </w:rPr>
+            </w:pPr>
+          </w:p>
+        </w:tc>
+        <w:tc>
+          <w:tcPr>
+            <w:tcW w:w="443" w:type="dxa"/>
+          </w:tcPr>
+          <w:p>
+            <w:pPr>
+              <w:rPr>
+                <w:sz w:val="18"/>
+                <w:szCs w:val="18"/>
+              </w:rPr>
+            </w:pPr>
+            <w:proofErr w:type="gramStart"/>
             <w:r>
               <w:rPr>
                 <w:sz w:val="18"/>
@@ -3503,32 +3673,34 @@
               </w:rPr>
               <w:t>mid</w:t>
             </w:r>
-          </w:p>
-        </w:tc>
-        <w:tc>
-          <w:tcPr>
-            <w:tcW w:w="443" w:type="dxa"/>
-          </w:tcPr>
-          <w:p>
-            <w:pPr>
-              <w:rPr>
-                <w:sz w:val="18"/>
-                <w:szCs w:val="18"/>
-              </w:rPr>
-            </w:pPr>
-          </w:p>
-        </w:tc>
-        <w:tc>
-          <w:tcPr>
-            <w:tcW w:w="443" w:type="dxa"/>
-          </w:tcPr>
-          <w:p>
-            <w:pPr>
-              <w:rPr>
-                <w:sz w:val="18"/>
-                <w:szCs w:val="18"/>
-              </w:rPr>
-            </w:pPr>
+            <w:proofErr w:type="gramEnd"/>
+          </w:p>
+        </w:tc>
+        <w:tc>
+          <w:tcPr>
+            <w:tcW w:w="443" w:type="dxa"/>
+          </w:tcPr>
+          <w:p>
+            <w:pPr>
+              <w:rPr>
+                <w:sz w:val="18"/>
+                <w:szCs w:val="18"/>
+              </w:rPr>
+            </w:pPr>
+          </w:p>
+        </w:tc>
+        <w:tc>
+          <w:tcPr>
+            <w:tcW w:w="443" w:type="dxa"/>
+          </w:tcPr>
+          <w:p>
+            <w:pPr>
+              <w:rPr>
+                <w:sz w:val="18"/>
+                <w:szCs w:val="18"/>
+              </w:rPr>
+            </w:pPr>
+            <w:proofErr w:type="gramStart"/>
             <w:r>
               <w:rPr>
                 <w:sz w:val="18"/>
@@ -3536,6 +3708,7 @@
               </w:rPr>
               <w:t>end</w:t>
             </w:r>
+            <w:proofErr w:type="gramEnd"/>
           </w:p>
         </w:tc>
       </w:tr>
@@ -3553,8 +3726,13 @@
       </w:r>
     </w:p>
     <w:p>
-      <w:r>
-        <w:t>mid=16</w:t>
+      <w:proofErr w:type="gramStart"/>
+      <w:r>
+        <w:t>mid</w:t>
+      </w:r>
+      <w:proofErr w:type="gramEnd"/>
+      <w:r>
+        <w:t>=16</w:t>
       </w:r>
     </w:p>
     <w:tbl>
@@ -4195,6 +4373,7 @@
                 <w:szCs w:val="18"/>
               </w:rPr>
             </w:pPr>
+            <w:proofErr w:type="gramStart"/>
             <w:r>
               <w:rPr>
                 <w:sz w:val="18"/>
@@ -4202,19 +4381,21 @@
               </w:rPr>
               <w:t>start</w:t>
             </w:r>
-          </w:p>
-        </w:tc>
-        <w:tc>
-          <w:tcPr>
-            <w:tcW w:w="443" w:type="dxa"/>
-          </w:tcPr>
-          <w:p>
-            <w:pPr>
-              <w:rPr>
-                <w:sz w:val="18"/>
-                <w:szCs w:val="18"/>
-              </w:rPr>
-            </w:pPr>
+            <w:proofErr w:type="gramEnd"/>
+          </w:p>
+        </w:tc>
+        <w:tc>
+          <w:tcPr>
+            <w:tcW w:w="443" w:type="dxa"/>
+          </w:tcPr>
+          <w:p>
+            <w:pPr>
+              <w:rPr>
+                <w:sz w:val="18"/>
+                <w:szCs w:val="18"/>
+              </w:rPr>
+            </w:pPr>
+            <w:proofErr w:type="gramStart"/>
             <w:r>
               <w:rPr>
                 <w:sz w:val="18"/>
@@ -4222,6 +4403,7 @@
               </w:rPr>
               <w:t>end</w:t>
             </w:r>
+            <w:proofErr w:type="gramEnd"/>
           </w:p>
         </w:tc>
         <w:tc>
@@ -4311,11 +4493,16 @@
         <w:t>For n = 1</w:t>
       </w:r>
       <w:r>
-        <w:t>, 2, 3,</w:t>
+        <w:t xml:space="preserve">, 2, </w:t>
+      </w:r>
+      <w:proofErr w:type="gramStart"/>
+      <w:r>
+        <w:t>3,</w:t>
       </w:r>
       <w:r>
         <w:t>…10</w:t>
       </w:r>
+      <w:proofErr w:type="gramEnd"/>
       <w:r>
         <w:t xml:space="preserve"> </w:t>
       </w:r>
@@ -4406,8 +4593,13 @@
         </w:pBdr>
       </w:pPr>
       <w:r>
-        <w:t>For n=10, 20, 30,…100</w:t>
-      </w:r>
+        <w:t xml:space="preserve">For n=10, 20, </w:t>
+      </w:r>
+      <w:proofErr w:type="gramStart"/>
+      <w:r>
+        <w:t>30,…100</w:t>
+      </w:r>
+      <w:proofErr w:type="gramEnd"/>
     </w:p>
     <w:p>
       <w:pPr>
@@ -4470,7 +4662,31 @@
         </w:rPr>
       </w:pPr>
       <w:r>
-        <w:t xml:space="preserve">When nLow=10, nHigh=100, and nStep=10, the third algorithm becomes better than the first at </w:t>
+        <w:t xml:space="preserve">When </w:t>
+      </w:r>
+      <w:proofErr w:type="spellStart"/>
+      <w:r>
+        <w:t>nLow</w:t>
+      </w:r>
+      <w:proofErr w:type="spellEnd"/>
+      <w:r>
+        <w:t xml:space="preserve">=10, </w:t>
+      </w:r>
+      <w:proofErr w:type="spellStart"/>
+      <w:r>
+        <w:t>nHigh</w:t>
+      </w:r>
+      <w:proofErr w:type="spellEnd"/>
+      <w:r>
+        <w:t xml:space="preserve">=100, and </w:t>
+      </w:r>
+      <w:proofErr w:type="spellStart"/>
+      <w:r>
+        <w:t>nStep</w:t>
+      </w:r>
+      <w:proofErr w:type="spellEnd"/>
+      <w:r>
+        <w:t xml:space="preserve">=10, the third algorithm becomes better than the first at </w:t>
       </w:r>
       <w:r>
         <w:rPr>
@@ -4482,7 +4698,39 @@
     <w:p/>
     <w:p>
       <w:r>
-        <w:t xml:space="preserve">To refine the analysis, I changed nStep to 1. When nLow=10, nHigh=100, and nStep=1, the third algorithm becomes better than the first at </w:t>
+        <w:t xml:space="preserve">To refine the analysis, I changed </w:t>
+      </w:r>
+      <w:proofErr w:type="spellStart"/>
+      <w:r>
+        <w:t>nStep</w:t>
+      </w:r>
+      <w:proofErr w:type="spellEnd"/>
+      <w:r>
+        <w:t xml:space="preserve"> to 1. When </w:t>
+      </w:r>
+      <w:proofErr w:type="spellStart"/>
+      <w:r>
+        <w:t>nLow</w:t>
+      </w:r>
+      <w:proofErr w:type="spellEnd"/>
+      <w:r>
+        <w:t xml:space="preserve">=10, </w:t>
+      </w:r>
+      <w:proofErr w:type="spellStart"/>
+      <w:r>
+        <w:t>nHigh</w:t>
+      </w:r>
+      <w:proofErr w:type="spellEnd"/>
+      <w:r>
+        <w:t xml:space="preserve">=100, and </w:t>
+      </w:r>
+      <w:proofErr w:type="spellStart"/>
+      <w:r>
+        <w:t>nStep</w:t>
+      </w:r>
+      <w:proofErr w:type="spellEnd"/>
+      <w:r>
+        <w:t xml:space="preserve">=1, the third algorithm becomes better than the first at </w:t>
       </w:r>
       <w:r>
         <w:rPr>
@@ -4496,6 +4744,7 @@
     <w:p/>
     <w:p/>
     <w:p/>
+    <w:p/>
     <w:p>
       <w:pPr>
         <w:pBdr>
@@ -4520,16 +4769,117 @@
         </w:pBdr>
       </w:pPr>
       <w:r>
-        <w:t>Because n is the exponent of the e number in the h function, every increase in n after 2 or 3 results in a sharp increase in the output of h. Naturally, when the exponents are in the tens (10, 20, …), this increase is even more dramatic. 2.718 to the power of 10 is over 22 thousand, the power of 20</w:t>
-      </w:r>
-      <w:r>
-        <w:t xml:space="preserve"> is almost 500 million, the power of 30 is between 10 and 11 trillion</w:t>
-      </w:r>
+        <w:t>Because n is the exponent of the e number in the h function, every increase in n after 2 or 3 results in a sharp increase in the output of h. Naturally, when the exponents are in the tens (10, 20</w:t>
+      </w:r>
+      <w:proofErr w:type="gramStart"/>
+      <w:r>
+        <w:t>, …)</w:t>
+      </w:r>
+      <w:proofErr w:type="gramEnd"/>
+      <w:r>
+        <w:t>, this increase is even more dramatic. 2.718 to the power of 10 is over 22 thousand, the power of 20</w:t>
+      </w:r>
+      <w:r>
+        <w:t xml:space="preserve"> is almost 500 million, the power of 30 is between 10 and 11 trillion, and so on.</w:t>
+      </w:r>
+    </w:p>
+    <w:p/>
+    <w:p/>
+    <w:p>
+      <w:pPr>
+        <w:pBdr>
+          <w:top w:val="single" w:sz="4" w:space="1" w:color="auto"/>
+        </w:pBdr>
+      </w:pPr>
+      <w:r>
+        <w:t>Ex. 0.28</w:t>
+      </w:r>
+    </w:p>
+    <w:p>
+      <w:pPr>
+        <w:pBdr>
+          <w:top w:val="single" w:sz="4" w:space="1" w:color="auto"/>
+        </w:pBdr>
+      </w:pPr>
+    </w:p>
+    <w:p>
+      <w:pPr>
+        <w:pBdr>
+          <w:top w:val="single" w:sz="4" w:space="1" w:color="auto"/>
+        </w:pBdr>
+      </w:pPr>
+      <w:r>
+        <w:t>Number of divides by 2</w:t>
+      </w:r>
+    </w:p>
+    <w:p>
+      <w:pPr>
+        <w:pBdr>
+          <w:top w:val="single" w:sz="4" w:space="1" w:color="auto"/>
+        </w:pBdr>
+      </w:pPr>
+    </w:p>
+    <w:p>
+      <w:pPr>
+        <w:pBdr>
+          <w:top w:val="single" w:sz="4" w:space="1" w:color="auto"/>
+        </w:pBdr>
+      </w:pPr>
       <w:bookmarkStart w:id="0" w:name="_GoBack"/>
+      <w:r>
+        <w:rPr>
+          <w:noProof/>
+        </w:rPr>
+        <w:drawing>
+          <wp:inline distT="0" distB="0" distL="0" distR="0" wp14:anchorId="0A5DBE00" wp14:editId="7D8CF363">
+            <wp:extent cx="4914900" cy="2943820"/>
+            <wp:effectExtent l="0" t="0" r="0" b="3175"/>
+            <wp:docPr id="8" name="Picture 8"/>
+            <wp:cNvGraphicFramePr>
+              <a:graphicFrameLocks xmlns:a="http://schemas.openxmlformats.org/drawingml/2006/main" noChangeAspect="1"/>
+            </wp:cNvGraphicFramePr>
+            <a:graphic xmlns:a="http://schemas.openxmlformats.org/drawingml/2006/main">
+              <a:graphicData uri="http://schemas.openxmlformats.org/drawingml/2006/picture">
+                <pic:pic xmlns:pic="http://schemas.openxmlformats.org/drawingml/2006/picture">
+                  <pic:nvPicPr>
+                    <pic:cNvPr id="0" name="Screen Shot 2023-01-09 at 3.10.39 PM.png"/>
+                    <pic:cNvPicPr/>
+                  </pic:nvPicPr>
+                  <pic:blipFill>
+                    <a:blip r:embed="rId9">
+                      <a:extLst>
+                        <a:ext uri="{28A0092B-C50C-407E-A947-70E740481C1C}">
+                          <a14:useLocalDpi xmlns:a14="http://schemas.microsoft.com/office/drawing/2010/main" val="0"/>
+                        </a:ext>
+                      </a:extLst>
+                    </a:blip>
+                    <a:stretch>
+                      <a:fillRect/>
+                    </a:stretch>
+                  </pic:blipFill>
+                  <pic:spPr>
+                    <a:xfrm>
+                      <a:off x="0" y="0"/>
+                      <a:ext cx="4916454" cy="2944751"/>
+                    </a:xfrm>
+                    <a:prstGeom prst="rect">
+                      <a:avLst/>
+                    </a:prstGeom>
+                  </pic:spPr>
+                </pic:pic>
+              </a:graphicData>
+            </a:graphic>
+          </wp:inline>
+        </w:drawing>
+      </w:r>
       <w:bookmarkEnd w:id="0"/>
-      <w:r>
-        <w:t>, and so on.</w:t>
-      </w:r>
+    </w:p>
+    <w:p>
+      <w:pPr>
+        <w:pBdr>
+          <w:top w:val="single" w:sz="4" w:space="1" w:color="auto"/>
+        </w:pBdr>
+      </w:pPr>
     </w:p>
     <w:p/>
     <w:sectPr>

</xml_diff>